<commit_message>
Modelo da Tabela de Atributos e Descrição Geral
Criação da Descrição Geral (tópico 2, Documento de Especificação) e
criação do cartão modelo da Tabela de Atributos (tópico 1, Documento de
Especificação Suplementar)
</commit_message>
<xml_diff>
--- a/Documento de Especificação Suplementar.docx
+++ b/Documento de Especificação Suplementar.docx
@@ -796,6 +796,130 @@
           </w:p>
         </w:tc>
       </w:tr>
+      <w:tr>
+        <w:trPr>
+          <w:trHeight w:val="366"/>
+        </w:trPr>
+        <w:tc>
+          <w:tcPr>
+            <w:cnfStyle w:val="001000000000" w:firstRow="0" w:lastRow="0" w:firstColumn="1" w:lastColumn="0" w:oddVBand="0" w:evenVBand="0" w:oddHBand="0" w:evenHBand="0" w:firstRowFirstColumn="0" w:firstRowLastColumn="0" w:lastRowFirstColumn="0" w:lastRowLastColumn="0"/>
+            <w:tcW w:w="1418" w:type="dxa"/>
+            <w:vAlign w:val="center"/>
+          </w:tcPr>
+          <w:p>
+            <w:pPr>
+              <w:tabs>
+                <w:tab w:val="center" w:pos="527"/>
+                <w:tab w:val="left" w:pos="3300"/>
+                <w:tab w:val="center" w:pos="4252"/>
+              </w:tabs>
+              <w:spacing w:after="0"/>
+              <w:ind w:firstLine="0"/>
+              <w:jc w:val="center"/>
+              <w:rPr>
+                <w:rFonts w:cs="Arial"/>
+                <w:b w:val="0"/>
+                <w:szCs w:val="24"/>
+              </w:rPr>
+            </w:pPr>
+            <w:r>
+              <w:rPr>
+                <w:rFonts w:cs="Arial"/>
+                <w:b w:val="0"/>
+                <w:szCs w:val="24"/>
+              </w:rPr>
+              <w:t>03/05/2017</w:t>
+            </w:r>
+          </w:p>
+        </w:tc>
+        <w:tc>
+          <w:tcPr>
+            <w:tcW w:w="1267" w:type="dxa"/>
+            <w:vAlign w:val="center"/>
+          </w:tcPr>
+          <w:p>
+            <w:pPr>
+              <w:tabs>
+                <w:tab w:val="left" w:pos="3300"/>
+                <w:tab w:val="center" w:pos="4252"/>
+              </w:tabs>
+              <w:spacing w:after="0"/>
+              <w:ind w:firstLine="0"/>
+              <w:jc w:val="center"/>
+              <w:cnfStyle w:val="000000000000" w:firstRow="0" w:lastRow="0" w:firstColumn="0" w:lastColumn="0" w:oddVBand="0" w:evenVBand="0" w:oddHBand="0" w:evenHBand="0" w:firstRowFirstColumn="0" w:firstRowLastColumn="0" w:lastRowFirstColumn="0" w:lastRowLastColumn="0"/>
+              <w:rPr>
+                <w:rFonts w:cs="Arial"/>
+                <w:szCs w:val="24"/>
+              </w:rPr>
+            </w:pPr>
+            <w:r>
+              <w:rPr>
+                <w:rFonts w:cs="Arial"/>
+                <w:szCs w:val="24"/>
+              </w:rPr>
+              <w:t>0.1.1</w:t>
+            </w:r>
+          </w:p>
+        </w:tc>
+        <w:tc>
+          <w:tcPr>
+            <w:tcW w:w="5256" w:type="dxa"/>
+            <w:vAlign w:val="center"/>
+          </w:tcPr>
+          <w:p>
+            <w:pPr>
+              <w:tabs>
+                <w:tab w:val="left" w:pos="3300"/>
+                <w:tab w:val="center" w:pos="4252"/>
+              </w:tabs>
+              <w:spacing w:after="0"/>
+              <w:ind w:firstLine="0"/>
+              <w:jc w:val="center"/>
+              <w:cnfStyle w:val="000000000000" w:firstRow="0" w:lastRow="0" w:firstColumn="0" w:lastColumn="0" w:oddVBand="0" w:evenVBand="0" w:oddHBand="0" w:evenHBand="0" w:firstRowFirstColumn="0" w:firstRowLastColumn="0" w:lastRowFirstColumn="0" w:lastRowLastColumn="0"/>
+              <w:rPr>
+                <w:rFonts w:cs="Arial"/>
+                <w:szCs w:val="24"/>
+              </w:rPr>
+            </w:pPr>
+            <w:r>
+              <w:rPr>
+                <w:rFonts w:cs="Arial"/>
+                <w:szCs w:val="24"/>
+              </w:rPr>
+              <w:t>Criação do modelo da Tabela de Atributos</w:t>
+            </w:r>
+          </w:p>
+        </w:tc>
+        <w:tc>
+          <w:tcPr>
+            <w:tcW w:w="1120" w:type="dxa"/>
+            <w:vAlign w:val="center"/>
+          </w:tcPr>
+          <w:p>
+            <w:pPr>
+              <w:tabs>
+                <w:tab w:val="left" w:pos="3300"/>
+                <w:tab w:val="center" w:pos="4252"/>
+              </w:tabs>
+              <w:spacing w:after="0"/>
+              <w:ind w:firstLine="0"/>
+              <w:jc w:val="center"/>
+              <w:cnfStyle w:val="000000000000" w:firstRow="0" w:lastRow="0" w:firstColumn="0" w:lastColumn="0" w:oddVBand="0" w:evenVBand="0" w:oddHBand="0" w:evenHBand="0" w:firstRowFirstColumn="0" w:firstRowLastColumn="0" w:lastRowFirstColumn="0" w:lastRowLastColumn="0"/>
+              <w:rPr>
+                <w:rFonts w:cs="Arial"/>
+                <w:szCs w:val="24"/>
+              </w:rPr>
+            </w:pPr>
+            <w:r>
+              <w:rPr>
+                <w:rFonts w:cs="Arial"/>
+                <w:szCs w:val="24"/>
+              </w:rPr>
+              <w:t>Rafael</w:t>
+            </w:r>
+          </w:p>
+        </w:tc>
+      </w:tr>
     </w:tbl>
     <w:p>
       <w:pPr>
@@ -870,12 +994,7 @@
             <w:ind w:left="432" w:hanging="432"/>
           </w:pPr>
           <w:r>
-            <w:t>Sumá</w:t>
-          </w:r>
-          <w:bookmarkStart w:id="1" w:name="_GoBack"/>
-          <w:bookmarkEnd w:id="1"/>
-          <w:r>
-            <w:t>rio</w:t>
+            <w:t>Sumário</w:t>
           </w:r>
         </w:p>
         <w:p>
@@ -1177,9 +1296,531 @@
       <w:pPr>
         <w:pStyle w:val="Ttulo1"/>
       </w:pPr>
-      <w:bookmarkStart w:id="2" w:name="_Toc481530367"/>
+      <w:bookmarkStart w:id="1" w:name="_Toc481530367"/>
       <w:r>
+        <w:rPr>
+          <w:noProof/>
+        </w:rPr>
         <w:lastRenderedPageBreak/>
+        <mc:AlternateContent>
+          <mc:Choice Requires="wps">
+            <w:drawing>
+              <wp:anchor distT="0" distB="0" distL="114300" distR="114300" simplePos="0" relativeHeight="251665408" behindDoc="1" locked="0" layoutInCell="1" allowOverlap="1">
+                <wp:simplePos x="0" y="0"/>
+                <wp:positionH relativeFrom="margin">
+                  <wp:posOffset>34290</wp:posOffset>
+                </wp:positionH>
+                <wp:positionV relativeFrom="paragraph">
+                  <wp:posOffset>339090</wp:posOffset>
+                </wp:positionV>
+                <wp:extent cx="5486400" cy="2571750"/>
+                <wp:effectExtent l="0" t="0" r="19050" b="19050"/>
+                <wp:wrapNone/>
+                <wp:docPr id="4" name="Retângulo: Único Canto Recortado 4"/>
+                <wp:cNvGraphicFramePr/>
+                <a:graphic xmlns:a="http://schemas.openxmlformats.org/drawingml/2006/main">
+                  <a:graphicData uri="http://schemas.microsoft.com/office/word/2010/wordprocessingShape">
+                    <wps:wsp>
+                      <wps:cNvSpPr/>
+                      <wps:spPr>
+                        <a:xfrm rot="10800000">
+                          <a:off x="0" y="0"/>
+                          <a:ext cx="5486400" cy="2571750"/>
+                        </a:xfrm>
+                        <a:custGeom>
+                          <a:avLst/>
+                          <a:gdLst>
+                            <a:gd name="connsiteX0" fmla="*/ 0 w 1123950"/>
+                            <a:gd name="connsiteY0" fmla="*/ 0 h 609600"/>
+                            <a:gd name="connsiteX1" fmla="*/ 974726 w 1123950"/>
+                            <a:gd name="connsiteY1" fmla="*/ 0 h 609600"/>
+                            <a:gd name="connsiteX2" fmla="*/ 1123950 w 1123950"/>
+                            <a:gd name="connsiteY2" fmla="*/ 149224 h 609600"/>
+                            <a:gd name="connsiteX3" fmla="*/ 1123950 w 1123950"/>
+                            <a:gd name="connsiteY3" fmla="*/ 609600 h 609600"/>
+                            <a:gd name="connsiteX4" fmla="*/ 0 w 1123950"/>
+                            <a:gd name="connsiteY4" fmla="*/ 609600 h 609600"/>
+                            <a:gd name="connsiteX5" fmla="*/ 0 w 1123950"/>
+                            <a:gd name="connsiteY5" fmla="*/ 0 h 609600"/>
+                            <a:gd name="connsiteX0" fmla="*/ 0 w 1123950"/>
+                            <a:gd name="connsiteY0" fmla="*/ 12701 h 622301"/>
+                            <a:gd name="connsiteX1" fmla="*/ 974726 w 1123950"/>
+                            <a:gd name="connsiteY1" fmla="*/ 12701 h 622301"/>
+                            <a:gd name="connsiteX2" fmla="*/ 1123950 w 1123950"/>
+                            <a:gd name="connsiteY2" fmla="*/ 0 h 622301"/>
+                            <a:gd name="connsiteX3" fmla="*/ 1123950 w 1123950"/>
+                            <a:gd name="connsiteY3" fmla="*/ 622301 h 622301"/>
+                            <a:gd name="connsiteX4" fmla="*/ 0 w 1123950"/>
+                            <a:gd name="connsiteY4" fmla="*/ 622301 h 622301"/>
+                            <a:gd name="connsiteX5" fmla="*/ 0 w 1123950"/>
+                            <a:gd name="connsiteY5" fmla="*/ 12701 h 622301"/>
+                            <a:gd name="connsiteX0" fmla="*/ 0 w 1123950"/>
+                            <a:gd name="connsiteY0" fmla="*/ 1481 h 611081"/>
+                            <a:gd name="connsiteX1" fmla="*/ 974726 w 1123950"/>
+                            <a:gd name="connsiteY1" fmla="*/ 1481 h 611081"/>
+                            <a:gd name="connsiteX2" fmla="*/ 1121145 w 1123950"/>
+                            <a:gd name="connsiteY2" fmla="*/ 0 h 611081"/>
+                            <a:gd name="connsiteX3" fmla="*/ 1123950 w 1123950"/>
+                            <a:gd name="connsiteY3" fmla="*/ 611081 h 611081"/>
+                            <a:gd name="connsiteX4" fmla="*/ 0 w 1123950"/>
+                            <a:gd name="connsiteY4" fmla="*/ 611081 h 611081"/>
+                            <a:gd name="connsiteX5" fmla="*/ 0 w 1123950"/>
+                            <a:gd name="connsiteY5" fmla="*/ 1481 h 611081"/>
+                            <a:gd name="connsiteX0" fmla="*/ 0 w 1123950"/>
+                            <a:gd name="connsiteY0" fmla="*/ 0 h 609600"/>
+                            <a:gd name="connsiteX1" fmla="*/ 974726 w 1123950"/>
+                            <a:gd name="connsiteY1" fmla="*/ 0 h 609600"/>
+                            <a:gd name="connsiteX2" fmla="*/ 1123950 w 1123950"/>
+                            <a:gd name="connsiteY2" fmla="*/ 6937 h 609600"/>
+                            <a:gd name="connsiteX3" fmla="*/ 1123950 w 1123950"/>
+                            <a:gd name="connsiteY3" fmla="*/ 609600 h 609600"/>
+                            <a:gd name="connsiteX4" fmla="*/ 0 w 1123950"/>
+                            <a:gd name="connsiteY4" fmla="*/ 609600 h 609600"/>
+                            <a:gd name="connsiteX5" fmla="*/ 0 w 1123950"/>
+                            <a:gd name="connsiteY5" fmla="*/ 0 h 609600"/>
+                            <a:gd name="connsiteX0" fmla="*/ 0 w 1123950"/>
+                            <a:gd name="connsiteY0" fmla="*/ 4282 h 613882"/>
+                            <a:gd name="connsiteX1" fmla="*/ 974726 w 1123950"/>
+                            <a:gd name="connsiteY1" fmla="*/ 4282 h 613882"/>
+                            <a:gd name="connsiteX2" fmla="*/ 1123950 w 1123950"/>
+                            <a:gd name="connsiteY2" fmla="*/ 0 h 613882"/>
+                            <a:gd name="connsiteX3" fmla="*/ 1123950 w 1123950"/>
+                            <a:gd name="connsiteY3" fmla="*/ 613882 h 613882"/>
+                            <a:gd name="connsiteX4" fmla="*/ 0 w 1123950"/>
+                            <a:gd name="connsiteY4" fmla="*/ 613882 h 613882"/>
+                            <a:gd name="connsiteX5" fmla="*/ 0 w 1123950"/>
+                            <a:gd name="connsiteY5" fmla="*/ 4282 h 613882"/>
+                            <a:gd name="connsiteX0" fmla="*/ 0 w 1123950"/>
+                            <a:gd name="connsiteY0" fmla="*/ 1476 h 611076"/>
+                            <a:gd name="connsiteX1" fmla="*/ 974726 w 1123950"/>
+                            <a:gd name="connsiteY1" fmla="*/ 1476 h 611076"/>
+                            <a:gd name="connsiteX2" fmla="*/ 1123950 w 1123950"/>
+                            <a:gd name="connsiteY2" fmla="*/ 0 h 611076"/>
+                            <a:gd name="connsiteX3" fmla="*/ 1123950 w 1123950"/>
+                            <a:gd name="connsiteY3" fmla="*/ 611076 h 611076"/>
+                            <a:gd name="connsiteX4" fmla="*/ 0 w 1123950"/>
+                            <a:gd name="connsiteY4" fmla="*/ 611076 h 611076"/>
+                            <a:gd name="connsiteX5" fmla="*/ 0 w 1123950"/>
+                            <a:gd name="connsiteY5" fmla="*/ 1476 h 611076"/>
+                            <a:gd name="connsiteX0" fmla="*/ 0 w 1123950"/>
+                            <a:gd name="connsiteY0" fmla="*/ 1476 h 611076"/>
+                            <a:gd name="connsiteX1" fmla="*/ 974726 w 1123950"/>
+                            <a:gd name="connsiteY1" fmla="*/ 1476 h 611076"/>
+                            <a:gd name="connsiteX2" fmla="*/ 1123950 w 1123950"/>
+                            <a:gd name="connsiteY2" fmla="*/ 0 h 611076"/>
+                            <a:gd name="connsiteX3" fmla="*/ 1123950 w 1123950"/>
+                            <a:gd name="connsiteY3" fmla="*/ 611076 h 611076"/>
+                            <a:gd name="connsiteX4" fmla="*/ 0 w 1123950"/>
+                            <a:gd name="connsiteY4" fmla="*/ 611076 h 611076"/>
+                            <a:gd name="connsiteX5" fmla="*/ 0 w 1123950"/>
+                            <a:gd name="connsiteY5" fmla="*/ 1476 h 611076"/>
+                            <a:gd name="connsiteX0" fmla="*/ 0 w 1123950"/>
+                            <a:gd name="connsiteY0" fmla="*/ 0 h 609600"/>
+                            <a:gd name="connsiteX1" fmla="*/ 974726 w 1123950"/>
+                            <a:gd name="connsiteY1" fmla="*/ 0 h 609600"/>
+                            <a:gd name="connsiteX2" fmla="*/ 1123950 w 1123950"/>
+                            <a:gd name="connsiteY2" fmla="*/ 4135 h 609600"/>
+                            <a:gd name="connsiteX3" fmla="*/ 1123950 w 1123950"/>
+                            <a:gd name="connsiteY3" fmla="*/ 609600 h 609600"/>
+                            <a:gd name="connsiteX4" fmla="*/ 0 w 1123950"/>
+                            <a:gd name="connsiteY4" fmla="*/ 609600 h 609600"/>
+                            <a:gd name="connsiteX5" fmla="*/ 0 w 1123950"/>
+                            <a:gd name="connsiteY5" fmla="*/ 0 h 609600"/>
+                            <a:gd name="connsiteX0" fmla="*/ 0 w 1123950"/>
+                            <a:gd name="connsiteY0" fmla="*/ 9890 h 619490"/>
+                            <a:gd name="connsiteX1" fmla="*/ 974726 w 1123950"/>
+                            <a:gd name="connsiteY1" fmla="*/ 9890 h 619490"/>
+                            <a:gd name="connsiteX2" fmla="*/ 1121145 w 1123950"/>
+                            <a:gd name="connsiteY2" fmla="*/ 0 h 619490"/>
+                            <a:gd name="connsiteX3" fmla="*/ 1123950 w 1123950"/>
+                            <a:gd name="connsiteY3" fmla="*/ 619490 h 619490"/>
+                            <a:gd name="connsiteX4" fmla="*/ 0 w 1123950"/>
+                            <a:gd name="connsiteY4" fmla="*/ 619490 h 619490"/>
+                            <a:gd name="connsiteX5" fmla="*/ 0 w 1123950"/>
+                            <a:gd name="connsiteY5" fmla="*/ 9890 h 619490"/>
+                            <a:gd name="connsiteX0" fmla="*/ 0 w 1132365"/>
+                            <a:gd name="connsiteY0" fmla="*/ 4277 h 613877"/>
+                            <a:gd name="connsiteX1" fmla="*/ 974726 w 1132365"/>
+                            <a:gd name="connsiteY1" fmla="*/ 4277 h 613877"/>
+                            <a:gd name="connsiteX2" fmla="*/ 1132365 w 1132365"/>
+                            <a:gd name="connsiteY2" fmla="*/ 0 h 613877"/>
+                            <a:gd name="connsiteX3" fmla="*/ 1123950 w 1132365"/>
+                            <a:gd name="connsiteY3" fmla="*/ 613877 h 613877"/>
+                            <a:gd name="connsiteX4" fmla="*/ 0 w 1132365"/>
+                            <a:gd name="connsiteY4" fmla="*/ 613877 h 613877"/>
+                            <a:gd name="connsiteX5" fmla="*/ 0 w 1132365"/>
+                            <a:gd name="connsiteY5" fmla="*/ 4277 h 613877"/>
+                            <a:gd name="connsiteX0" fmla="*/ 0 w 1132365"/>
+                            <a:gd name="connsiteY0" fmla="*/ 0 h 609600"/>
+                            <a:gd name="connsiteX1" fmla="*/ 974726 w 1132365"/>
+                            <a:gd name="connsiteY1" fmla="*/ 0 h 609600"/>
+                            <a:gd name="connsiteX2" fmla="*/ 1132365 w 1132365"/>
+                            <a:gd name="connsiteY2" fmla="*/ 6952 h 609600"/>
+                            <a:gd name="connsiteX3" fmla="*/ 1123950 w 1132365"/>
+                            <a:gd name="connsiteY3" fmla="*/ 609600 h 609600"/>
+                            <a:gd name="connsiteX4" fmla="*/ 0 w 1132365"/>
+                            <a:gd name="connsiteY4" fmla="*/ 609600 h 609600"/>
+                            <a:gd name="connsiteX5" fmla="*/ 0 w 1132365"/>
+                            <a:gd name="connsiteY5" fmla="*/ 0 h 609600"/>
+                            <a:gd name="connsiteX0" fmla="*/ 0 w 1132365"/>
+                            <a:gd name="connsiteY0" fmla="*/ 1 h 609601"/>
+                            <a:gd name="connsiteX1" fmla="*/ 974726 w 1132365"/>
+                            <a:gd name="connsiteY1" fmla="*/ 1 h 609601"/>
+                            <a:gd name="connsiteX2" fmla="*/ 1132365 w 1132365"/>
+                            <a:gd name="connsiteY2" fmla="*/ 0 h 609601"/>
+                            <a:gd name="connsiteX3" fmla="*/ 1123950 w 1132365"/>
+                            <a:gd name="connsiteY3" fmla="*/ 609601 h 609601"/>
+                            <a:gd name="connsiteX4" fmla="*/ 0 w 1132365"/>
+                            <a:gd name="connsiteY4" fmla="*/ 609601 h 609601"/>
+                            <a:gd name="connsiteX5" fmla="*/ 0 w 1132365"/>
+                            <a:gd name="connsiteY5" fmla="*/ 1 h 609601"/>
+                            <a:gd name="connsiteX0" fmla="*/ 0 w 1132365"/>
+                            <a:gd name="connsiteY0" fmla="*/ 1 h 609601"/>
+                            <a:gd name="connsiteX1" fmla="*/ 99471 w 1132365"/>
+                            <a:gd name="connsiteY1" fmla="*/ 2806 h 609601"/>
+                            <a:gd name="connsiteX2" fmla="*/ 1132365 w 1132365"/>
+                            <a:gd name="connsiteY2" fmla="*/ 0 h 609601"/>
+                            <a:gd name="connsiteX3" fmla="*/ 1123950 w 1132365"/>
+                            <a:gd name="connsiteY3" fmla="*/ 609601 h 609601"/>
+                            <a:gd name="connsiteX4" fmla="*/ 0 w 1132365"/>
+                            <a:gd name="connsiteY4" fmla="*/ 609601 h 609601"/>
+                            <a:gd name="connsiteX5" fmla="*/ 0 w 1132365"/>
+                            <a:gd name="connsiteY5" fmla="*/ 1 h 609601"/>
+                            <a:gd name="connsiteX0" fmla="*/ 0 w 1132365"/>
+                            <a:gd name="connsiteY0" fmla="*/ 5610 h 615210"/>
+                            <a:gd name="connsiteX1" fmla="*/ 99471 w 1132365"/>
+                            <a:gd name="connsiteY1" fmla="*/ 0 h 615210"/>
+                            <a:gd name="connsiteX2" fmla="*/ 1132365 w 1132365"/>
+                            <a:gd name="connsiteY2" fmla="*/ 5609 h 615210"/>
+                            <a:gd name="connsiteX3" fmla="*/ 1123950 w 1132365"/>
+                            <a:gd name="connsiteY3" fmla="*/ 615210 h 615210"/>
+                            <a:gd name="connsiteX4" fmla="*/ 0 w 1132365"/>
+                            <a:gd name="connsiteY4" fmla="*/ 615210 h 615210"/>
+                            <a:gd name="connsiteX5" fmla="*/ 0 w 1132365"/>
+                            <a:gd name="connsiteY5" fmla="*/ 5610 h 615210"/>
+                            <a:gd name="connsiteX0" fmla="*/ 0 w 1132365"/>
+                            <a:gd name="connsiteY0" fmla="*/ 2803 h 612403"/>
+                            <a:gd name="connsiteX1" fmla="*/ 99471 w 1132365"/>
+                            <a:gd name="connsiteY1" fmla="*/ 0 h 612403"/>
+                            <a:gd name="connsiteX2" fmla="*/ 1132365 w 1132365"/>
+                            <a:gd name="connsiteY2" fmla="*/ 2802 h 612403"/>
+                            <a:gd name="connsiteX3" fmla="*/ 1123950 w 1132365"/>
+                            <a:gd name="connsiteY3" fmla="*/ 612403 h 612403"/>
+                            <a:gd name="connsiteX4" fmla="*/ 0 w 1132365"/>
+                            <a:gd name="connsiteY4" fmla="*/ 612403 h 612403"/>
+                            <a:gd name="connsiteX5" fmla="*/ 0 w 1132365"/>
+                            <a:gd name="connsiteY5" fmla="*/ 2803 h 612403"/>
+                            <a:gd name="connsiteX0" fmla="*/ 0 w 1132365"/>
+                            <a:gd name="connsiteY0" fmla="*/ 2804 h 612404"/>
+                            <a:gd name="connsiteX1" fmla="*/ 99471 w 1132365"/>
+                            <a:gd name="connsiteY1" fmla="*/ 0 h 612404"/>
+                            <a:gd name="connsiteX2" fmla="*/ 1132365 w 1132365"/>
+                            <a:gd name="connsiteY2" fmla="*/ 2803 h 612404"/>
+                            <a:gd name="connsiteX3" fmla="*/ 1123950 w 1132365"/>
+                            <a:gd name="connsiteY3" fmla="*/ 612404 h 612404"/>
+                            <a:gd name="connsiteX4" fmla="*/ 0 w 1132365"/>
+                            <a:gd name="connsiteY4" fmla="*/ 612404 h 612404"/>
+                            <a:gd name="connsiteX5" fmla="*/ 0 w 1132365"/>
+                            <a:gd name="connsiteY5" fmla="*/ 2804 h 612404"/>
+                            <a:gd name="connsiteX0" fmla="*/ 0 w 1132365"/>
+                            <a:gd name="connsiteY0" fmla="*/ 1 h 609601"/>
+                            <a:gd name="connsiteX1" fmla="*/ 93861 w 1132365"/>
+                            <a:gd name="connsiteY1" fmla="*/ 3 h 609601"/>
+                            <a:gd name="connsiteX2" fmla="*/ 1132365 w 1132365"/>
+                            <a:gd name="connsiteY2" fmla="*/ 0 h 609601"/>
+                            <a:gd name="connsiteX3" fmla="*/ 1123950 w 1132365"/>
+                            <a:gd name="connsiteY3" fmla="*/ 609601 h 609601"/>
+                            <a:gd name="connsiteX4" fmla="*/ 0 w 1132365"/>
+                            <a:gd name="connsiteY4" fmla="*/ 609601 h 609601"/>
+                            <a:gd name="connsiteX5" fmla="*/ 0 w 1132365"/>
+                            <a:gd name="connsiteY5" fmla="*/ 1 h 609601"/>
+                            <a:gd name="connsiteX0" fmla="*/ 0 w 1135170"/>
+                            <a:gd name="connsiteY0" fmla="*/ 81344 h 609601"/>
+                            <a:gd name="connsiteX1" fmla="*/ 96666 w 1135170"/>
+                            <a:gd name="connsiteY1" fmla="*/ 3 h 609601"/>
+                            <a:gd name="connsiteX2" fmla="*/ 1135170 w 1135170"/>
+                            <a:gd name="connsiteY2" fmla="*/ 0 h 609601"/>
+                            <a:gd name="connsiteX3" fmla="*/ 1126755 w 1135170"/>
+                            <a:gd name="connsiteY3" fmla="*/ 609601 h 609601"/>
+                            <a:gd name="connsiteX4" fmla="*/ 2805 w 1135170"/>
+                            <a:gd name="connsiteY4" fmla="*/ 609601 h 609601"/>
+                            <a:gd name="connsiteX5" fmla="*/ 0 w 1135170"/>
+                            <a:gd name="connsiteY5" fmla="*/ 81344 h 609601"/>
+                            <a:gd name="connsiteX0" fmla="*/ 0 w 1131409"/>
+                            <a:gd name="connsiteY0" fmla="*/ 81344 h 609601"/>
+                            <a:gd name="connsiteX1" fmla="*/ 96666 w 1131409"/>
+                            <a:gd name="connsiteY1" fmla="*/ 3 h 609601"/>
+                            <a:gd name="connsiteX2" fmla="*/ 1131409 w 1131409"/>
+                            <a:gd name="connsiteY2" fmla="*/ 0 h 609601"/>
+                            <a:gd name="connsiteX3" fmla="*/ 1126755 w 1131409"/>
+                            <a:gd name="connsiteY3" fmla="*/ 609601 h 609601"/>
+                            <a:gd name="connsiteX4" fmla="*/ 2805 w 1131409"/>
+                            <a:gd name="connsiteY4" fmla="*/ 609601 h 609601"/>
+                            <a:gd name="connsiteX5" fmla="*/ 0 w 1131409"/>
+                            <a:gd name="connsiteY5" fmla="*/ 81344 h 609601"/>
+                            <a:gd name="connsiteX0" fmla="*/ 0 w 1127648"/>
+                            <a:gd name="connsiteY0" fmla="*/ 81341 h 609598"/>
+                            <a:gd name="connsiteX1" fmla="*/ 96666 w 1127648"/>
+                            <a:gd name="connsiteY1" fmla="*/ 0 h 609598"/>
+                            <a:gd name="connsiteX2" fmla="*/ 1127648 w 1127648"/>
+                            <a:gd name="connsiteY2" fmla="*/ 4300 h 609598"/>
+                            <a:gd name="connsiteX3" fmla="*/ 1126755 w 1127648"/>
+                            <a:gd name="connsiteY3" fmla="*/ 609598 h 609598"/>
+                            <a:gd name="connsiteX4" fmla="*/ 2805 w 1127648"/>
+                            <a:gd name="connsiteY4" fmla="*/ 609598 h 609598"/>
+                            <a:gd name="connsiteX5" fmla="*/ 0 w 1127648"/>
+                            <a:gd name="connsiteY5" fmla="*/ 81341 h 609598"/>
+                            <a:gd name="connsiteX0" fmla="*/ 0 w 1127648"/>
+                            <a:gd name="connsiteY0" fmla="*/ 84215 h 612472"/>
+                            <a:gd name="connsiteX1" fmla="*/ 96666 w 1127648"/>
+                            <a:gd name="connsiteY1" fmla="*/ 2874 h 612472"/>
+                            <a:gd name="connsiteX2" fmla="*/ 1127648 w 1127648"/>
+                            <a:gd name="connsiteY2" fmla="*/ 0 h 612472"/>
+                            <a:gd name="connsiteX3" fmla="*/ 1126755 w 1127648"/>
+                            <a:gd name="connsiteY3" fmla="*/ 612472 h 612472"/>
+                            <a:gd name="connsiteX4" fmla="*/ 2805 w 1127648"/>
+                            <a:gd name="connsiteY4" fmla="*/ 612472 h 612472"/>
+                            <a:gd name="connsiteX5" fmla="*/ 0 w 1127648"/>
+                            <a:gd name="connsiteY5" fmla="*/ 84215 h 612472"/>
+                            <a:gd name="connsiteX0" fmla="*/ 0 w 1127648"/>
+                            <a:gd name="connsiteY0" fmla="*/ 84215 h 612472"/>
+                            <a:gd name="connsiteX1" fmla="*/ 62222 w 1127648"/>
+                            <a:gd name="connsiteY1" fmla="*/ 2874 h 612472"/>
+                            <a:gd name="connsiteX2" fmla="*/ 1127648 w 1127648"/>
+                            <a:gd name="connsiteY2" fmla="*/ 0 h 612472"/>
+                            <a:gd name="connsiteX3" fmla="*/ 1126755 w 1127648"/>
+                            <a:gd name="connsiteY3" fmla="*/ 612472 h 612472"/>
+                            <a:gd name="connsiteX4" fmla="*/ 2805 w 1127648"/>
+                            <a:gd name="connsiteY4" fmla="*/ 612472 h 612472"/>
+                            <a:gd name="connsiteX5" fmla="*/ 0 w 1127648"/>
+                            <a:gd name="connsiteY5" fmla="*/ 84215 h 612472"/>
+                            <a:gd name="connsiteX0" fmla="*/ 0 w 1127648"/>
+                            <a:gd name="connsiteY0" fmla="*/ 70102 h 612472"/>
+                            <a:gd name="connsiteX1" fmla="*/ 62222 w 1127648"/>
+                            <a:gd name="connsiteY1" fmla="*/ 2874 h 612472"/>
+                            <a:gd name="connsiteX2" fmla="*/ 1127648 w 1127648"/>
+                            <a:gd name="connsiteY2" fmla="*/ 0 h 612472"/>
+                            <a:gd name="connsiteX3" fmla="*/ 1126755 w 1127648"/>
+                            <a:gd name="connsiteY3" fmla="*/ 612472 h 612472"/>
+                            <a:gd name="connsiteX4" fmla="*/ 2805 w 1127648"/>
+                            <a:gd name="connsiteY4" fmla="*/ 612472 h 612472"/>
+                            <a:gd name="connsiteX5" fmla="*/ 0 w 1127648"/>
+                            <a:gd name="connsiteY5" fmla="*/ 70102 h 612472"/>
+                            <a:gd name="connsiteX0" fmla="*/ 0 w 1127648"/>
+                            <a:gd name="connsiteY0" fmla="*/ 70102 h 612472"/>
+                            <a:gd name="connsiteX1" fmla="*/ 62222 w 1127648"/>
+                            <a:gd name="connsiteY1" fmla="*/ 2874 h 612472"/>
+                            <a:gd name="connsiteX2" fmla="*/ 1127648 w 1127648"/>
+                            <a:gd name="connsiteY2" fmla="*/ 0 h 612472"/>
+                            <a:gd name="connsiteX3" fmla="*/ 1126755 w 1127648"/>
+                            <a:gd name="connsiteY3" fmla="*/ 612472 h 612472"/>
+                            <a:gd name="connsiteX4" fmla="*/ 2805 w 1127648"/>
+                            <a:gd name="connsiteY4" fmla="*/ 612472 h 612472"/>
+                            <a:gd name="connsiteX5" fmla="*/ 0 w 1127648"/>
+                            <a:gd name="connsiteY5" fmla="*/ 70102 h 612472"/>
+                            <a:gd name="connsiteX0" fmla="*/ 0 w 1125170"/>
+                            <a:gd name="connsiteY0" fmla="*/ 69157 h 612472"/>
+                            <a:gd name="connsiteX1" fmla="*/ 59744 w 1125170"/>
+                            <a:gd name="connsiteY1" fmla="*/ 2874 h 612472"/>
+                            <a:gd name="connsiteX2" fmla="*/ 1125170 w 1125170"/>
+                            <a:gd name="connsiteY2" fmla="*/ 0 h 612472"/>
+                            <a:gd name="connsiteX3" fmla="*/ 1124277 w 1125170"/>
+                            <a:gd name="connsiteY3" fmla="*/ 612472 h 612472"/>
+                            <a:gd name="connsiteX4" fmla="*/ 327 w 1125170"/>
+                            <a:gd name="connsiteY4" fmla="*/ 612472 h 612472"/>
+                            <a:gd name="connsiteX5" fmla="*/ 0 w 1125170"/>
+                            <a:gd name="connsiteY5" fmla="*/ 69157 h 612472"/>
+                            <a:gd name="connsiteX0" fmla="*/ 2151 w 1124843"/>
+                            <a:gd name="connsiteY0" fmla="*/ 69157 h 612472"/>
+                            <a:gd name="connsiteX1" fmla="*/ 59417 w 1124843"/>
+                            <a:gd name="connsiteY1" fmla="*/ 2874 h 612472"/>
+                            <a:gd name="connsiteX2" fmla="*/ 1124843 w 1124843"/>
+                            <a:gd name="connsiteY2" fmla="*/ 0 h 612472"/>
+                            <a:gd name="connsiteX3" fmla="*/ 1123950 w 1124843"/>
+                            <a:gd name="connsiteY3" fmla="*/ 612472 h 612472"/>
+                            <a:gd name="connsiteX4" fmla="*/ 0 w 1124843"/>
+                            <a:gd name="connsiteY4" fmla="*/ 612472 h 612472"/>
+                            <a:gd name="connsiteX5" fmla="*/ 2151 w 1124843"/>
+                            <a:gd name="connsiteY5" fmla="*/ 69157 h 612472"/>
+                            <a:gd name="connsiteX0" fmla="*/ 0 w 1125996"/>
+                            <a:gd name="connsiteY0" fmla="*/ 69157 h 612472"/>
+                            <a:gd name="connsiteX1" fmla="*/ 60570 w 1125996"/>
+                            <a:gd name="connsiteY1" fmla="*/ 2874 h 612472"/>
+                            <a:gd name="connsiteX2" fmla="*/ 1125996 w 1125996"/>
+                            <a:gd name="connsiteY2" fmla="*/ 0 h 612472"/>
+                            <a:gd name="connsiteX3" fmla="*/ 1125103 w 1125996"/>
+                            <a:gd name="connsiteY3" fmla="*/ 612472 h 612472"/>
+                            <a:gd name="connsiteX4" fmla="*/ 1153 w 1125996"/>
+                            <a:gd name="connsiteY4" fmla="*/ 612472 h 612472"/>
+                            <a:gd name="connsiteX5" fmla="*/ 0 w 1125996"/>
+                            <a:gd name="connsiteY5" fmla="*/ 69157 h 612472"/>
+                            <a:gd name="connsiteX0" fmla="*/ 0 w 1125996"/>
+                            <a:gd name="connsiteY0" fmla="*/ 64432 h 612472"/>
+                            <a:gd name="connsiteX1" fmla="*/ 60570 w 1125996"/>
+                            <a:gd name="connsiteY1" fmla="*/ 2874 h 612472"/>
+                            <a:gd name="connsiteX2" fmla="*/ 1125996 w 1125996"/>
+                            <a:gd name="connsiteY2" fmla="*/ 0 h 612472"/>
+                            <a:gd name="connsiteX3" fmla="*/ 1125103 w 1125996"/>
+                            <a:gd name="connsiteY3" fmla="*/ 612472 h 612472"/>
+                            <a:gd name="connsiteX4" fmla="*/ 1153 w 1125996"/>
+                            <a:gd name="connsiteY4" fmla="*/ 612472 h 612472"/>
+                            <a:gd name="connsiteX5" fmla="*/ 0 w 1125996"/>
+                            <a:gd name="connsiteY5" fmla="*/ 64432 h 612472"/>
+                            <a:gd name="connsiteX0" fmla="*/ 0 w 1127230"/>
+                            <a:gd name="connsiteY0" fmla="*/ 75520 h 612472"/>
+                            <a:gd name="connsiteX1" fmla="*/ 61804 w 1127230"/>
+                            <a:gd name="connsiteY1" fmla="*/ 2874 h 612472"/>
+                            <a:gd name="connsiteX2" fmla="*/ 1127230 w 1127230"/>
+                            <a:gd name="connsiteY2" fmla="*/ 0 h 612472"/>
+                            <a:gd name="connsiteX3" fmla="*/ 1126337 w 1127230"/>
+                            <a:gd name="connsiteY3" fmla="*/ 612472 h 612472"/>
+                            <a:gd name="connsiteX4" fmla="*/ 2387 w 1127230"/>
+                            <a:gd name="connsiteY4" fmla="*/ 612472 h 612472"/>
+                            <a:gd name="connsiteX5" fmla="*/ 0 w 1127230"/>
+                            <a:gd name="connsiteY5" fmla="*/ 75520 h 612472"/>
+                            <a:gd name="connsiteX0" fmla="*/ 183 w 1124946"/>
+                            <a:gd name="connsiteY0" fmla="*/ 76906 h 612472"/>
+                            <a:gd name="connsiteX1" fmla="*/ 59520 w 1124946"/>
+                            <a:gd name="connsiteY1" fmla="*/ 2874 h 612472"/>
+                            <a:gd name="connsiteX2" fmla="*/ 1124946 w 1124946"/>
+                            <a:gd name="connsiteY2" fmla="*/ 0 h 612472"/>
+                            <a:gd name="connsiteX3" fmla="*/ 1124053 w 1124946"/>
+                            <a:gd name="connsiteY3" fmla="*/ 612472 h 612472"/>
+                            <a:gd name="connsiteX4" fmla="*/ 103 w 1124946"/>
+                            <a:gd name="connsiteY4" fmla="*/ 612472 h 612472"/>
+                            <a:gd name="connsiteX5" fmla="*/ 183 w 1124946"/>
+                            <a:gd name="connsiteY5" fmla="*/ 76906 h 612472"/>
+                            <a:gd name="connsiteX0" fmla="*/ 1437 w 1124889"/>
+                            <a:gd name="connsiteY0" fmla="*/ 45778 h 612472"/>
+                            <a:gd name="connsiteX1" fmla="*/ 59463 w 1124889"/>
+                            <a:gd name="connsiteY1" fmla="*/ 2874 h 612472"/>
+                            <a:gd name="connsiteX2" fmla="*/ 1124889 w 1124889"/>
+                            <a:gd name="connsiteY2" fmla="*/ 0 h 612472"/>
+                            <a:gd name="connsiteX3" fmla="*/ 1123996 w 1124889"/>
+                            <a:gd name="connsiteY3" fmla="*/ 612472 h 612472"/>
+                            <a:gd name="connsiteX4" fmla="*/ 46 w 1124889"/>
+                            <a:gd name="connsiteY4" fmla="*/ 612472 h 612472"/>
+                            <a:gd name="connsiteX5" fmla="*/ 1437 w 1124889"/>
+                            <a:gd name="connsiteY5" fmla="*/ 45778 h 612472"/>
+                            <a:gd name="connsiteX0" fmla="*/ 2732 w 1124873"/>
+                            <a:gd name="connsiteY0" fmla="*/ 63565 h 612472"/>
+                            <a:gd name="connsiteX1" fmla="*/ 59447 w 1124873"/>
+                            <a:gd name="connsiteY1" fmla="*/ 2874 h 612472"/>
+                            <a:gd name="connsiteX2" fmla="*/ 1124873 w 1124873"/>
+                            <a:gd name="connsiteY2" fmla="*/ 0 h 612472"/>
+                            <a:gd name="connsiteX3" fmla="*/ 1123980 w 1124873"/>
+                            <a:gd name="connsiteY3" fmla="*/ 612472 h 612472"/>
+                            <a:gd name="connsiteX4" fmla="*/ 30 w 1124873"/>
+                            <a:gd name="connsiteY4" fmla="*/ 612472 h 612472"/>
+                            <a:gd name="connsiteX5" fmla="*/ 2732 w 1124873"/>
+                            <a:gd name="connsiteY5" fmla="*/ 63565 h 612472"/>
+                            <a:gd name="connsiteX0" fmla="*/ 2732 w 1124873"/>
+                            <a:gd name="connsiteY0" fmla="*/ 63565 h 612472"/>
+                            <a:gd name="connsiteX1" fmla="*/ 50272 w 1124873"/>
+                            <a:gd name="connsiteY1" fmla="*/ 2874 h 612472"/>
+                            <a:gd name="connsiteX2" fmla="*/ 1124873 w 1124873"/>
+                            <a:gd name="connsiteY2" fmla="*/ 0 h 612472"/>
+                            <a:gd name="connsiteX3" fmla="*/ 1123980 w 1124873"/>
+                            <a:gd name="connsiteY3" fmla="*/ 612472 h 612472"/>
+                            <a:gd name="connsiteX4" fmla="*/ 30 w 1124873"/>
+                            <a:gd name="connsiteY4" fmla="*/ 612472 h 612472"/>
+                            <a:gd name="connsiteX5" fmla="*/ 2732 w 1124873"/>
+                            <a:gd name="connsiteY5" fmla="*/ 63565 h 612472"/>
+                          </a:gdLst>
+                          <a:ahLst/>
+                          <a:cxnLst>
+                            <a:cxn ang="0">
+                              <a:pos x="connsiteX0" y="connsiteY0"/>
+                            </a:cxn>
+                            <a:cxn ang="0">
+                              <a:pos x="connsiteX1" y="connsiteY1"/>
+                            </a:cxn>
+                            <a:cxn ang="0">
+                              <a:pos x="connsiteX2" y="connsiteY2"/>
+                            </a:cxn>
+                            <a:cxn ang="0">
+                              <a:pos x="connsiteX3" y="connsiteY3"/>
+                            </a:cxn>
+                            <a:cxn ang="0">
+                              <a:pos x="connsiteX4" y="connsiteY4"/>
+                            </a:cxn>
+                            <a:cxn ang="0">
+                              <a:pos x="connsiteX5" y="connsiteY5"/>
+                            </a:cxn>
+                          </a:cxnLst>
+                          <a:rect l="l" t="t" r="r" b="b"/>
+                          <a:pathLst>
+                            <a:path w="1124873" h="612472">
+                              <a:moveTo>
+                                <a:pt x="2732" y="63565"/>
+                              </a:moveTo>
+                              <a:lnTo>
+                                <a:pt x="50272" y="2874"/>
+                              </a:lnTo>
+                              <a:lnTo>
+                                <a:pt x="1124873" y="0"/>
+                              </a:lnTo>
+                              <a:cubicBezTo>
+                                <a:pt x="1123322" y="203200"/>
+                                <a:pt x="1125531" y="409272"/>
+                                <a:pt x="1123980" y="612472"/>
+                              </a:cubicBezTo>
+                              <a:lnTo>
+                                <a:pt x="30" y="612472"/>
+                              </a:lnTo>
+                              <a:cubicBezTo>
+                                <a:pt x="-354" y="431367"/>
+                                <a:pt x="3116" y="244670"/>
+                                <a:pt x="2732" y="63565"/>
+                              </a:cubicBezTo>
+                              <a:close/>
+                            </a:path>
+                          </a:pathLst>
+                        </a:custGeom>
+                      </wps:spPr>
+                      <wps:style>
+                        <a:lnRef idx="2">
+                          <a:schemeClr val="dk1"/>
+                        </a:lnRef>
+                        <a:fillRef idx="1">
+                          <a:schemeClr val="lt1"/>
+                        </a:fillRef>
+                        <a:effectRef idx="0">
+                          <a:schemeClr val="dk1"/>
+                        </a:effectRef>
+                        <a:fontRef idx="minor">
+                          <a:schemeClr val="dk1"/>
+                        </a:fontRef>
+                      </wps:style>
+                      <wps:bodyPr rot="0" spcFirstLastPara="0" vertOverflow="overflow" horzOverflow="overflow" vert="horz" wrap="square" lIns="91440" tIns="45720" rIns="91440" bIns="45720" numCol="1" spcCol="0" rtlCol="0" fromWordArt="0" anchor="ctr" anchorCtr="0" forceAA="0" compatLnSpc="1">
+                        <a:prstTxWarp prst="textNoShape">
+                          <a:avLst/>
+                        </a:prstTxWarp>
+                        <a:noAutofit/>
+                      </wps:bodyPr>
+                    </wps:wsp>
+                  </a:graphicData>
+                </a:graphic>
+                <wp14:sizeRelH relativeFrom="page">
+                  <wp14:pctWidth>0</wp14:pctWidth>
+                </wp14:sizeRelH>
+                <wp14:sizeRelV relativeFrom="page">
+                  <wp14:pctHeight>0</wp14:pctHeight>
+                </wp14:sizeRelV>
+              </wp:anchor>
+            </w:drawing>
+          </mc:Choice>
+          <mc:Fallback>
+            <w:pict>
+              <v:shape w14:anchorId="251C6AA7" id="Retângulo: Único Canto Recortado 4" o:spid="_x0000_s1026" style="position:absolute;margin-left:2.7pt;margin-top:26.7pt;width:6in;height:202.5pt;rotation:180;z-index:-251651072;visibility:visible;mso-wrap-style:square;mso-width-percent:0;mso-height-percent:0;mso-wrap-distance-left:9pt;mso-wrap-distance-top:0;mso-wrap-distance-right:9pt;mso-wrap-distance-bottom:0;mso-position-horizontal:absolute;mso-position-horizontal-relative:margin;mso-position-vertical:absolute;mso-position-vertical-relative:text;mso-width-percent:0;mso-height-percent:0;mso-width-relative:page;mso-height-relative:page;v-text-anchor:middle" coordsize="1124873,612472" o:gfxdata="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" path="m2732,63565l50272,2874,1124873,v-1551,203200,658,409272,-893,612472l30,612472c-354,431367,3116,244670,2732,63565xe" fillcolor="white [3201]" strokecolor="black [3200]" strokeweight="2pt">
+                <v:path arrowok="t" o:connecttype="custom" o:connectlocs="13325,266907;245194,12068;5486400,0;5482045,2571750;146,2571750;13325,266907" o:connectangles="0,0,0,0,0,0"/>
+                <w10:wrap anchorx="margin"/>
+              </v:shape>
+            </w:pict>
+          </mc:Fallback>
+        </mc:AlternateContent>
+      </w:r>
+      <w:r>
         <w:t xml:space="preserve">Tabela de </w:t>
       </w:r>
       <w:r>
@@ -1191,18 +1832,1453 @@
       <w:r>
         <w:t>s</w:t>
       </w:r>
-      <w:bookmarkEnd w:id="2"/>
+      <w:bookmarkEnd w:id="1"/>
     </w:p>
-    <w:p/>
     <w:p>
       <w:pPr>
         <w:pStyle w:val="Ttulo1"/>
-      </w:pPr>
-      <w:bookmarkStart w:id="3" w:name="_Toc481530368"/>
+        <w:numPr>
+          <w:ilvl w:val="0"/>
+          <w:numId w:val="0"/>
+        </w:numPr>
+      </w:pPr>
+      <w:r>
+        <mc:AlternateContent>
+          <mc:Choice Requires="wps">
+            <w:drawing>
+              <wp:anchor distT="0" distB="0" distL="114300" distR="114300" simplePos="0" relativeHeight="251673600" behindDoc="0" locked="0" layoutInCell="1" allowOverlap="1" wp14:anchorId="1B4CD942" wp14:editId="6E376CE6">
+                <wp:simplePos x="0" y="0"/>
+                <wp:positionH relativeFrom="column">
+                  <wp:posOffset>283845</wp:posOffset>
+                </wp:positionH>
+                <wp:positionV relativeFrom="paragraph">
+                  <wp:posOffset>704215</wp:posOffset>
+                </wp:positionV>
+                <wp:extent cx="839470" cy="179705"/>
+                <wp:effectExtent l="0" t="0" r="0" b="0"/>
+                <wp:wrapSquare wrapText="bothSides"/>
+                <wp:docPr id="8" name="Caixa de Texto 8"/>
+                <wp:cNvGraphicFramePr/>
+                <a:graphic xmlns:a="http://schemas.openxmlformats.org/drawingml/2006/main">
+                  <a:graphicData uri="http://schemas.microsoft.com/office/word/2010/wordprocessingShape">
+                    <wps:wsp>
+                      <wps:cNvSpPr txBox="1"/>
+                      <wps:spPr>
+                        <a:xfrm>
+                          <a:off x="0" y="0"/>
+                          <a:ext cx="839470" cy="179705"/>
+                        </a:xfrm>
+                        <a:prstGeom prst="rect">
+                          <a:avLst/>
+                        </a:prstGeom>
+                        <a:solidFill>
+                          <a:prstClr val="white"/>
+                        </a:solidFill>
+                        <a:ln>
+                          <a:noFill/>
+                        </a:ln>
+                      </wps:spPr>
+                      <wps:txbx>
+                        <w:txbxContent>
+                          <w:p>
+                            <w:pPr>
+                              <w:pStyle w:val="Ttulo9Char"/>
+                              <w:ind w:firstLine="0"/>
+                              <w:rPr>
+                                <w:rFonts w:cs="Arial"/>
+                                <w:noProof/>
+                                <w:szCs w:val="24"/>
+                              </w:rPr>
+                            </w:pPr>
+                            <w:r>
+                              <w:rPr>
+                                <w:rFonts w:cs="Arial"/>
+                                <w:szCs w:val="24"/>
+                              </w:rPr>
+                              <w:t>Descrição</w:t>
+                            </w:r>
+                          </w:p>
+                        </w:txbxContent>
+                      </wps:txbx>
+                      <wps:bodyPr rot="0" spcFirstLastPara="0" vertOverflow="overflow" horzOverflow="overflow" vert="horz" wrap="square" lIns="0" tIns="0" rIns="0" bIns="0" numCol="1" spcCol="0" rtlCol="0" fromWordArt="0" anchor="t" anchorCtr="0" forceAA="0" compatLnSpc="1">
+                        <a:prstTxWarp prst="textNoShape">
+                          <a:avLst/>
+                        </a:prstTxWarp>
+                        <a:noAutofit/>
+                      </wps:bodyPr>
+                    </wps:wsp>
+                  </a:graphicData>
+                </a:graphic>
+                <wp14:sizeRelH relativeFrom="margin">
+                  <wp14:pctWidth>0</wp14:pctWidth>
+                </wp14:sizeRelH>
+                <wp14:sizeRelV relativeFrom="margin">
+                  <wp14:pctHeight>0</wp14:pctHeight>
+                </wp14:sizeRelV>
+              </wp:anchor>
+            </w:drawing>
+          </mc:Choice>
+          <mc:Fallback>
+            <w:pict>
+              <v:shapetype w14:anchorId="1B4CD942" id="_x0000_t202" coordsize="21600,21600" o:spt="202" path="m,l,21600r21600,l21600,xe">
+                <v:stroke joinstyle="miter"/>
+                <v:path gradientshapeok="t" o:connecttype="rect"/>
+              </v:shapetype>
+              <v:shape id="Caixa de Texto 8" o:spid="_x0000_s1026" type="#_x0000_t202" style="position:absolute;left:0;text-align:left;margin-left:22.35pt;margin-top:55.45pt;width:66.1pt;height:14.15pt;z-index:251673600;visibility:visible;mso-wrap-style:square;mso-width-percent:0;mso-height-percent:0;mso-wrap-distance-left:9pt;mso-wrap-distance-top:0;mso-wrap-distance-right:9pt;mso-wrap-distance-bottom:0;mso-position-horizontal:absolute;mso-position-horizontal-relative:text;mso-position-vertical:absolute;mso-position-vertical-relative:text;mso-width-percent:0;mso-height-percent:0;mso-width-relative:margin;mso-height-relative:margin;v-text-anchor:top" o:gfxdata="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" stroked="f">
+                <v:textbox inset="0,0,0,0">
+                  <w:txbxContent>
+                    <w:p>
+                      <w:pPr>
+                        <w:pStyle w:val="Ttulo9Char"/>
+                        <w:ind w:firstLine="0"/>
+                        <w:rPr>
+                          <w:rFonts w:cs="Arial"/>
+                          <w:noProof/>
+                          <w:szCs w:val="24"/>
+                        </w:rPr>
+                      </w:pPr>
+                      <w:r>
+                        <w:rPr>
+                          <w:rFonts w:cs="Arial"/>
+                          <w:szCs w:val="24"/>
+                        </w:rPr>
+                        <w:t>Descrição</w:t>
+                      </w:r>
+                    </w:p>
+                  </w:txbxContent>
+                </v:textbox>
+                <w10:wrap type="square"/>
+              </v:shape>
+            </w:pict>
+          </mc:Fallback>
+        </mc:AlternateContent>
+      </w:r>
+      <w:r>
+        <w:rPr>
+          <w:rFonts w:eastAsiaTheme="minorEastAsia" w:cstheme="minorBidi"/>
+          <w:szCs w:val="22"/>
+        </w:rPr>
+        <mc:AlternateContent>
+          <mc:Choice Requires="wps">
+            <w:drawing>
+              <wp:anchor distT="45720" distB="45720" distL="114300" distR="114300" simplePos="0" relativeHeight="251669504" behindDoc="0" locked="0" layoutInCell="1" allowOverlap="1" wp14:anchorId="3C80D115" wp14:editId="34E1F503">
+                <wp:simplePos x="0" y="0"/>
+                <wp:positionH relativeFrom="column">
+                  <wp:posOffset>1428750</wp:posOffset>
+                </wp:positionH>
+                <wp:positionV relativeFrom="paragraph">
+                  <wp:posOffset>334645</wp:posOffset>
+                </wp:positionV>
+                <wp:extent cx="3827145" cy="307975"/>
+                <wp:effectExtent l="0" t="0" r="20955" b="15875"/>
+                <wp:wrapSquare wrapText="bothSides"/>
+                <wp:docPr id="5" name="Caixa de Texto 2"/>
+                <wp:cNvGraphicFramePr>
+                  <a:graphicFrameLocks xmlns:a="http://schemas.openxmlformats.org/drawingml/2006/main"/>
+                </wp:cNvGraphicFramePr>
+                <a:graphic xmlns:a="http://schemas.openxmlformats.org/drawingml/2006/main">
+                  <a:graphicData uri="http://schemas.microsoft.com/office/word/2010/wordprocessingShape">
+                    <wps:wsp>
+                      <wps:cNvSpPr txBox="1">
+                        <a:spLocks noChangeArrowheads="1"/>
+                      </wps:cNvSpPr>
+                      <wps:spPr bwMode="auto">
+                        <a:xfrm>
+                          <a:off x="0" y="0"/>
+                          <a:ext cx="3827145" cy="307975"/>
+                        </a:xfrm>
+                        <a:prstGeom prst="rect">
+                          <a:avLst/>
+                        </a:prstGeom>
+                        <a:solidFill>
+                          <a:srgbClr val="FFFFFF"/>
+                        </a:solidFill>
+                        <a:ln w="9525">
+                          <a:solidFill>
+                            <a:srgbClr val="000000"/>
+                          </a:solidFill>
+                          <a:miter lim="800000"/>
+                          <a:headEnd/>
+                          <a:tailEnd/>
+                        </a:ln>
+                      </wps:spPr>
+                      <wps:txbx>
+                        <w:txbxContent>
+                          <w:p>
+                            <w:pPr>
+                              <w:ind w:firstLine="0"/>
+                            </w:pPr>
+                          </w:p>
+                        </w:txbxContent>
+                      </wps:txbx>
+                      <wps:bodyPr rot="0" vert="horz" wrap="square" lIns="91440" tIns="45720" rIns="91440" bIns="45720" anchor="t" anchorCtr="0">
+                        <a:noAutofit/>
+                      </wps:bodyPr>
+                    </wps:wsp>
+                  </a:graphicData>
+                </a:graphic>
+                <wp14:sizeRelH relativeFrom="margin">
+                  <wp14:pctWidth>0</wp14:pctWidth>
+                </wp14:sizeRelH>
+                <wp14:sizeRelV relativeFrom="margin">
+                  <wp14:pctHeight>0</wp14:pctHeight>
+                </wp14:sizeRelV>
+              </wp:anchor>
+            </w:drawing>
+          </mc:Choice>
+          <mc:Fallback>
+            <w:pict>
+              <v:shape w14:anchorId="3C80D115" id="Caixa de Texto 2" o:spid="_x0000_s1027" type="#_x0000_t202" style="position:absolute;left:0;text-align:left;margin-left:112.5pt;margin-top:26.35pt;width:301.35pt;height:24.25pt;z-index:251669504;visibility:visible;mso-wrap-style:square;mso-width-percent:0;mso-height-percent:0;mso-wrap-distance-left:9pt;mso-wrap-distance-top:3.6pt;mso-wrap-distance-right:9pt;mso-wrap-distance-bottom:3.6pt;mso-position-horizontal:absolute;mso-position-horizontal-relative:text;mso-position-vertical:absolute;mso-position-vertical-relative:text;mso-width-percent:0;mso-height-percent:0;mso-width-relative:margin;mso-height-relative:margin;v-text-anchor:top" o:gfxdata="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">
+                <v:textbox>
+                  <w:txbxContent>
+                    <w:p>
+                      <w:pPr>
+                        <w:ind w:firstLine="0"/>
+                      </w:pPr>
+                    </w:p>
+                  </w:txbxContent>
+                </v:textbox>
+                <w10:wrap type="square"/>
+              </v:shape>
+            </w:pict>
+          </mc:Fallback>
+        </mc:AlternateContent>
+      </w:r>
+      <w:r>
+        <w:rPr>
+          <w:rFonts w:eastAsiaTheme="minorEastAsia" w:cstheme="minorBidi"/>
+          <w:szCs w:val="22"/>
+        </w:rPr>
+        <mc:AlternateContent>
+          <mc:Choice Requires="wps">
+            <w:drawing>
+              <wp:anchor distT="0" distB="0" distL="114300" distR="114300" simplePos="0" relativeHeight="251670528" behindDoc="0" locked="0" layoutInCell="1" allowOverlap="1" wp14:anchorId="07AEF6A2" wp14:editId="5E38510F">
+                <wp:simplePos x="0" y="0"/>
+                <wp:positionH relativeFrom="column">
+                  <wp:posOffset>1445895</wp:posOffset>
+                </wp:positionH>
+                <wp:positionV relativeFrom="paragraph">
+                  <wp:posOffset>142875</wp:posOffset>
+                </wp:positionV>
+                <wp:extent cx="839470" cy="179705"/>
+                <wp:effectExtent l="0" t="0" r="0" b="0"/>
+                <wp:wrapSquare wrapText="bothSides"/>
+                <wp:docPr id="6" name="Caixa de Texto 6"/>
+                <wp:cNvGraphicFramePr/>
+                <a:graphic xmlns:a="http://schemas.openxmlformats.org/drawingml/2006/main">
+                  <a:graphicData uri="http://schemas.microsoft.com/office/word/2010/wordprocessingShape">
+                    <wps:wsp>
+                      <wps:cNvSpPr txBox="1"/>
+                      <wps:spPr>
+                        <a:xfrm>
+                          <a:off x="0" y="0"/>
+                          <a:ext cx="839470" cy="179705"/>
+                        </a:xfrm>
+                        <a:prstGeom prst="rect">
+                          <a:avLst/>
+                        </a:prstGeom>
+                        <a:solidFill>
+                          <a:prstClr val="white"/>
+                        </a:solidFill>
+                        <a:ln>
+                          <a:noFill/>
+                        </a:ln>
+                      </wps:spPr>
+                      <wps:txbx>
+                        <w:txbxContent>
+                          <w:p>
+                            <w:pPr>
+                              <w:pStyle w:val="Ttulo9Char"/>
+                              <w:ind w:firstLine="0"/>
+                              <w:rPr>
+                                <w:rFonts w:cs="Arial"/>
+                                <w:noProof/>
+                                <w:szCs w:val="24"/>
+                              </w:rPr>
+                            </w:pPr>
+                            <w:r>
+                              <w:rPr>
+                                <w:rFonts w:cs="Arial"/>
+                                <w:szCs w:val="24"/>
+                              </w:rPr>
+                              <w:t>Nome</w:t>
+                            </w:r>
+                          </w:p>
+                        </w:txbxContent>
+                      </wps:txbx>
+                      <wps:bodyPr rot="0" spcFirstLastPara="0" vertOverflow="overflow" horzOverflow="overflow" vert="horz" wrap="square" lIns="0" tIns="0" rIns="0" bIns="0" numCol="1" spcCol="0" rtlCol="0" fromWordArt="0" anchor="t" anchorCtr="0" forceAA="0" compatLnSpc="1">
+                        <a:prstTxWarp prst="textNoShape">
+                          <a:avLst/>
+                        </a:prstTxWarp>
+                        <a:noAutofit/>
+                      </wps:bodyPr>
+                    </wps:wsp>
+                  </a:graphicData>
+                </a:graphic>
+                <wp14:sizeRelH relativeFrom="margin">
+                  <wp14:pctWidth>0</wp14:pctWidth>
+                </wp14:sizeRelH>
+                <wp14:sizeRelV relativeFrom="margin">
+                  <wp14:pctHeight>0</wp14:pctHeight>
+                </wp14:sizeRelV>
+              </wp:anchor>
+            </w:drawing>
+          </mc:Choice>
+          <mc:Fallback>
+            <w:pict>
+              <v:shape w14:anchorId="07AEF6A2" id="Caixa de Texto 6" o:spid="_x0000_s1028" type="#_x0000_t202" style="position:absolute;left:0;text-align:left;margin-left:113.85pt;margin-top:11.25pt;width:66.1pt;height:14.15pt;z-index:251670528;visibility:visible;mso-wrap-style:square;mso-width-percent:0;mso-height-percent:0;mso-wrap-distance-left:9pt;mso-wrap-distance-top:0;mso-wrap-distance-right:9pt;mso-wrap-distance-bottom:0;mso-position-horizontal:absolute;mso-position-horizontal-relative:text;mso-position-vertical:absolute;mso-position-vertical-relative:text;mso-width-percent:0;mso-height-percent:0;mso-width-relative:margin;mso-height-relative:margin;v-text-anchor:top" o:gfxdata="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" stroked="f">
+                <v:textbox inset="0,0,0,0">
+                  <w:txbxContent>
+                    <w:p>
+                      <w:pPr>
+                        <w:pStyle w:val="Ttulo9Char"/>
+                        <w:ind w:firstLine="0"/>
+                        <w:rPr>
+                          <w:rFonts w:cs="Arial"/>
+                          <w:noProof/>
+                          <w:szCs w:val="24"/>
+                        </w:rPr>
+                      </w:pPr>
+                      <w:r>
+                        <w:rPr>
+                          <w:rFonts w:cs="Arial"/>
+                          <w:szCs w:val="24"/>
+                        </w:rPr>
+                        <w:t>Nome</w:t>
+                      </w:r>
+                    </w:p>
+                  </w:txbxContent>
+                </v:textbox>
+                <w10:wrap type="square"/>
+              </v:shape>
+            </w:pict>
+          </mc:Fallback>
+        </mc:AlternateContent>
+      </w:r>
+      <w:r>
+        <w:rPr>
+          <w:noProof/>
+        </w:rPr>
+        <mc:AlternateContent>
+          <mc:Choice Requires="wps">
+            <w:drawing>
+              <wp:anchor distT="45720" distB="45720" distL="114300" distR="114300" simplePos="0" relativeHeight="251664384" behindDoc="0" locked="0" layoutInCell="1" allowOverlap="1">
+                <wp:simplePos x="0" y="0"/>
+                <wp:positionH relativeFrom="column">
+                  <wp:posOffset>227330</wp:posOffset>
+                </wp:positionH>
+                <wp:positionV relativeFrom="paragraph">
+                  <wp:posOffset>324485</wp:posOffset>
+                </wp:positionV>
+                <wp:extent cx="861060" cy="307975"/>
+                <wp:effectExtent l="0" t="0" r="15240" b="15875"/>
+                <wp:wrapSquare wrapText="bothSides"/>
+                <wp:docPr id="217" name="Caixa de Texto 2"/>
+                <wp:cNvGraphicFramePr>
+                  <a:graphicFrameLocks xmlns:a="http://schemas.openxmlformats.org/drawingml/2006/main"/>
+                </wp:cNvGraphicFramePr>
+                <a:graphic xmlns:a="http://schemas.openxmlformats.org/drawingml/2006/main">
+                  <a:graphicData uri="http://schemas.microsoft.com/office/word/2010/wordprocessingShape">
+                    <wps:wsp>
+                      <wps:cNvSpPr txBox="1">
+                        <a:spLocks noChangeArrowheads="1"/>
+                      </wps:cNvSpPr>
+                      <wps:spPr bwMode="auto">
+                        <a:xfrm>
+                          <a:off x="0" y="0"/>
+                          <a:ext cx="861060" cy="307975"/>
+                        </a:xfrm>
+                        <a:prstGeom prst="rect">
+                          <a:avLst/>
+                        </a:prstGeom>
+                        <a:solidFill>
+                          <a:srgbClr val="FFFFFF"/>
+                        </a:solidFill>
+                        <a:ln w="9525">
+                          <a:solidFill>
+                            <a:srgbClr val="000000"/>
+                          </a:solidFill>
+                          <a:miter lim="800000"/>
+                          <a:headEnd/>
+                          <a:tailEnd/>
+                        </a:ln>
+                      </wps:spPr>
+                      <wps:txbx>
+                        <w:txbxContent>
+                          <w:p>
+                            <w:pPr>
+                              <w:ind w:firstLine="0"/>
+                            </w:pPr>
+                          </w:p>
+                        </w:txbxContent>
+                      </wps:txbx>
+                      <wps:bodyPr rot="0" vert="horz" wrap="square" lIns="91440" tIns="45720" rIns="91440" bIns="45720" anchor="t" anchorCtr="0">
+                        <a:noAutofit/>
+                      </wps:bodyPr>
+                    </wps:wsp>
+                  </a:graphicData>
+                </a:graphic>
+                <wp14:sizeRelH relativeFrom="margin">
+                  <wp14:pctWidth>0</wp14:pctWidth>
+                </wp14:sizeRelH>
+                <wp14:sizeRelV relativeFrom="margin">
+                  <wp14:pctHeight>0</wp14:pctHeight>
+                </wp14:sizeRelV>
+              </wp:anchor>
+            </w:drawing>
+          </mc:Choice>
+          <mc:Fallback>
+            <w:pict>
+              <v:shape id="_x0000_s1029" type="#_x0000_t202" style="position:absolute;left:0;text-align:left;margin-left:17.9pt;margin-top:25.55pt;width:67.8pt;height:24.25pt;z-index:251664384;visibility:visible;mso-wrap-style:square;mso-width-percent:0;mso-height-percent:0;mso-wrap-distance-left:9pt;mso-wrap-distance-top:3.6pt;mso-wrap-distance-right:9pt;mso-wrap-distance-bottom:3.6pt;mso-position-horizontal:absolute;mso-position-horizontal-relative:text;mso-position-vertical:absolute;mso-position-vertical-relative:text;mso-width-percent:0;mso-height-percent:0;mso-width-relative:margin;mso-height-relative:margin;v-text-anchor:top" o:gfxdata="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">
+                <v:textbox>
+                  <w:txbxContent>
+                    <w:p>
+                      <w:pPr>
+                        <w:ind w:firstLine="0"/>
+                      </w:pPr>
+                    </w:p>
+                  </w:txbxContent>
+                </v:textbox>
+                <w10:wrap type="square"/>
+              </v:shape>
+            </w:pict>
+          </mc:Fallback>
+        </mc:AlternateContent>
+      </w:r>
+      <w:r>
+        <w:rPr>
+          <w:noProof/>
+        </w:rPr>
+        <mc:AlternateContent>
+          <mc:Choice Requires="wps">
+            <w:drawing>
+              <wp:anchor distT="0" distB="0" distL="114300" distR="114300" simplePos="0" relativeHeight="251667456" behindDoc="0" locked="0" layoutInCell="1" allowOverlap="1" wp14:anchorId="675CC7C4" wp14:editId="6D689413">
+                <wp:simplePos x="0" y="0"/>
+                <wp:positionH relativeFrom="column">
+                  <wp:posOffset>227330</wp:posOffset>
+                </wp:positionH>
+                <wp:positionV relativeFrom="paragraph">
+                  <wp:posOffset>143510</wp:posOffset>
+                </wp:positionV>
+                <wp:extent cx="839470" cy="179705"/>
+                <wp:effectExtent l="0" t="0" r="0" b="0"/>
+                <wp:wrapSquare wrapText="bothSides"/>
+                <wp:docPr id="1" name="Caixa de Texto 1"/>
+                <wp:cNvGraphicFramePr/>
+                <a:graphic xmlns:a="http://schemas.openxmlformats.org/drawingml/2006/main">
+                  <a:graphicData uri="http://schemas.microsoft.com/office/word/2010/wordprocessingShape">
+                    <wps:wsp>
+                      <wps:cNvSpPr txBox="1"/>
+                      <wps:spPr>
+                        <a:xfrm>
+                          <a:off x="0" y="0"/>
+                          <a:ext cx="839470" cy="179705"/>
+                        </a:xfrm>
+                        <a:prstGeom prst="rect">
+                          <a:avLst/>
+                        </a:prstGeom>
+                        <a:solidFill>
+                          <a:prstClr val="white"/>
+                        </a:solidFill>
+                        <a:ln>
+                          <a:noFill/>
+                        </a:ln>
+                      </wps:spPr>
+                      <wps:txbx>
+                        <w:txbxContent>
+                          <w:p>
+                            <w:pPr>
+                              <w:pStyle w:val="SemEspaamento"/>
+                              <w:rPr>
+                                <w:rFonts w:ascii="Arial" w:hAnsi="Arial" w:cs="Arial"/>
+                                <w:noProof/>
+                                <w:sz w:val="24"/>
+                                <w:szCs w:val="24"/>
+                              </w:rPr>
+                            </w:pPr>
+                            <w:r>
+                              <w:rPr>
+                                <w:rFonts w:ascii="Arial" w:hAnsi="Arial" w:cs="Arial"/>
+                                <w:sz w:val="24"/>
+                                <w:szCs w:val="24"/>
+                              </w:rPr>
+                              <w:t>Identificador</w:t>
+                            </w:r>
+                          </w:p>
+                        </w:txbxContent>
+                      </wps:txbx>
+                      <wps:bodyPr rot="0" spcFirstLastPara="0" vertOverflow="overflow" horzOverflow="overflow" vert="horz" wrap="square" lIns="0" tIns="0" rIns="0" bIns="0" numCol="1" spcCol="0" rtlCol="0" fromWordArt="0" anchor="t" anchorCtr="0" forceAA="0" compatLnSpc="1">
+                        <a:prstTxWarp prst="textNoShape">
+                          <a:avLst/>
+                        </a:prstTxWarp>
+                        <a:noAutofit/>
+                      </wps:bodyPr>
+                    </wps:wsp>
+                  </a:graphicData>
+                </a:graphic>
+                <wp14:sizeRelH relativeFrom="margin">
+                  <wp14:pctWidth>0</wp14:pctWidth>
+                </wp14:sizeRelH>
+                <wp14:sizeRelV relativeFrom="margin">
+                  <wp14:pctHeight>0</wp14:pctHeight>
+                </wp14:sizeRelV>
+              </wp:anchor>
+            </w:drawing>
+          </mc:Choice>
+          <mc:Fallback>
+            <w:pict>
+              <v:shape w14:anchorId="675CC7C4" id="Caixa de Texto 1" o:spid="_x0000_s1030" type="#_x0000_t202" style="position:absolute;left:0;text-align:left;margin-left:17.9pt;margin-top:11.3pt;width:66.1pt;height:14.15pt;z-index:251667456;visibility:visible;mso-wrap-style:square;mso-width-percent:0;mso-height-percent:0;mso-wrap-distance-left:9pt;mso-wrap-distance-top:0;mso-wrap-distance-right:9pt;mso-wrap-distance-bottom:0;mso-position-horizontal:absolute;mso-position-horizontal-relative:text;mso-position-vertical:absolute;mso-position-vertical-relative:text;mso-width-percent:0;mso-height-percent:0;mso-width-relative:margin;mso-height-relative:margin;v-text-anchor:top" o:gfxdata="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" stroked="f">
+                <v:textbox inset="0,0,0,0">
+                  <w:txbxContent>
+                    <w:p>
+                      <w:pPr>
+                        <w:pStyle w:val="SemEspaamento"/>
+                        <w:rPr>
+                          <w:rFonts w:ascii="Arial" w:hAnsi="Arial" w:cs="Arial"/>
+                          <w:noProof/>
+                          <w:sz w:val="24"/>
+                          <w:szCs w:val="24"/>
+                        </w:rPr>
+                      </w:pPr>
+                      <w:r>
+                        <w:rPr>
+                          <w:rFonts w:ascii="Arial" w:hAnsi="Arial" w:cs="Arial"/>
+                          <w:sz w:val="24"/>
+                          <w:szCs w:val="24"/>
+                        </w:rPr>
+                        <w:t>Identificador</w:t>
+                      </w:r>
+                    </w:p>
+                  </w:txbxContent>
+                </v:textbox>
+                <w10:wrap type="square"/>
+              </v:shape>
+            </w:pict>
+          </mc:Fallback>
+        </mc:AlternateContent>
+      </w:r>
+    </w:p>
+    <w:p>
+      <w:pPr>
+        <w:pStyle w:val="Ttulo1"/>
+        <w:numPr>
+          <w:ilvl w:val="0"/>
+          <w:numId w:val="0"/>
+        </w:numPr>
+      </w:pPr>
+      <w:bookmarkStart w:id="2" w:name="_Toc481530368"/>
+      <w:r>
+        <mc:AlternateContent>
+          <mc:Choice Requires="wps">
+            <w:drawing>
+              <wp:anchor distT="45720" distB="45720" distL="114300" distR="114300" simplePos="0" relativeHeight="251672576" behindDoc="0" locked="0" layoutInCell="1" allowOverlap="1" wp14:anchorId="0AF2E56B" wp14:editId="2357EFBF">
+                <wp:simplePos x="0" y="0"/>
+                <wp:positionH relativeFrom="column">
+                  <wp:posOffset>262890</wp:posOffset>
+                </wp:positionH>
+                <wp:positionV relativeFrom="paragraph">
+                  <wp:posOffset>451485</wp:posOffset>
+                </wp:positionV>
+                <wp:extent cx="5029200" cy="819150"/>
+                <wp:effectExtent l="0" t="0" r="19050" b="19050"/>
+                <wp:wrapSquare wrapText="bothSides"/>
+                <wp:docPr id="7" name="Caixa de Texto 2"/>
+                <wp:cNvGraphicFramePr>
+                  <a:graphicFrameLocks xmlns:a="http://schemas.openxmlformats.org/drawingml/2006/main"/>
+                </wp:cNvGraphicFramePr>
+                <a:graphic xmlns:a="http://schemas.openxmlformats.org/drawingml/2006/main">
+                  <a:graphicData uri="http://schemas.microsoft.com/office/word/2010/wordprocessingShape">
+                    <wps:wsp>
+                      <wps:cNvSpPr txBox="1">
+                        <a:spLocks noChangeArrowheads="1"/>
+                      </wps:cNvSpPr>
+                      <wps:spPr bwMode="auto">
+                        <a:xfrm>
+                          <a:off x="0" y="0"/>
+                          <a:ext cx="5029200" cy="819150"/>
+                        </a:xfrm>
+                        <a:prstGeom prst="rect">
+                          <a:avLst/>
+                        </a:prstGeom>
+                        <a:solidFill>
+                          <a:srgbClr val="FFFFFF"/>
+                        </a:solidFill>
+                        <a:ln w="9525">
+                          <a:solidFill>
+                            <a:srgbClr val="000000"/>
+                          </a:solidFill>
+                          <a:miter lim="800000"/>
+                          <a:headEnd/>
+                          <a:tailEnd/>
+                        </a:ln>
+                      </wps:spPr>
+                      <wps:txbx>
+                        <w:txbxContent>
+                          <w:p>
+                            <w:pPr>
+                              <w:ind w:firstLine="0"/>
+                            </w:pPr>
+                          </w:p>
+                        </w:txbxContent>
+                      </wps:txbx>
+                      <wps:bodyPr rot="0" vert="horz" wrap="square" lIns="91440" tIns="45720" rIns="91440" bIns="45720" anchor="t" anchorCtr="0">
+                        <a:noAutofit/>
+                      </wps:bodyPr>
+                    </wps:wsp>
+                  </a:graphicData>
+                </a:graphic>
+                <wp14:sizeRelH relativeFrom="margin">
+                  <wp14:pctWidth>0</wp14:pctWidth>
+                </wp14:sizeRelH>
+                <wp14:sizeRelV relativeFrom="margin">
+                  <wp14:pctHeight>0</wp14:pctHeight>
+                </wp14:sizeRelV>
+              </wp:anchor>
+            </w:drawing>
+          </mc:Choice>
+          <mc:Fallback>
+            <w:pict>
+              <v:shape w14:anchorId="0AF2E56B" id="_x0000_s1031" type="#_x0000_t202" style="position:absolute;left:0;text-align:left;margin-left:20.7pt;margin-top:35.55pt;width:396pt;height:64.5pt;z-index:251672576;visibility:visible;mso-wrap-style:square;mso-width-percent:0;mso-height-percent:0;mso-wrap-distance-left:9pt;mso-wrap-distance-top:3.6pt;mso-wrap-distance-right:9pt;mso-wrap-distance-bottom:3.6pt;mso-position-horizontal:absolute;mso-position-horizontal-relative:text;mso-position-vertical:absolute;mso-position-vertical-relative:text;mso-width-percent:0;mso-height-percent:0;mso-width-relative:margin;mso-height-relative:margin;v-text-anchor:top" o:gfxdata="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">
+                <v:textbox>
+                  <w:txbxContent>
+                    <w:p>
+                      <w:pPr>
+                        <w:ind w:firstLine="0"/>
+                      </w:pPr>
+                    </w:p>
+                  </w:txbxContent>
+                </v:textbox>
+                <w10:wrap type="square"/>
+              </v:shape>
+            </w:pict>
+          </mc:Fallback>
+        </mc:AlternateContent>
+      </w:r>
+    </w:p>
+    <w:p>
+      <w:pPr>
+        <w:pStyle w:val="Ttulo1"/>
+        <w:numPr>
+          <w:ilvl w:val="0"/>
+          <w:numId w:val="0"/>
+        </w:numPr>
+      </w:pPr>
+    </w:p>
+    <w:p>
+      <w:pPr>
+        <w:pStyle w:val="Ttulo1"/>
+        <w:numPr>
+          <w:ilvl w:val="0"/>
+          <w:numId w:val="0"/>
+        </w:numPr>
+        <w:ind w:left="432" w:hanging="432"/>
+      </w:pPr>
+      <w:r>
+        <mc:AlternateContent>
+          <mc:Choice Requires="wps">
+            <w:drawing>
+              <wp:anchor distT="0" distB="0" distL="114300" distR="114300" simplePos="0" relativeHeight="251682816" behindDoc="0" locked="0" layoutInCell="1" allowOverlap="1" wp14:anchorId="020E38E6" wp14:editId="76A98A72">
+                <wp:simplePos x="0" y="0"/>
+                <wp:positionH relativeFrom="column">
+                  <wp:posOffset>2752725</wp:posOffset>
+                </wp:positionH>
+                <wp:positionV relativeFrom="paragraph">
+                  <wp:posOffset>381635</wp:posOffset>
+                </wp:positionV>
+                <wp:extent cx="676910" cy="187960"/>
+                <wp:effectExtent l="0" t="0" r="8890" b="2540"/>
+                <wp:wrapSquare wrapText="bothSides"/>
+                <wp:docPr id="18" name="Caixa de Texto 18"/>
+                <wp:cNvGraphicFramePr/>
+                <a:graphic xmlns:a="http://schemas.openxmlformats.org/drawingml/2006/main">
+                  <a:graphicData uri="http://schemas.microsoft.com/office/word/2010/wordprocessingShape">
+                    <wps:wsp>
+                      <wps:cNvSpPr txBox="1"/>
+                      <wps:spPr>
+                        <a:xfrm>
+                          <a:off x="0" y="0"/>
+                          <a:ext cx="676910" cy="187960"/>
+                        </a:xfrm>
+                        <a:prstGeom prst="rect">
+                          <a:avLst/>
+                        </a:prstGeom>
+                        <a:solidFill>
+                          <a:prstClr val="white"/>
+                        </a:solidFill>
+                        <a:ln>
+                          <a:noFill/>
+                        </a:ln>
+                      </wps:spPr>
+                      <wps:txbx>
+                        <w:txbxContent>
+                          <w:p>
+                            <w:pPr>
+                              <w:pStyle w:val="Ttulo9Char"/>
+                              <w:ind w:firstLine="0"/>
+                              <w:rPr>
+                                <w:rFonts w:cs="Arial"/>
+                                <w:noProof/>
+                                <w:szCs w:val="24"/>
+                              </w:rPr>
+                            </w:pPr>
+                            <w:r>
+                              <w:rPr>
+                                <w:rFonts w:cs="Arial"/>
+                                <w:szCs w:val="24"/>
+                              </w:rPr>
+                              <w:t>Fonte</w:t>
+                            </w:r>
+                          </w:p>
+                        </w:txbxContent>
+                      </wps:txbx>
+                      <wps:bodyPr rot="0" spcFirstLastPara="0" vertOverflow="overflow" horzOverflow="overflow" vert="horz" wrap="square" lIns="0" tIns="0" rIns="0" bIns="0" numCol="1" spcCol="0" rtlCol="0" fromWordArt="0" anchor="t" anchorCtr="0" forceAA="0" compatLnSpc="1">
+                        <a:prstTxWarp prst="textNoShape">
+                          <a:avLst/>
+                        </a:prstTxWarp>
+                        <a:noAutofit/>
+                      </wps:bodyPr>
+                    </wps:wsp>
+                  </a:graphicData>
+                </a:graphic>
+                <wp14:sizeRelH relativeFrom="margin">
+                  <wp14:pctWidth>0</wp14:pctWidth>
+                </wp14:sizeRelH>
+                <wp14:sizeRelV relativeFrom="margin">
+                  <wp14:pctHeight>0</wp14:pctHeight>
+                </wp14:sizeRelV>
+              </wp:anchor>
+            </w:drawing>
+          </mc:Choice>
+          <mc:Fallback>
+            <w:pict>
+              <v:shape w14:anchorId="020E38E6" id="Caixa de Texto 18" o:spid="_x0000_s1032" type="#_x0000_t202" style="position:absolute;left:0;text-align:left;margin-left:216.75pt;margin-top:30.05pt;width:53.3pt;height:14.8pt;z-index:251682816;visibility:visible;mso-wrap-style:square;mso-width-percent:0;mso-height-percent:0;mso-wrap-distance-left:9pt;mso-wrap-distance-top:0;mso-wrap-distance-right:9pt;mso-wrap-distance-bottom:0;mso-position-horizontal:absolute;mso-position-horizontal-relative:text;mso-position-vertical:absolute;mso-position-vertical-relative:text;mso-width-percent:0;mso-height-percent:0;mso-width-relative:margin;mso-height-relative:margin;v-text-anchor:top" o:gfxdata="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" stroked="f">
+                <v:textbox inset="0,0,0,0">
+                  <w:txbxContent>
+                    <w:p>
+                      <w:pPr>
+                        <w:pStyle w:val="Ttulo9Char"/>
+                        <w:ind w:firstLine="0"/>
+                        <w:rPr>
+                          <w:rFonts w:cs="Arial"/>
+                          <w:noProof/>
+                          <w:szCs w:val="24"/>
+                        </w:rPr>
+                      </w:pPr>
+                      <w:r>
+                        <w:rPr>
+                          <w:rFonts w:cs="Arial"/>
+                          <w:szCs w:val="24"/>
+                        </w:rPr>
+                        <w:t>Fonte</w:t>
+                      </w:r>
+                    </w:p>
+                  </w:txbxContent>
+                </v:textbox>
+                <w10:wrap type="square"/>
+              </v:shape>
+            </w:pict>
+          </mc:Fallback>
+        </mc:AlternateContent>
+      </w:r>
+      <w:r>
+        <mc:AlternateContent>
+          <mc:Choice Requires="wps">
+            <w:drawing>
+              <wp:anchor distT="0" distB="0" distL="114300" distR="114300" simplePos="0" relativeHeight="251685888" behindDoc="0" locked="0" layoutInCell="1" allowOverlap="1" wp14:anchorId="728364E5" wp14:editId="35C2A6BE">
+                <wp:simplePos x="0" y="0"/>
+                <wp:positionH relativeFrom="column">
+                  <wp:posOffset>3827005</wp:posOffset>
+                </wp:positionH>
+                <wp:positionV relativeFrom="paragraph">
+                  <wp:posOffset>382850</wp:posOffset>
+                </wp:positionV>
+                <wp:extent cx="828040" cy="187960"/>
+                <wp:effectExtent l="0" t="0" r="0" b="2540"/>
+                <wp:wrapSquare wrapText="bothSides"/>
+                <wp:docPr id="20" name="Caixa de Texto 20"/>
+                <wp:cNvGraphicFramePr/>
+                <a:graphic xmlns:a="http://schemas.openxmlformats.org/drawingml/2006/main">
+                  <a:graphicData uri="http://schemas.microsoft.com/office/word/2010/wordprocessingShape">
+                    <wps:wsp>
+                      <wps:cNvSpPr txBox="1"/>
+                      <wps:spPr>
+                        <a:xfrm>
+                          <a:off x="0" y="0"/>
+                          <a:ext cx="828040" cy="187960"/>
+                        </a:xfrm>
+                        <a:prstGeom prst="rect">
+                          <a:avLst/>
+                        </a:prstGeom>
+                        <a:solidFill>
+                          <a:prstClr val="white"/>
+                        </a:solidFill>
+                        <a:ln>
+                          <a:noFill/>
+                        </a:ln>
+                      </wps:spPr>
+                      <wps:txbx>
+                        <w:txbxContent>
+                          <w:p>
+                            <w:pPr>
+                              <w:pStyle w:val="Ttulo9Char"/>
+                              <w:ind w:firstLine="0"/>
+                              <w:rPr>
+                                <w:rFonts w:cs="Arial"/>
+                                <w:noProof/>
+                                <w:szCs w:val="24"/>
+                              </w:rPr>
+                            </w:pPr>
+                            <w:r>
+                              <w:rPr>
+                                <w:rFonts w:cs="Arial"/>
+                                <w:szCs w:val="24"/>
+                              </w:rPr>
+                              <w:t>Autor</w:t>
+                            </w:r>
+                          </w:p>
+                        </w:txbxContent>
+                      </wps:txbx>
+                      <wps:bodyPr rot="0" spcFirstLastPara="0" vertOverflow="overflow" horzOverflow="overflow" vert="horz" wrap="square" lIns="0" tIns="0" rIns="0" bIns="0" numCol="1" spcCol="0" rtlCol="0" fromWordArt="0" anchor="t" anchorCtr="0" forceAA="0" compatLnSpc="1">
+                        <a:prstTxWarp prst="textNoShape">
+                          <a:avLst/>
+                        </a:prstTxWarp>
+                        <a:noAutofit/>
+                      </wps:bodyPr>
+                    </wps:wsp>
+                  </a:graphicData>
+                </a:graphic>
+                <wp14:sizeRelH relativeFrom="margin">
+                  <wp14:pctWidth>0</wp14:pctWidth>
+                </wp14:sizeRelH>
+                <wp14:sizeRelV relativeFrom="margin">
+                  <wp14:pctHeight>0</wp14:pctHeight>
+                </wp14:sizeRelV>
+              </wp:anchor>
+            </w:drawing>
+          </mc:Choice>
+          <mc:Fallback>
+            <w:pict>
+              <v:shape w14:anchorId="728364E5" id="Caixa de Texto 20" o:spid="_x0000_s1033" type="#_x0000_t202" style="position:absolute;left:0;text-align:left;margin-left:301.35pt;margin-top:30.15pt;width:65.2pt;height:14.8pt;z-index:251685888;visibility:visible;mso-wrap-style:square;mso-width-percent:0;mso-height-percent:0;mso-wrap-distance-left:9pt;mso-wrap-distance-top:0;mso-wrap-distance-right:9pt;mso-wrap-distance-bottom:0;mso-position-horizontal:absolute;mso-position-horizontal-relative:text;mso-position-vertical:absolute;mso-position-vertical-relative:text;mso-width-percent:0;mso-height-percent:0;mso-width-relative:margin;mso-height-relative:margin;v-text-anchor:top" o:gfxdata="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" stroked="f">
+                <v:textbox inset="0,0,0,0">
+                  <w:txbxContent>
+                    <w:p>
+                      <w:pPr>
+                        <w:pStyle w:val="Ttulo9Char"/>
+                        <w:ind w:firstLine="0"/>
+                        <w:rPr>
+                          <w:rFonts w:cs="Arial"/>
+                          <w:noProof/>
+                          <w:szCs w:val="24"/>
+                        </w:rPr>
+                      </w:pPr>
+                      <w:r>
+                        <w:rPr>
+                          <w:rFonts w:cs="Arial"/>
+                          <w:szCs w:val="24"/>
+                        </w:rPr>
+                        <w:t>Autor</w:t>
+                      </w:r>
+                    </w:p>
+                  </w:txbxContent>
+                </v:textbox>
+                <w10:wrap type="square"/>
+              </v:shape>
+            </w:pict>
+          </mc:Fallback>
+        </mc:AlternateContent>
+      </w:r>
+      <w:r>
+        <mc:AlternateContent>
+          <mc:Choice Requires="wps">
+            <w:drawing>
+              <wp:anchor distT="0" distB="0" distL="114300" distR="114300" simplePos="0" relativeHeight="251679744" behindDoc="0" locked="0" layoutInCell="1" allowOverlap="1" wp14:anchorId="02F74838" wp14:editId="639A4955">
+                <wp:simplePos x="0" y="0"/>
+                <wp:positionH relativeFrom="column">
+                  <wp:posOffset>1254125</wp:posOffset>
+                </wp:positionH>
+                <wp:positionV relativeFrom="paragraph">
+                  <wp:posOffset>390525</wp:posOffset>
+                </wp:positionV>
+                <wp:extent cx="1257300" cy="179705"/>
+                <wp:effectExtent l="0" t="0" r="0" b="0"/>
+                <wp:wrapSquare wrapText="bothSides"/>
+                <wp:docPr id="16" name="Caixa de Texto 16"/>
+                <wp:cNvGraphicFramePr/>
+                <a:graphic xmlns:a="http://schemas.openxmlformats.org/drawingml/2006/main">
+                  <a:graphicData uri="http://schemas.microsoft.com/office/word/2010/wordprocessingShape">
+                    <wps:wsp>
+                      <wps:cNvSpPr txBox="1"/>
+                      <wps:spPr>
+                        <a:xfrm>
+                          <a:off x="0" y="0"/>
+                          <a:ext cx="1257300" cy="179705"/>
+                        </a:xfrm>
+                        <a:prstGeom prst="rect">
+                          <a:avLst/>
+                        </a:prstGeom>
+                        <a:solidFill>
+                          <a:prstClr val="white"/>
+                        </a:solidFill>
+                        <a:ln>
+                          <a:noFill/>
+                        </a:ln>
+                      </wps:spPr>
+                      <wps:txbx>
+                        <w:txbxContent>
+                          <w:p>
+                            <w:pPr>
+                              <w:pStyle w:val="Ttulo9Char"/>
+                              <w:ind w:firstLine="0"/>
+                              <w:rPr>
+                                <w:rFonts w:cs="Arial"/>
+                                <w:noProof/>
+                                <w:szCs w:val="24"/>
+                              </w:rPr>
+                            </w:pPr>
+                            <w:r>
+                              <w:rPr>
+                                <w:rFonts w:cs="Arial"/>
+                                <w:szCs w:val="24"/>
+                              </w:rPr>
+                              <w:t>Responsabilidade</w:t>
+                            </w:r>
+                          </w:p>
+                        </w:txbxContent>
+                      </wps:txbx>
+                      <wps:bodyPr rot="0" spcFirstLastPara="0" vertOverflow="overflow" horzOverflow="overflow" vert="horz" wrap="square" lIns="0" tIns="0" rIns="0" bIns="0" numCol="1" spcCol="0" rtlCol="0" fromWordArt="0" anchor="t" anchorCtr="0" forceAA="0" compatLnSpc="1">
+                        <a:prstTxWarp prst="textNoShape">
+                          <a:avLst/>
+                        </a:prstTxWarp>
+                        <a:noAutofit/>
+                      </wps:bodyPr>
+                    </wps:wsp>
+                  </a:graphicData>
+                </a:graphic>
+                <wp14:sizeRelH relativeFrom="margin">
+                  <wp14:pctWidth>0</wp14:pctWidth>
+                </wp14:sizeRelH>
+                <wp14:sizeRelV relativeFrom="margin">
+                  <wp14:pctHeight>0</wp14:pctHeight>
+                </wp14:sizeRelV>
+              </wp:anchor>
+            </w:drawing>
+          </mc:Choice>
+          <mc:Fallback>
+            <w:pict>
+              <v:shape w14:anchorId="02F74838" id="Caixa de Texto 16" o:spid="_x0000_s1034" type="#_x0000_t202" style="position:absolute;left:0;text-align:left;margin-left:98.75pt;margin-top:30.75pt;width:99pt;height:14.15pt;z-index:251679744;visibility:visible;mso-wrap-style:square;mso-width-percent:0;mso-height-percent:0;mso-wrap-distance-left:9pt;mso-wrap-distance-top:0;mso-wrap-distance-right:9pt;mso-wrap-distance-bottom:0;mso-position-horizontal:absolute;mso-position-horizontal-relative:text;mso-position-vertical:absolute;mso-position-vertical-relative:text;mso-width-percent:0;mso-height-percent:0;mso-width-relative:margin;mso-height-relative:margin;v-text-anchor:top" o:gfxdata="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" stroked="f">
+                <v:textbox inset="0,0,0,0">
+                  <w:txbxContent>
+                    <w:p>
+                      <w:pPr>
+                        <w:pStyle w:val="Ttulo9Char"/>
+                        <w:ind w:firstLine="0"/>
+                        <w:rPr>
+                          <w:rFonts w:cs="Arial"/>
+                          <w:noProof/>
+                          <w:szCs w:val="24"/>
+                        </w:rPr>
+                      </w:pPr>
+                      <w:r>
+                        <w:rPr>
+                          <w:rFonts w:cs="Arial"/>
+                          <w:szCs w:val="24"/>
+                        </w:rPr>
+                        <w:t>Responsabilidade</w:t>
+                      </w:r>
+                    </w:p>
+                  </w:txbxContent>
+                </v:textbox>
+                <w10:wrap type="square"/>
+              </v:shape>
+            </w:pict>
+          </mc:Fallback>
+        </mc:AlternateContent>
+      </w:r>
+      <w:r>
+        <mc:AlternateContent>
+          <mc:Choice Requires="wps">
+            <w:drawing>
+              <wp:anchor distT="0" distB="0" distL="114300" distR="114300" simplePos="0" relativeHeight="251676672" behindDoc="0" locked="0" layoutInCell="1" allowOverlap="1" wp14:anchorId="27362446" wp14:editId="631A4FB1">
+                <wp:simplePos x="0" y="0"/>
+                <wp:positionH relativeFrom="column">
+                  <wp:posOffset>285750</wp:posOffset>
+                </wp:positionH>
+                <wp:positionV relativeFrom="paragraph">
+                  <wp:posOffset>387985</wp:posOffset>
+                </wp:positionV>
+                <wp:extent cx="839470" cy="179705"/>
+                <wp:effectExtent l="0" t="0" r="0" b="0"/>
+                <wp:wrapSquare wrapText="bothSides"/>
+                <wp:docPr id="14" name="Caixa de Texto 14"/>
+                <wp:cNvGraphicFramePr/>
+                <a:graphic xmlns:a="http://schemas.openxmlformats.org/drawingml/2006/main">
+                  <a:graphicData uri="http://schemas.microsoft.com/office/word/2010/wordprocessingShape">
+                    <wps:wsp>
+                      <wps:cNvSpPr txBox="1"/>
+                      <wps:spPr>
+                        <a:xfrm>
+                          <a:off x="0" y="0"/>
+                          <a:ext cx="839470" cy="179705"/>
+                        </a:xfrm>
+                        <a:prstGeom prst="rect">
+                          <a:avLst/>
+                        </a:prstGeom>
+                        <a:solidFill>
+                          <a:prstClr val="white"/>
+                        </a:solidFill>
+                        <a:ln>
+                          <a:noFill/>
+                        </a:ln>
+                      </wps:spPr>
+                      <wps:txbx>
+                        <w:txbxContent>
+                          <w:p>
+                            <w:pPr>
+                              <w:pStyle w:val="Ttulo9Char"/>
+                              <w:ind w:firstLine="0"/>
+                              <w:rPr>
+                                <w:rFonts w:cs="Arial"/>
+                                <w:noProof/>
+                                <w:szCs w:val="24"/>
+                              </w:rPr>
+                            </w:pPr>
+                            <w:r>
+                              <w:rPr>
+                                <w:rFonts w:cs="Arial"/>
+                                <w:szCs w:val="24"/>
+                              </w:rPr>
+                              <w:t>Estabilidade</w:t>
+                            </w:r>
+                          </w:p>
+                        </w:txbxContent>
+                      </wps:txbx>
+                      <wps:bodyPr rot="0" spcFirstLastPara="0" vertOverflow="overflow" horzOverflow="overflow" vert="horz" wrap="square" lIns="0" tIns="0" rIns="0" bIns="0" numCol="1" spcCol="0" rtlCol="0" fromWordArt="0" anchor="t" anchorCtr="0" forceAA="0" compatLnSpc="1">
+                        <a:prstTxWarp prst="textNoShape">
+                          <a:avLst/>
+                        </a:prstTxWarp>
+                        <a:noAutofit/>
+                      </wps:bodyPr>
+                    </wps:wsp>
+                  </a:graphicData>
+                </a:graphic>
+                <wp14:sizeRelH relativeFrom="margin">
+                  <wp14:pctWidth>0</wp14:pctWidth>
+                </wp14:sizeRelH>
+                <wp14:sizeRelV relativeFrom="margin">
+                  <wp14:pctHeight>0</wp14:pctHeight>
+                </wp14:sizeRelV>
+              </wp:anchor>
+            </w:drawing>
+          </mc:Choice>
+          <mc:Fallback>
+            <w:pict>
+              <v:shape w14:anchorId="27362446" id="Caixa de Texto 14" o:spid="_x0000_s1035" type="#_x0000_t202" style="position:absolute;left:0;text-align:left;margin-left:22.5pt;margin-top:30.55pt;width:66.1pt;height:14.15pt;z-index:251676672;visibility:visible;mso-wrap-style:square;mso-width-percent:0;mso-height-percent:0;mso-wrap-distance-left:9pt;mso-wrap-distance-top:0;mso-wrap-distance-right:9pt;mso-wrap-distance-bottom:0;mso-position-horizontal:absolute;mso-position-horizontal-relative:text;mso-position-vertical:absolute;mso-position-vertical-relative:text;mso-width-percent:0;mso-height-percent:0;mso-width-relative:margin;mso-height-relative:margin;v-text-anchor:top" o:gfxdata="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" stroked="f">
+                <v:textbox inset="0,0,0,0">
+                  <w:txbxContent>
+                    <w:p>
+                      <w:pPr>
+                        <w:pStyle w:val="Ttulo9Char"/>
+                        <w:ind w:firstLine="0"/>
+                        <w:rPr>
+                          <w:rFonts w:cs="Arial"/>
+                          <w:noProof/>
+                          <w:szCs w:val="24"/>
+                        </w:rPr>
+                      </w:pPr>
+                      <w:r>
+                        <w:rPr>
+                          <w:rFonts w:cs="Arial"/>
+                          <w:szCs w:val="24"/>
+                        </w:rPr>
+                        <w:t>Estabilidade</w:t>
+                      </w:r>
+                    </w:p>
+                  </w:txbxContent>
+                </v:textbox>
+                <w10:wrap type="square"/>
+              </v:shape>
+            </w:pict>
+          </mc:Fallback>
+        </mc:AlternateContent>
+      </w:r>
+    </w:p>
+    <w:p>
+      <w:pPr>
+        <w:pStyle w:val="Ttulo1"/>
+        <w:numPr>
+          <w:ilvl w:val="0"/>
+          <w:numId w:val="0"/>
+        </w:numPr>
+        <w:ind w:left="432" w:hanging="432"/>
+      </w:pPr>
+      <w:r>
+        <mc:AlternateContent>
+          <mc:Choice Requires="wps">
+            <w:drawing>
+              <wp:anchor distT="45720" distB="45720" distL="114300" distR="114300" simplePos="0" relativeHeight="251684864" behindDoc="0" locked="0" layoutInCell="1" allowOverlap="1" wp14:anchorId="4C999728" wp14:editId="3B48AE47">
+                <wp:simplePos x="0" y="0"/>
+                <wp:positionH relativeFrom="column">
+                  <wp:posOffset>3803015</wp:posOffset>
+                </wp:positionH>
+                <wp:positionV relativeFrom="paragraph">
+                  <wp:posOffset>116205</wp:posOffset>
+                </wp:positionV>
+                <wp:extent cx="1491615" cy="307975"/>
+                <wp:effectExtent l="0" t="0" r="13335" b="15875"/>
+                <wp:wrapSquare wrapText="bothSides"/>
+                <wp:docPr id="19" name="Caixa de Texto 2"/>
+                <wp:cNvGraphicFramePr>
+                  <a:graphicFrameLocks xmlns:a="http://schemas.openxmlformats.org/drawingml/2006/main"/>
+                </wp:cNvGraphicFramePr>
+                <a:graphic xmlns:a="http://schemas.openxmlformats.org/drawingml/2006/main">
+                  <a:graphicData uri="http://schemas.microsoft.com/office/word/2010/wordprocessingShape">
+                    <wps:wsp>
+                      <wps:cNvSpPr txBox="1">
+                        <a:spLocks noChangeArrowheads="1"/>
+                      </wps:cNvSpPr>
+                      <wps:spPr bwMode="auto">
+                        <a:xfrm>
+                          <a:off x="0" y="0"/>
+                          <a:ext cx="1491615" cy="307975"/>
+                        </a:xfrm>
+                        <a:prstGeom prst="rect">
+                          <a:avLst/>
+                        </a:prstGeom>
+                        <a:solidFill>
+                          <a:srgbClr val="FFFFFF"/>
+                        </a:solidFill>
+                        <a:ln w="9525">
+                          <a:solidFill>
+                            <a:srgbClr val="000000"/>
+                          </a:solidFill>
+                          <a:miter lim="800000"/>
+                          <a:headEnd/>
+                          <a:tailEnd/>
+                        </a:ln>
+                      </wps:spPr>
+                      <wps:txbx>
+                        <w:txbxContent>
+                          <w:p>
+                            <w:pPr>
+                              <w:ind w:firstLine="0"/>
+                            </w:pPr>
+                          </w:p>
+                        </w:txbxContent>
+                      </wps:txbx>
+                      <wps:bodyPr rot="0" vert="horz" wrap="square" lIns="91440" tIns="45720" rIns="91440" bIns="45720" anchor="t" anchorCtr="0">
+                        <a:noAutofit/>
+                      </wps:bodyPr>
+                    </wps:wsp>
+                  </a:graphicData>
+                </a:graphic>
+                <wp14:sizeRelH relativeFrom="margin">
+                  <wp14:pctWidth>0</wp14:pctWidth>
+                </wp14:sizeRelH>
+                <wp14:sizeRelV relativeFrom="margin">
+                  <wp14:pctHeight>0</wp14:pctHeight>
+                </wp14:sizeRelV>
+              </wp:anchor>
+            </w:drawing>
+          </mc:Choice>
+          <mc:Fallback>
+            <w:pict>
+              <v:shape w14:anchorId="4C999728" id="_x0000_s1036" type="#_x0000_t202" style="position:absolute;left:0;text-align:left;margin-left:299.45pt;margin-top:9.15pt;width:117.45pt;height:24.25pt;z-index:251684864;visibility:visible;mso-wrap-style:square;mso-width-percent:0;mso-height-percent:0;mso-wrap-distance-left:9pt;mso-wrap-distance-top:3.6pt;mso-wrap-distance-right:9pt;mso-wrap-distance-bottom:3.6pt;mso-position-horizontal:absolute;mso-position-horizontal-relative:text;mso-position-vertical:absolute;mso-position-vertical-relative:text;mso-width-percent:0;mso-height-percent:0;mso-width-relative:margin;mso-height-relative:margin;v-text-anchor:top" o:gfxdata="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">
+                <v:textbox>
+                  <w:txbxContent>
+                    <w:p>
+                      <w:pPr>
+                        <w:ind w:firstLine="0"/>
+                      </w:pPr>
+                    </w:p>
+                  </w:txbxContent>
+                </v:textbox>
+                <w10:wrap type="square"/>
+              </v:shape>
+            </w:pict>
+          </mc:Fallback>
+        </mc:AlternateContent>
+      </w:r>
+      <w:r>
+        <mc:AlternateContent>
+          <mc:Choice Requires="wps">
+            <w:drawing>
+              <wp:anchor distT="45720" distB="45720" distL="114300" distR="114300" simplePos="0" relativeHeight="251678720" behindDoc="0" locked="0" layoutInCell="1" allowOverlap="1" wp14:anchorId="2353C44D" wp14:editId="5F9E945D">
+                <wp:simplePos x="0" y="0"/>
+                <wp:positionH relativeFrom="column">
+                  <wp:posOffset>1256030</wp:posOffset>
+                </wp:positionH>
+                <wp:positionV relativeFrom="paragraph">
+                  <wp:posOffset>121285</wp:posOffset>
+                </wp:positionV>
+                <wp:extent cx="1290955" cy="307975"/>
+                <wp:effectExtent l="0" t="0" r="23495" b="15875"/>
+                <wp:wrapSquare wrapText="bothSides"/>
+                <wp:docPr id="15" name="Caixa de Texto 2"/>
+                <wp:cNvGraphicFramePr>
+                  <a:graphicFrameLocks xmlns:a="http://schemas.openxmlformats.org/drawingml/2006/main"/>
+                </wp:cNvGraphicFramePr>
+                <a:graphic xmlns:a="http://schemas.openxmlformats.org/drawingml/2006/main">
+                  <a:graphicData uri="http://schemas.microsoft.com/office/word/2010/wordprocessingShape">
+                    <wps:wsp>
+                      <wps:cNvSpPr txBox="1">
+                        <a:spLocks noChangeArrowheads="1"/>
+                      </wps:cNvSpPr>
+                      <wps:spPr bwMode="auto">
+                        <a:xfrm>
+                          <a:off x="0" y="0"/>
+                          <a:ext cx="1290955" cy="307975"/>
+                        </a:xfrm>
+                        <a:prstGeom prst="rect">
+                          <a:avLst/>
+                        </a:prstGeom>
+                        <a:solidFill>
+                          <a:srgbClr val="FFFFFF"/>
+                        </a:solidFill>
+                        <a:ln w="9525">
+                          <a:solidFill>
+                            <a:srgbClr val="000000"/>
+                          </a:solidFill>
+                          <a:miter lim="800000"/>
+                          <a:headEnd/>
+                          <a:tailEnd/>
+                        </a:ln>
+                      </wps:spPr>
+                      <wps:txbx>
+                        <w:txbxContent>
+                          <w:p>
+                            <w:pPr>
+                              <w:ind w:firstLine="0"/>
+                            </w:pPr>
+                          </w:p>
+                        </w:txbxContent>
+                      </wps:txbx>
+                      <wps:bodyPr rot="0" vert="horz" wrap="square" lIns="91440" tIns="45720" rIns="91440" bIns="45720" anchor="t" anchorCtr="0">
+                        <a:noAutofit/>
+                      </wps:bodyPr>
+                    </wps:wsp>
+                  </a:graphicData>
+                </a:graphic>
+                <wp14:sizeRelH relativeFrom="margin">
+                  <wp14:pctWidth>0</wp14:pctWidth>
+                </wp14:sizeRelH>
+                <wp14:sizeRelV relativeFrom="margin">
+                  <wp14:pctHeight>0</wp14:pctHeight>
+                </wp14:sizeRelV>
+              </wp:anchor>
+            </w:drawing>
+          </mc:Choice>
+          <mc:Fallback>
+            <w:pict>
+              <v:shape w14:anchorId="2353C44D" id="_x0000_s1037" type="#_x0000_t202" style="position:absolute;left:0;text-align:left;margin-left:98.9pt;margin-top:9.55pt;width:101.65pt;height:24.25pt;z-index:251678720;visibility:visible;mso-wrap-style:square;mso-width-percent:0;mso-height-percent:0;mso-wrap-distance-left:9pt;mso-wrap-distance-top:3.6pt;mso-wrap-distance-right:9pt;mso-wrap-distance-bottom:3.6pt;mso-position-horizontal:absolute;mso-position-horizontal-relative:text;mso-position-vertical:absolute;mso-position-vertical-relative:text;mso-width-percent:0;mso-height-percent:0;mso-width-relative:margin;mso-height-relative:margin;v-text-anchor:top" o:gfxdata="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">
+                <v:textbox>
+                  <w:txbxContent>
+                    <w:p>
+                      <w:pPr>
+                        <w:ind w:firstLine="0"/>
+                      </w:pPr>
+                    </w:p>
+                  </w:txbxContent>
+                </v:textbox>
+                <w10:wrap type="square"/>
+              </v:shape>
+            </w:pict>
+          </mc:Fallback>
+        </mc:AlternateContent>
+      </w:r>
+      <w:r>
+        <mc:AlternateContent>
+          <mc:Choice Requires="wps">
+            <w:drawing>
+              <wp:anchor distT="45720" distB="45720" distL="114300" distR="114300" simplePos="0" relativeHeight="251681792" behindDoc="0" locked="0" layoutInCell="1" allowOverlap="1" wp14:anchorId="7862AF8B" wp14:editId="7CF554BD">
+                <wp:simplePos x="0" y="0"/>
+                <wp:positionH relativeFrom="column">
+                  <wp:posOffset>2743200</wp:posOffset>
+                </wp:positionH>
+                <wp:positionV relativeFrom="paragraph">
+                  <wp:posOffset>121285</wp:posOffset>
+                </wp:positionV>
+                <wp:extent cx="953770" cy="307975"/>
+                <wp:effectExtent l="0" t="0" r="17780" b="15875"/>
+                <wp:wrapSquare wrapText="bothSides"/>
+                <wp:docPr id="17" name="Caixa de Texto 2"/>
+                <wp:cNvGraphicFramePr>
+                  <a:graphicFrameLocks xmlns:a="http://schemas.openxmlformats.org/drawingml/2006/main"/>
+                </wp:cNvGraphicFramePr>
+                <a:graphic xmlns:a="http://schemas.openxmlformats.org/drawingml/2006/main">
+                  <a:graphicData uri="http://schemas.microsoft.com/office/word/2010/wordprocessingShape">
+                    <wps:wsp>
+                      <wps:cNvSpPr txBox="1">
+                        <a:spLocks noChangeArrowheads="1"/>
+                      </wps:cNvSpPr>
+                      <wps:spPr bwMode="auto">
+                        <a:xfrm>
+                          <a:off x="0" y="0"/>
+                          <a:ext cx="953770" cy="307975"/>
+                        </a:xfrm>
+                        <a:prstGeom prst="rect">
+                          <a:avLst/>
+                        </a:prstGeom>
+                        <a:solidFill>
+                          <a:srgbClr val="FFFFFF"/>
+                        </a:solidFill>
+                        <a:ln w="9525">
+                          <a:solidFill>
+                            <a:srgbClr val="000000"/>
+                          </a:solidFill>
+                          <a:miter lim="800000"/>
+                          <a:headEnd/>
+                          <a:tailEnd/>
+                        </a:ln>
+                      </wps:spPr>
+                      <wps:txbx>
+                        <w:txbxContent>
+                          <w:p>
+                            <w:pPr>
+                              <w:ind w:firstLine="0"/>
+                            </w:pPr>
+                          </w:p>
+                        </w:txbxContent>
+                      </wps:txbx>
+                      <wps:bodyPr rot="0" vert="horz" wrap="square" lIns="91440" tIns="45720" rIns="91440" bIns="45720" anchor="t" anchorCtr="0">
+                        <a:noAutofit/>
+                      </wps:bodyPr>
+                    </wps:wsp>
+                  </a:graphicData>
+                </a:graphic>
+                <wp14:sizeRelH relativeFrom="margin">
+                  <wp14:pctWidth>0</wp14:pctWidth>
+                </wp14:sizeRelH>
+                <wp14:sizeRelV relativeFrom="margin">
+                  <wp14:pctHeight>0</wp14:pctHeight>
+                </wp14:sizeRelV>
+              </wp:anchor>
+            </w:drawing>
+          </mc:Choice>
+          <mc:Fallback>
+            <w:pict>
+              <v:shape w14:anchorId="7862AF8B" id="_x0000_s1038" type="#_x0000_t202" style="position:absolute;left:0;text-align:left;margin-left:3in;margin-top:9.55pt;width:75.1pt;height:24.25pt;z-index:251681792;visibility:visible;mso-wrap-style:square;mso-width-percent:0;mso-height-percent:0;mso-wrap-distance-left:9pt;mso-wrap-distance-top:3.6pt;mso-wrap-distance-right:9pt;mso-wrap-distance-bottom:3.6pt;mso-position-horizontal:absolute;mso-position-horizontal-relative:text;mso-position-vertical:absolute;mso-position-vertical-relative:text;mso-width-percent:0;mso-height-percent:0;mso-width-relative:margin;mso-height-relative:margin;v-text-anchor:top" o:gfxdata="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">
+                <v:textbox>
+                  <w:txbxContent>
+                    <w:p>
+                      <w:pPr>
+                        <w:ind w:firstLine="0"/>
+                      </w:pPr>
+                    </w:p>
+                  </w:txbxContent>
+                </v:textbox>
+                <w10:wrap type="square"/>
+              </v:shape>
+            </w:pict>
+          </mc:Fallback>
+        </mc:AlternateContent>
+      </w:r>
+      <w:r>
+        <mc:AlternateContent>
+          <mc:Choice Requires="wps">
+            <w:drawing>
+              <wp:anchor distT="45720" distB="45720" distL="114300" distR="114300" simplePos="0" relativeHeight="251675648" behindDoc="0" locked="0" layoutInCell="1" allowOverlap="1" wp14:anchorId="6B58F19C" wp14:editId="4E39E3D5">
+                <wp:simplePos x="0" y="0"/>
+                <wp:positionH relativeFrom="column">
+                  <wp:posOffset>285750</wp:posOffset>
+                </wp:positionH>
+                <wp:positionV relativeFrom="paragraph">
+                  <wp:posOffset>123190</wp:posOffset>
+                </wp:positionV>
+                <wp:extent cx="861060" cy="307975"/>
+                <wp:effectExtent l="0" t="0" r="15240" b="15875"/>
+                <wp:wrapSquare wrapText="bothSides"/>
+                <wp:docPr id="13" name="Caixa de Texto 2"/>
+                <wp:cNvGraphicFramePr>
+                  <a:graphicFrameLocks xmlns:a="http://schemas.openxmlformats.org/drawingml/2006/main"/>
+                </wp:cNvGraphicFramePr>
+                <a:graphic xmlns:a="http://schemas.openxmlformats.org/drawingml/2006/main">
+                  <a:graphicData uri="http://schemas.microsoft.com/office/word/2010/wordprocessingShape">
+                    <wps:wsp>
+                      <wps:cNvSpPr txBox="1">
+                        <a:spLocks noChangeArrowheads="1"/>
+                      </wps:cNvSpPr>
+                      <wps:spPr bwMode="auto">
+                        <a:xfrm>
+                          <a:off x="0" y="0"/>
+                          <a:ext cx="861060" cy="307975"/>
+                        </a:xfrm>
+                        <a:prstGeom prst="rect">
+                          <a:avLst/>
+                        </a:prstGeom>
+                        <a:solidFill>
+                          <a:srgbClr val="FFFFFF"/>
+                        </a:solidFill>
+                        <a:ln w="9525">
+                          <a:solidFill>
+                            <a:srgbClr val="000000"/>
+                          </a:solidFill>
+                          <a:miter lim="800000"/>
+                          <a:headEnd/>
+                          <a:tailEnd/>
+                        </a:ln>
+                      </wps:spPr>
+                      <wps:txbx>
+                        <w:txbxContent>
+                          <w:p>
+                            <w:pPr>
+                              <w:ind w:firstLine="0"/>
+                            </w:pPr>
+                          </w:p>
+                        </w:txbxContent>
+                      </wps:txbx>
+                      <wps:bodyPr rot="0" vert="horz" wrap="square" lIns="91440" tIns="45720" rIns="91440" bIns="45720" anchor="t" anchorCtr="0">
+                        <a:noAutofit/>
+                      </wps:bodyPr>
+                    </wps:wsp>
+                  </a:graphicData>
+                </a:graphic>
+                <wp14:sizeRelH relativeFrom="margin">
+                  <wp14:pctWidth>0</wp14:pctWidth>
+                </wp14:sizeRelH>
+                <wp14:sizeRelV relativeFrom="margin">
+                  <wp14:pctHeight>0</wp14:pctHeight>
+                </wp14:sizeRelV>
+              </wp:anchor>
+            </w:drawing>
+          </mc:Choice>
+          <mc:Fallback>
+            <w:pict>
+              <v:shape w14:anchorId="6B58F19C" id="_x0000_s1039" type="#_x0000_t202" style="position:absolute;left:0;text-align:left;margin-left:22.5pt;margin-top:9.7pt;width:67.8pt;height:24.25pt;z-index:251675648;visibility:visible;mso-wrap-style:square;mso-width-percent:0;mso-height-percent:0;mso-wrap-distance-left:9pt;mso-wrap-distance-top:3.6pt;mso-wrap-distance-right:9pt;mso-wrap-distance-bottom:3.6pt;mso-position-horizontal:absolute;mso-position-horizontal-relative:text;mso-position-vertical:absolute;mso-position-vertical-relative:text;mso-width-percent:0;mso-height-percent:0;mso-width-relative:margin;mso-height-relative:margin;v-text-anchor:top" o:gfxdata="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">
+                <v:textbox>
+                  <w:txbxContent>
+                    <w:p>
+                      <w:pPr>
+                        <w:ind w:firstLine="0"/>
+                      </w:pPr>
+                    </w:p>
+                  </w:txbxContent>
+                </v:textbox>
+                <w10:wrap type="square"/>
+              </v:shape>
+            </w:pict>
+          </mc:Fallback>
+        </mc:AlternateContent>
+      </w:r>
+    </w:p>
+    <w:p>
+      <w:pPr>
+        <w:pStyle w:val="Ttulo1"/>
+        <w:numPr>
+          <w:ilvl w:val="0"/>
+          <w:numId w:val="0"/>
+        </w:numPr>
+      </w:pPr>
+      <w:bookmarkStart w:id="3" w:name="_GoBack"/>
+      <w:bookmarkEnd w:id="3"/>
+    </w:p>
+    <w:p>
+      <w:pPr>
+        <w:pStyle w:val="Ttulo1"/>
+      </w:pPr>
       <w:r>
         <w:t>Priorização de Kano</w:t>
       </w:r>
-      <w:bookmarkEnd w:id="3"/>
+      <w:bookmarkEnd w:id="2"/>
     </w:p>
     <w:p/>
     <w:p>
@@ -3642,6 +5718,95 @@
     </w:lvl>
   </w:abstractNum>
   <w:abstractNum w:abstractNumId="8" w15:restartNumberingAfterBreak="0">
+    <w:nsid w:val="63EB74E7"/>
+    <w:multiLevelType w:val="hybridMultilevel"/>
+    <w:tmpl w:val="598A5552"/>
+    <w:lvl w:ilvl="0" w:tplc="0416000F">
+      <w:start w:val="2"/>
+      <w:numFmt w:val="decimal"/>
+      <w:lvlText w:val="%1."/>
+      <w:lvlJc w:val="left"/>
+      <w:pPr>
+        <w:ind w:left="720" w:hanging="360"/>
+      </w:pPr>
+      <w:rPr>
+        <w:rFonts w:hint="default"/>
+      </w:rPr>
+    </w:lvl>
+    <w:lvl w:ilvl="1" w:tplc="04160019" w:tentative="1">
+      <w:start w:val="1"/>
+      <w:numFmt w:val="lowerLetter"/>
+      <w:lvlText w:val="%2."/>
+      <w:lvlJc w:val="left"/>
+      <w:pPr>
+        <w:ind w:left="1440" w:hanging="360"/>
+      </w:pPr>
+    </w:lvl>
+    <w:lvl w:ilvl="2" w:tplc="0416001B" w:tentative="1">
+      <w:start w:val="1"/>
+      <w:numFmt w:val="lowerRoman"/>
+      <w:lvlText w:val="%3."/>
+      <w:lvlJc w:val="right"/>
+      <w:pPr>
+        <w:ind w:left="2160" w:hanging="180"/>
+      </w:pPr>
+    </w:lvl>
+    <w:lvl w:ilvl="3" w:tplc="0416000F" w:tentative="1">
+      <w:start w:val="1"/>
+      <w:numFmt w:val="decimal"/>
+      <w:lvlText w:val="%4."/>
+      <w:lvlJc w:val="left"/>
+      <w:pPr>
+        <w:ind w:left="2880" w:hanging="360"/>
+      </w:pPr>
+    </w:lvl>
+    <w:lvl w:ilvl="4" w:tplc="04160019" w:tentative="1">
+      <w:start w:val="1"/>
+      <w:numFmt w:val="lowerLetter"/>
+      <w:lvlText w:val="%5."/>
+      <w:lvlJc w:val="left"/>
+      <w:pPr>
+        <w:ind w:left="3600" w:hanging="360"/>
+      </w:pPr>
+    </w:lvl>
+    <w:lvl w:ilvl="5" w:tplc="0416001B" w:tentative="1">
+      <w:start w:val="1"/>
+      <w:numFmt w:val="lowerRoman"/>
+      <w:lvlText w:val="%6."/>
+      <w:lvlJc w:val="right"/>
+      <w:pPr>
+        <w:ind w:left="4320" w:hanging="180"/>
+      </w:pPr>
+    </w:lvl>
+    <w:lvl w:ilvl="6" w:tplc="0416000F" w:tentative="1">
+      <w:start w:val="1"/>
+      <w:numFmt w:val="decimal"/>
+      <w:lvlText w:val="%7."/>
+      <w:lvlJc w:val="left"/>
+      <w:pPr>
+        <w:ind w:left="5040" w:hanging="360"/>
+      </w:pPr>
+    </w:lvl>
+    <w:lvl w:ilvl="7" w:tplc="04160019" w:tentative="1">
+      <w:start w:val="1"/>
+      <w:numFmt w:val="lowerLetter"/>
+      <w:lvlText w:val="%8."/>
+      <w:lvlJc w:val="left"/>
+      <w:pPr>
+        <w:ind w:left="5760" w:hanging="360"/>
+      </w:pPr>
+    </w:lvl>
+    <w:lvl w:ilvl="8" w:tplc="0416001B" w:tentative="1">
+      <w:start w:val="1"/>
+      <w:numFmt w:val="lowerRoman"/>
+      <w:lvlText w:val="%9."/>
+      <w:lvlJc w:val="right"/>
+      <w:pPr>
+        <w:ind w:left="6480" w:hanging="180"/>
+      </w:pPr>
+    </w:lvl>
+  </w:abstractNum>
+  <w:abstractNum w:abstractNumId="9" w15:restartNumberingAfterBreak="0">
     <w:nsid w:val="6DBC2044"/>
     <w:multiLevelType w:val="multilevel"/>
     <w:tmpl w:val="04160025"/>
@@ -3736,7 +5901,7 @@
       </w:pPr>
     </w:lvl>
   </w:abstractNum>
-  <w:abstractNum w:abstractNumId="9" w15:restartNumberingAfterBreak="0">
+  <w:abstractNum w:abstractNumId="10" w15:restartNumberingAfterBreak="0">
     <w:nsid w:val="77DA43BD"/>
     <w:multiLevelType w:val="hybridMultilevel"/>
     <w:tmpl w:val="E0F6C38C"/>
@@ -3835,7 +6000,7 @@
     <w:abstractNumId w:val="5"/>
   </w:num>
   <w:num w:numId="4">
-    <w:abstractNumId w:val="8"/>
+    <w:abstractNumId w:val="9"/>
   </w:num>
   <w:num w:numId="5">
     <w:abstractNumId w:val="0"/>
@@ -3850,10 +6015,13 @@
     <w:abstractNumId w:val="3"/>
   </w:num>
   <w:num w:numId="9">
-    <w:abstractNumId w:val="9"/>
+    <w:abstractNumId w:val="10"/>
   </w:num>
   <w:num w:numId="10">
     <w:abstractNumId w:val="4"/>
+  </w:num>
+  <w:num w:numId="11">
+    <w:abstractNumId w:val="8"/>
   </w:num>
 </w:numbering>
 </file>
@@ -5617,7 +7785,7 @@
 </file>
 
 <file path=customXml/itemProps1.xml><?xml version="1.0" encoding="utf-8"?>
-<ds:datastoreItem xmlns:ds="http://schemas.openxmlformats.org/officeDocument/2006/customXml" ds:itemID="{6047E208-8253-400D-B3F4-5B4CD0AAA121}">
+<ds:datastoreItem xmlns:ds="http://schemas.openxmlformats.org/officeDocument/2006/customXml" ds:itemID="{38752B1E-892C-442A-91D0-470F17301145}">
   <ds:schemaRefs>
     <ds:schemaRef ds:uri="http://schemas.openxmlformats.org/officeDocument/2006/bibliography"/>
   </ds:schemaRefs>

</xml_diff>

<commit_message>
Adição de categorização de kano nas tabelas de atributos.
Foi adicionado categorização de kano nos campos à ele destinados nas
tabelas de atributos.
</commit_message>
<xml_diff>
--- a/Documento de Especificação Suplementar.docx
+++ b/Documento de Especificação Suplementar.docx
@@ -1129,8 +1129,6 @@
               </w:rPr>
               <w:t>0.2</w:t>
             </w:r>
-            <w:bookmarkStart w:id="0" w:name="_GoBack"/>
-            <w:bookmarkEnd w:id="0"/>
           </w:p>
         </w:tc>
         <w:tc>
@@ -1160,6 +1158,15 @@
               </w:rPr>
               <w:t>Inserção das tabelas de atributos</w:t>
             </w:r>
+            <w:r>
+              <w:rPr>
+                <w:rFonts w:cs="Arial"/>
+                <w:szCs w:val="24"/>
+              </w:rPr>
+              <w:t>.</w:t>
+            </w:r>
+            <w:bookmarkStart w:id="0" w:name="_GoBack"/>
+            <w:bookmarkEnd w:id="0"/>
           </w:p>
         </w:tc>
         <w:tc>
@@ -1177,6 +1184,131 @@
               <w:ind w:firstLine="0"/>
               <w:jc w:val="center"/>
               <w:cnfStyle w:val="000000000000" w:firstRow="0" w:lastRow="0" w:firstColumn="0" w:lastColumn="0" w:oddVBand="0" w:evenVBand="0" w:oddHBand="0" w:evenHBand="0" w:firstRowFirstColumn="0" w:firstRowLastColumn="0" w:lastRowFirstColumn="0" w:lastRowLastColumn="0"/>
+              <w:rPr>
+                <w:rFonts w:cs="Arial"/>
+                <w:szCs w:val="24"/>
+              </w:rPr>
+            </w:pPr>
+            <w:r>
+              <w:rPr>
+                <w:rFonts w:cs="Arial"/>
+                <w:szCs w:val="24"/>
+              </w:rPr>
+              <w:t>Fábio</w:t>
+            </w:r>
+          </w:p>
+        </w:tc>
+      </w:tr>
+      <w:tr>
+        <w:trPr>
+          <w:cnfStyle w:val="000000100000" w:firstRow="0" w:lastRow="0" w:firstColumn="0" w:lastColumn="0" w:oddVBand="0" w:evenVBand="0" w:oddHBand="1" w:evenHBand="0" w:firstRowFirstColumn="0" w:firstRowLastColumn="0" w:lastRowFirstColumn="0" w:lastRowLastColumn="0"/>
+          <w:trHeight w:val="366"/>
+        </w:trPr>
+        <w:tc>
+          <w:tcPr>
+            <w:cnfStyle w:val="001000000000" w:firstRow="0" w:lastRow="0" w:firstColumn="1" w:lastColumn="0" w:oddVBand="0" w:evenVBand="0" w:oddHBand="0" w:evenHBand="0" w:firstRowFirstColumn="0" w:firstRowLastColumn="0" w:lastRowFirstColumn="0" w:lastRowLastColumn="0"/>
+            <w:tcW w:w="1418" w:type="dxa"/>
+            <w:vAlign w:val="center"/>
+          </w:tcPr>
+          <w:p>
+            <w:pPr>
+              <w:tabs>
+                <w:tab w:val="center" w:pos="527"/>
+                <w:tab w:val="left" w:pos="3300"/>
+                <w:tab w:val="center" w:pos="4252"/>
+              </w:tabs>
+              <w:spacing w:after="0"/>
+              <w:ind w:firstLine="0"/>
+              <w:jc w:val="center"/>
+              <w:rPr>
+                <w:rFonts w:cs="Arial"/>
+                <w:b w:val="0"/>
+                <w:szCs w:val="24"/>
+              </w:rPr>
+            </w:pPr>
+            <w:r>
+              <w:rPr>
+                <w:rFonts w:cs="Arial"/>
+                <w:b w:val="0"/>
+                <w:szCs w:val="24"/>
+              </w:rPr>
+              <w:t>19/05/2017</w:t>
+            </w:r>
+          </w:p>
+        </w:tc>
+        <w:tc>
+          <w:tcPr>
+            <w:tcW w:w="1267" w:type="dxa"/>
+            <w:vAlign w:val="center"/>
+          </w:tcPr>
+          <w:p>
+            <w:pPr>
+              <w:tabs>
+                <w:tab w:val="left" w:pos="3300"/>
+                <w:tab w:val="center" w:pos="4252"/>
+              </w:tabs>
+              <w:spacing w:after="0"/>
+              <w:ind w:firstLine="0"/>
+              <w:jc w:val="center"/>
+              <w:cnfStyle w:val="000000100000" w:firstRow="0" w:lastRow="0" w:firstColumn="0" w:lastColumn="0" w:oddVBand="0" w:evenVBand="0" w:oddHBand="1" w:evenHBand="0" w:firstRowFirstColumn="0" w:firstRowLastColumn="0" w:lastRowFirstColumn="0" w:lastRowLastColumn="0"/>
+              <w:rPr>
+                <w:rFonts w:cs="Arial"/>
+                <w:szCs w:val="24"/>
+              </w:rPr>
+            </w:pPr>
+            <w:r>
+              <w:rPr>
+                <w:rFonts w:cs="Arial"/>
+                <w:szCs w:val="24"/>
+              </w:rPr>
+              <w:t>0.2.1</w:t>
+            </w:r>
+          </w:p>
+        </w:tc>
+        <w:tc>
+          <w:tcPr>
+            <w:tcW w:w="5256" w:type="dxa"/>
+            <w:vAlign w:val="center"/>
+          </w:tcPr>
+          <w:p>
+            <w:pPr>
+              <w:tabs>
+                <w:tab w:val="left" w:pos="3300"/>
+                <w:tab w:val="center" w:pos="4252"/>
+              </w:tabs>
+              <w:spacing w:after="0"/>
+              <w:ind w:firstLine="0"/>
+              <w:jc w:val="center"/>
+              <w:cnfStyle w:val="000000100000" w:firstRow="0" w:lastRow="0" w:firstColumn="0" w:lastColumn="0" w:oddVBand="0" w:evenVBand="0" w:oddHBand="1" w:evenHBand="0" w:firstRowFirstColumn="0" w:firstRowLastColumn="0" w:lastRowFirstColumn="0" w:lastRowLastColumn="0"/>
+              <w:rPr>
+                <w:rFonts w:cs="Arial"/>
+                <w:szCs w:val="24"/>
+              </w:rPr>
+            </w:pPr>
+            <w:r>
+              <w:rPr>
+                <w:rFonts w:cs="Arial"/>
+                <w:szCs w:val="24"/>
+              </w:rPr>
+              <w:t>Adição de categorização de Kano nas tabelas de atributos.</w:t>
+            </w:r>
+          </w:p>
+        </w:tc>
+        <w:tc>
+          <w:tcPr>
+            <w:tcW w:w="1120" w:type="dxa"/>
+            <w:vAlign w:val="center"/>
+          </w:tcPr>
+          <w:p>
+            <w:pPr>
+              <w:tabs>
+                <w:tab w:val="left" w:pos="3300"/>
+                <w:tab w:val="center" w:pos="4252"/>
+              </w:tabs>
+              <w:spacing w:after="0"/>
+              <w:ind w:firstLine="0"/>
+              <w:jc w:val="center"/>
+              <w:cnfStyle w:val="000000100000" w:firstRow="0" w:lastRow="0" w:firstColumn="0" w:lastColumn="0" w:oddVBand="0" w:evenVBand="0" w:oddHBand="1" w:evenHBand="0" w:firstRowFirstColumn="0" w:firstRowLastColumn="0" w:lastRowFirstColumn="0" w:lastRowLastColumn="0"/>
               <w:rPr>
                 <w:rFonts w:cs="Arial"/>
                 <w:szCs w:val="24"/>
@@ -2302,6 +2434,9 @@
                                 <w:pPr>
                                   <w:ind w:firstLine="0"/>
                                 </w:pPr>
+                                <w:r>
+                                  <w:t>Básico</w:t>
+                                </w:r>
                               </w:p>
                             </w:txbxContent>
                           </wps:txbx>
@@ -2757,6 +2892,9 @@
                           <w:pPr>
                             <w:ind w:firstLine="0"/>
                           </w:pPr>
+                          <w:r>
+                            <w:t>Básico</w:t>
+                          </w:r>
                         </w:p>
                       </w:txbxContent>
                     </v:textbox>
@@ -3732,6 +3870,9 @@
                                 <w:pPr>
                                   <w:ind w:firstLine="0"/>
                                 </w:pPr>
+                                <w:r>
+                                  <w:t>Esperado</w:t>
+                                </w:r>
                               </w:p>
                             </w:txbxContent>
                           </wps:txbx>
@@ -4183,6 +4324,9 @@
                           <w:pPr>
                             <w:ind w:firstLine="0"/>
                           </w:pPr>
+                          <w:r>
+                            <w:t>Esperado</w:t>
+                          </w:r>
                         </w:p>
                       </w:txbxContent>
                     </v:textbox>
@@ -5058,10 +5202,7 @@
                                   <w:ind w:firstLine="0"/>
                                 </w:pPr>
                                 <w:r>
-                                  <w:t xml:space="preserve">Após a escolha do tipo de disputa, o usuário terá a possibilidade de vetar mapas dentre os 7 disponíveis até sobrar apenas os que serão </w:t>
-                                </w:r>
-                                <w:r>
-                                  <w:t>feitas  as partidas.</w:t>
+                                  <w:t>Após a escolha do tipo de disputa, o usuário terá a possibilidade de vetar mapas dentre os 7 disponíveis até sobrar apenas os que serão feitas  as partidas.</w:t>
                                 </w:r>
                               </w:p>
                             </w:txbxContent>
@@ -5147,6 +5288,9 @@
                                 <w:pPr>
                                   <w:ind w:firstLine="0"/>
                                 </w:pPr>
+                                <w:r>
+                                  <w:t>Esperado</w:t>
+                                </w:r>
                               </w:p>
                             </w:txbxContent>
                           </wps:txbx>
@@ -5562,10 +5706,7 @@
                             <w:ind w:firstLine="0"/>
                           </w:pPr>
                           <w:r>
-                            <w:t xml:space="preserve">Após a escolha do tipo de disputa, o usuário terá a possibilidade de vetar mapas dentre os 7 disponíveis até sobrar apenas os que serão </w:t>
-                          </w:r>
-                          <w:r>
-                            <w:t>feitas  as partidas.</w:t>
+                            <w:t>Após a escolha do tipo de disputa, o usuário terá a possibilidade de vetar mapas dentre os 7 disponíveis até sobrar apenas os que serão feitas  as partidas.</w:t>
                           </w:r>
                         </w:p>
                       </w:txbxContent>
@@ -5601,6 +5742,9 @@
                           <w:pPr>
                             <w:ind w:firstLine="0"/>
                           </w:pPr>
+                          <w:r>
+                            <w:t>Esperado</w:t>
+                          </w:r>
                         </w:p>
                       </w:txbxContent>
                     </v:textbox>
@@ -6563,6 +6707,9 @@
                                 <w:pPr>
                                   <w:ind w:firstLine="0"/>
                                 </w:pPr>
+                                <w:r>
+                                  <w:t>Esperado</w:t>
+                                </w:r>
                               </w:p>
                             </w:txbxContent>
                           </wps:txbx>
@@ -7014,6 +7161,9 @@
                           <w:pPr>
                             <w:ind w:firstLine="0"/>
                           </w:pPr>
+                          <w:r>
+                            <w:t>Esperado</w:t>
+                          </w:r>
                         </w:p>
                       </w:txbxContent>
                     </v:textbox>
@@ -7973,6 +8123,9 @@
                                 <w:pPr>
                                   <w:ind w:firstLine="0"/>
                                 </w:pPr>
+                                <w:r>
+                                  <w:t>Básico</w:t>
+                                </w:r>
                               </w:p>
                             </w:txbxContent>
                           </wps:txbx>
@@ -8424,6 +8577,9 @@
                           <w:pPr>
                             <w:ind w:firstLine="0"/>
                           </w:pPr>
+                          <w:r>
+                            <w:t>Básico</w:t>
+                          </w:r>
                         </w:p>
                       </w:txbxContent>
                     </v:textbox>
@@ -9383,6 +9539,9 @@
                                 <w:pPr>
                                   <w:ind w:firstLine="0"/>
                                 </w:pPr>
+                                <w:r>
+                                  <w:t>Esperado</w:t>
+                                </w:r>
                               </w:p>
                             </w:txbxContent>
                           </wps:txbx>
@@ -9834,6 +9993,9 @@
                           <w:pPr>
                             <w:ind w:firstLine="0"/>
                           </w:pPr>
+                          <w:r>
+                            <w:t>Esperado</w:t>
+                          </w:r>
                         </w:p>
                       </w:txbxContent>
                     </v:textbox>
@@ -14484,7 +14646,7 @@
 </file>
 
 <file path=customXml/itemProps1.xml><?xml version="1.0" encoding="utf-8"?>
-<ds:datastoreItem xmlns:ds="http://schemas.openxmlformats.org/officeDocument/2006/customXml" ds:itemID="{5C2F660B-7F43-45F3-A178-61ED44A905EC}">
+<ds:datastoreItem xmlns:ds="http://schemas.openxmlformats.org/officeDocument/2006/customXml" ds:itemID="{4CBE84A3-9149-4116-B4B3-0B271F4C5537}">
   <ds:schemaRefs>
     <ds:schemaRef ds:uri="http://schemas.openxmlformats.org/officeDocument/2006/bibliography"/>
   </ds:schemaRefs>

</xml_diff>

<commit_message>
Formatação de termo de homologação e correções em documento de especificação suplementar.
Foi justificado o documento do termo de homologação, alteração de Kano em duas tabelas de atributos e adição de dois requisitos na matriz de rastreabilidade.
</commit_message>
<xml_diff>
--- a/Documento de Especificação Suplementar.docx
+++ b/Documento de Especificação Suplementar.docx
@@ -201,8 +201,6 @@
           <w:szCs w:val="28"/>
         </w:rPr>
       </w:pPr>
-      <w:bookmarkStart w:id="1" w:name="_GoBack"/>
-      <w:bookmarkEnd w:id="1"/>
     </w:p>
     <w:p>
       <w:pPr>
@@ -1587,6 +1585,132 @@
           </w:p>
         </w:tc>
       </w:tr>
+      <w:tr>
+        <w:trPr>
+          <w:trHeight w:val="366"/>
+        </w:trPr>
+        <w:tc>
+          <w:tcPr>
+            <w:cnfStyle w:val="001000000000" w:firstRow="0" w:lastRow="0" w:firstColumn="1" w:lastColumn="0" w:oddVBand="0" w:evenVBand="0" w:oddHBand="0" w:evenHBand="0" w:firstRowFirstColumn="0" w:firstRowLastColumn="0" w:lastRowFirstColumn="0" w:lastRowLastColumn="0"/>
+            <w:tcW w:w="1418" w:type="dxa"/>
+            <w:vAlign w:val="center"/>
+          </w:tcPr>
+          <w:p>
+            <w:pPr>
+              <w:tabs>
+                <w:tab w:val="center" w:pos="527"/>
+                <w:tab w:val="left" w:pos="3300"/>
+                <w:tab w:val="center" w:pos="4252"/>
+              </w:tabs>
+              <w:spacing w:after="0"/>
+              <w:ind w:firstLine="0"/>
+              <w:jc w:val="center"/>
+              <w:rPr>
+                <w:rFonts w:cs="Arial"/>
+                <w:b w:val="0"/>
+                <w:szCs w:val="24"/>
+              </w:rPr>
+            </w:pPr>
+            <w:r>
+              <w:rPr>
+                <w:rFonts w:cs="Arial"/>
+                <w:b w:val="0"/>
+                <w:szCs w:val="24"/>
+              </w:rPr>
+              <w:t>07/06/2017</w:t>
+            </w:r>
+          </w:p>
+        </w:tc>
+        <w:tc>
+          <w:tcPr>
+            <w:tcW w:w="1267" w:type="dxa"/>
+            <w:vAlign w:val="center"/>
+          </w:tcPr>
+          <w:p>
+            <w:pPr>
+              <w:tabs>
+                <w:tab w:val="left" w:pos="3300"/>
+                <w:tab w:val="center" w:pos="4252"/>
+              </w:tabs>
+              <w:spacing w:after="0"/>
+              <w:ind w:firstLine="0"/>
+              <w:jc w:val="center"/>
+              <w:cnfStyle w:val="000000000000" w:firstRow="0" w:lastRow="0" w:firstColumn="0" w:lastColumn="0" w:oddVBand="0" w:evenVBand="0" w:oddHBand="0" w:evenHBand="0" w:firstRowFirstColumn="0" w:firstRowLastColumn="0" w:lastRowFirstColumn="0" w:lastRowLastColumn="0"/>
+              <w:rPr>
+                <w:rFonts w:cs="Arial"/>
+                <w:szCs w:val="24"/>
+              </w:rPr>
+            </w:pPr>
+            <w:r>
+              <w:rPr>
+                <w:rFonts w:cs="Arial"/>
+                <w:szCs w:val="24"/>
+              </w:rPr>
+              <w:t>1.1</w:t>
+            </w:r>
+          </w:p>
+        </w:tc>
+        <w:tc>
+          <w:tcPr>
+            <w:tcW w:w="5256" w:type="dxa"/>
+            <w:vAlign w:val="center"/>
+          </w:tcPr>
+          <w:p>
+            <w:pPr>
+              <w:tabs>
+                <w:tab w:val="left" w:pos="3300"/>
+                <w:tab w:val="center" w:pos="4252"/>
+              </w:tabs>
+              <w:spacing w:after="0"/>
+              <w:ind w:firstLine="0"/>
+              <w:jc w:val="center"/>
+              <w:cnfStyle w:val="000000000000" w:firstRow="0" w:lastRow="0" w:firstColumn="0" w:lastColumn="0" w:oddVBand="0" w:evenVBand="0" w:oddHBand="0" w:evenHBand="0" w:firstRowFirstColumn="0" w:firstRowLastColumn="0" w:lastRowFirstColumn="0" w:lastRowLastColumn="0"/>
+              <w:rPr>
+                <w:rFonts w:cs="Arial"/>
+                <w:szCs w:val="24"/>
+              </w:rPr>
+            </w:pPr>
+            <w:r>
+              <w:rPr>
+                <w:rFonts w:cs="Arial"/>
+                <w:szCs w:val="24"/>
+              </w:rPr>
+              <w:t>Alteração de Kano em duas tabelas de atributos e adição de requisitos na matriz de rastreabilidade.</w:t>
+            </w:r>
+          </w:p>
+        </w:tc>
+        <w:tc>
+          <w:tcPr>
+            <w:tcW w:w="1120" w:type="dxa"/>
+            <w:vAlign w:val="center"/>
+          </w:tcPr>
+          <w:p>
+            <w:pPr>
+              <w:tabs>
+                <w:tab w:val="left" w:pos="3300"/>
+                <w:tab w:val="center" w:pos="4252"/>
+              </w:tabs>
+              <w:spacing w:after="0"/>
+              <w:ind w:firstLine="0"/>
+              <w:jc w:val="center"/>
+              <w:cnfStyle w:val="000000000000" w:firstRow="0" w:lastRow="0" w:firstColumn="0" w:lastColumn="0" w:oddVBand="0" w:evenVBand="0" w:oddHBand="0" w:evenHBand="0" w:firstRowFirstColumn="0" w:firstRowLastColumn="0" w:lastRowFirstColumn="0" w:lastRowLastColumn="0"/>
+              <w:rPr>
+                <w:rFonts w:cs="Arial"/>
+                <w:szCs w:val="24"/>
+              </w:rPr>
+            </w:pPr>
+            <w:r>
+              <w:rPr>
+                <w:rFonts w:cs="Arial"/>
+                <w:szCs w:val="24"/>
+              </w:rPr>
+              <w:t>Fábio</w:t>
+            </w:r>
+            <w:bookmarkStart w:id="1" w:name="_GoBack"/>
+            <w:bookmarkEnd w:id="1"/>
+          </w:p>
+        </w:tc>
+      </w:tr>
     </w:tbl>
     <w:p>
       <w:pPr>
@@ -1874,11 +1998,11 @@
         <w:br w:type="page"/>
       </w:r>
     </w:p>
-    <w:bookmarkStart w:id="4" w:name="_Toc484416236"/>
     <w:p>
       <w:pPr>
         <w:pStyle w:val="Ttulo1"/>
       </w:pPr>
+      <w:bookmarkStart w:id="4" w:name="_Toc484416236"/>
       <w:r>
         <w:rPr>
           <w:noProof/>
@@ -10566,7 +10690,7 @@
               <wp:anchor distT="0" distB="0" distL="114300" distR="114300" simplePos="0" relativeHeight="251667456" behindDoc="0" locked="0" layoutInCell="1" allowOverlap="1" wp14:anchorId="38FA87BE" wp14:editId="7E3649DA">
                 <wp:simplePos x="0" y="0"/>
                 <wp:positionH relativeFrom="margin">
-                  <wp:posOffset>-3810</wp:posOffset>
+                  <wp:align>left</wp:align>
                 </wp:positionH>
                 <wp:positionV relativeFrom="paragraph">
                   <wp:posOffset>339090</wp:posOffset>
@@ -11354,8 +11478,8 @@
                           </wps:cNvSpPr>
                           <wps:spPr bwMode="auto">
                             <a:xfrm>
-                              <a:off x="57150" y="1943100"/>
-                              <a:ext cx="861060" cy="307975"/>
+                              <a:off x="57149" y="1943100"/>
+                              <a:ext cx="895351" cy="307975"/>
                             </a:xfrm>
                             <a:prstGeom prst="rect">
                               <a:avLst/>
@@ -11377,9 +11501,15 @@
                               <w:p>
                                 <w:pPr>
                                   <w:ind w:firstLine="0"/>
+                                  <w:rPr>
+                                    <w:sz w:val="22"/>
+                                  </w:rPr>
                                 </w:pPr>
                                 <w:r>
-                                  <w:t>Básico</w:t>
+                                  <w:rPr>
+                                    <w:sz w:val="22"/>
+                                  </w:rPr>
+                                  <w:t>Inesperado</w:t>
                                 </w:r>
                               </w:p>
                             </w:txbxContent>
@@ -11554,9 +11684,6 @@
                                 <w:pPr>
                                   <w:ind w:firstLine="0"/>
                                 </w:pPr>
-                                <w:r>
-                                  <w:t>Gabriel K.</w:t>
-                                </w:r>
                               </w:p>
                             </w:txbxContent>
                           </wps:txbx>
@@ -11715,7 +11842,7 @@
           </mc:Choice>
           <mc:Fallback>
             <w:pict>
-              <v:group w14:anchorId="38FA87BE" id="Agrupar 282" o:spid="_x0000_s1128" style="position:absolute;left:0;text-align:left;margin-left:-.3pt;margin-top:26.7pt;width:6in;height:202.5pt;z-index:251667456;mso-position-horizontal-relative:margin" coordsize="54864,25717" o:gfxdata="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">
+              <v:group w14:anchorId="38FA87BE" id="Agrupar 282" o:spid="_x0000_s1128" style="position:absolute;left:0;text-align:left;margin-left:0;margin-top:26.7pt;width:6in;height:202.5pt;z-index:251667456;mso-position-horizontal:left;mso-position-horizontal-relative:margin" coordsize="54864,25717" o:gfxdata="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">
                 <v:shape id="Retângulo: Único Canto Recortado 4" o:spid="_x0000_s1129" style="position:absolute;width:54864;height:25717;rotation:180;visibility:visible;mso-wrap-style:square;v-text-anchor:middle" coordsize="1124873,612472" o:gfxdata="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" path="m2732,63565l50272,2874,1124873,v-1551,203200,658,409272,-893,612472l30,612472c-354,431367,3116,244670,2732,63565xe" fillcolor="white [3201]" strokecolor="black [3200]" strokeweight="2pt">
                   <v:path arrowok="t" o:connecttype="custom" o:connectlocs="13325,266907;245194,12068;5486400,0;5482045,2571750;146,2571750;13325,266907" o:connectangles="0,0,0,0,0,0"/>
                 </v:shape>
@@ -11838,15 +11965,21 @@
                       </w:txbxContent>
                     </v:textbox>
                   </v:shape>
-                  <v:shape id="Caixa de Texto 2" o:spid="_x0000_s1137" type="#_x0000_t202" style="position:absolute;left:571;top:19431;width:8611;height:3079;visibility:visible;mso-wrap-style:square;v-text-anchor:top" o:gfxdata="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">
+                  <v:shape id="Caixa de Texto 2" o:spid="_x0000_s1137" type="#_x0000_t202" style="position:absolute;left:571;top:19431;width:8954;height:3079;visibility:visible;mso-wrap-style:square;v-text-anchor:top" o:gfxdata="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">
                     <v:textbox>
                       <w:txbxContent>
                         <w:p>
                           <w:pPr>
                             <w:ind w:firstLine="0"/>
+                            <w:rPr>
+                              <w:sz w:val="22"/>
+                            </w:rPr>
                           </w:pPr>
                           <w:r>
-                            <w:t>Básico</w:t>
+                            <w:rPr>
+                              <w:sz w:val="22"/>
+                            </w:rPr>
+                            <w:t>Inesperado</w:t>
                           </w:r>
                         </w:p>
                       </w:txbxContent>
@@ -11921,9 +12054,6 @@
                           <w:pPr>
                             <w:ind w:firstLine="0"/>
                           </w:pPr>
-                          <w:r>
-                            <w:t>Gabriel K.</w:t>
-                          </w:r>
                         </w:p>
                       </w:txbxContent>
                     </v:textbox>
@@ -12799,8 +12929,8 @@
                           </wps:cNvSpPr>
                           <wps:spPr bwMode="auto">
                             <a:xfrm>
-                              <a:off x="57150" y="1943100"/>
-                              <a:ext cx="861060" cy="307975"/>
+                              <a:off x="57149" y="1943100"/>
+                              <a:ext cx="904875" cy="307975"/>
                             </a:xfrm>
                             <a:prstGeom prst="rect">
                               <a:avLst/>
@@ -12822,9 +12952,15 @@
                               <w:p>
                                 <w:pPr>
                                   <w:ind w:firstLine="0"/>
+                                  <w:rPr>
+                                    <w:sz w:val="22"/>
+                                  </w:rPr>
                                 </w:pPr>
                                 <w:r>
-                                  <w:t>Básico</w:t>
+                                  <w:rPr>
+                                    <w:sz w:val="22"/>
+                                  </w:rPr>
+                                  <w:t>Inesperado</w:t>
                                 </w:r>
                               </w:p>
                             </w:txbxContent>
@@ -12999,9 +13135,6 @@
                                 <w:pPr>
                                   <w:ind w:firstLine="0"/>
                                 </w:pPr>
-                                <w:r>
-                                  <w:t>Gabriel K.</w:t>
-                                </w:r>
                               </w:p>
                             </w:txbxContent>
                           </wps:txbx>
@@ -13154,7 +13287,7 @@
           </mc:Choice>
           <mc:Fallback>
             <w:pict>
-              <v:group id="Agrupar 300" o:spid="_x0000_s1145" style="width:6in;height:202.5pt;mso-position-horizontal-relative:char;mso-position-vertical-relative:line" coordsize="54864,25717" o:gfxdata="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">
+              <v:group id="Agrupar 300" o:spid="_x0000_s1145" style="width:6in;height:202.5pt;mso-position-horizontal-relative:char;mso-position-vertical-relative:line" coordsize="54864,25717" o:gfxdata="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">
                 <v:shape id="Retângulo: Único Canto Recortado 4" o:spid="_x0000_s1146" style="position:absolute;width:54864;height:25717;rotation:180;visibility:visible;mso-wrap-style:square;v-text-anchor:middle" coordsize="1124873,612472" o:gfxdata="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" path="m2732,63565l50272,2874,1124873,v-1551,203200,658,409272,-893,612472l30,612472c-354,431367,3116,244670,2732,63565xe" fillcolor="white [3201]" strokecolor="black [3200]" strokeweight="2pt">
                   <v:path arrowok="t" o:connecttype="custom" o:connectlocs="13325,266907;245194,12068;5486400,0;5482045,2571750;146,2571750;13325,266907" o:connectangles="0,0,0,0,0,0"/>
                 </v:shape>
@@ -13280,15 +13413,21 @@
                       </w:txbxContent>
                     </v:textbox>
                   </v:shape>
-                  <v:shape id="Caixa de Texto 2" o:spid="_x0000_s1154" type="#_x0000_t202" style="position:absolute;left:571;top:19431;width:8611;height:3079;visibility:visible;mso-wrap-style:square;v-text-anchor:top" o:gfxdata="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">
+                  <v:shape id="Caixa de Texto 2" o:spid="_x0000_s1154" type="#_x0000_t202" style="position:absolute;left:571;top:19431;width:9049;height:3079;visibility:visible;mso-wrap-style:square;v-text-anchor:top" o:gfxdata="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">
                     <v:textbox>
                       <w:txbxContent>
                         <w:p>
                           <w:pPr>
                             <w:ind w:firstLine="0"/>
+                            <w:rPr>
+                              <w:sz w:val="22"/>
+                            </w:rPr>
                           </w:pPr>
                           <w:r>
-                            <w:t>Básico</w:t>
+                            <w:rPr>
+                              <w:sz w:val="22"/>
+                            </w:rPr>
+                            <w:t>Inesperado</w:t>
                           </w:r>
                         </w:p>
                       </w:txbxContent>
@@ -13363,9 +13502,6 @@
                           <w:pPr>
                             <w:ind w:firstLine="0"/>
                           </w:pPr>
-                          <w:r>
-                            <w:t>Gabriel K.</w:t>
-                          </w:r>
                         </w:p>
                       </w:txbxContent>
                     </v:textbox>
@@ -13460,11 +13596,13 @@
     <w:tbl>
       <w:tblPr>
         <w:tblStyle w:val="TabeladeGrade3"/>
-        <w:tblW w:w="6720" w:type="dxa"/>
+        <w:tblW w:w="8640" w:type="dxa"/>
         <w:jc w:val="center"/>
         <w:tblLook w:val="04A0" w:firstRow="1" w:lastRow="0" w:firstColumn="1" w:lastColumn="0" w:noHBand="0" w:noVBand="1"/>
       </w:tblPr>
       <w:tblGrid>
+        <w:gridCol w:w="960"/>
+        <w:gridCol w:w="960"/>
         <w:gridCol w:w="960"/>
         <w:gridCol w:w="960"/>
         <w:gridCol w:w="960"/>
@@ -13531,6 +13669,14 @@
                 <w:color w:val="000000"/>
                 <w:sz w:val="22"/>
               </w:rPr>
+              <w:t>R0</w:t>
+            </w:r>
+            <w:r>
+              <w:rPr>
+                <w:rFonts w:ascii="Calibri" w:eastAsia="Times New Roman" w:hAnsi="Calibri" w:cs="Calibri"/>
+                <w:color w:val="000000"/>
+                <w:sz w:val="22"/>
+              </w:rPr>
               <w:t>1</w:t>
             </w:r>
           </w:p>
@@ -13559,6 +13705,14 @@
                 <w:color w:val="000000"/>
                 <w:sz w:val="22"/>
               </w:rPr>
+              <w:t>R0</w:t>
+            </w:r>
+            <w:r>
+              <w:rPr>
+                <w:rFonts w:ascii="Calibri" w:eastAsia="Times New Roman" w:hAnsi="Calibri" w:cs="Calibri"/>
+                <w:color w:val="000000"/>
+                <w:sz w:val="22"/>
+              </w:rPr>
               <w:t>2</w:t>
             </w:r>
           </w:p>
@@ -13587,6 +13741,14 @@
                 <w:color w:val="000000"/>
                 <w:sz w:val="22"/>
               </w:rPr>
+              <w:t>R0</w:t>
+            </w:r>
+            <w:r>
+              <w:rPr>
+                <w:rFonts w:ascii="Calibri" w:eastAsia="Times New Roman" w:hAnsi="Calibri" w:cs="Calibri"/>
+                <w:color w:val="000000"/>
+                <w:sz w:val="22"/>
+              </w:rPr>
               <w:t>3</w:t>
             </w:r>
           </w:p>
@@ -13615,6 +13777,14 @@
                 <w:color w:val="000000"/>
                 <w:sz w:val="22"/>
               </w:rPr>
+              <w:t>R0</w:t>
+            </w:r>
+            <w:r>
+              <w:rPr>
+                <w:rFonts w:ascii="Calibri" w:eastAsia="Times New Roman" w:hAnsi="Calibri" w:cs="Calibri"/>
+                <w:color w:val="000000"/>
+                <w:sz w:val="22"/>
+              </w:rPr>
               <w:t>4</w:t>
             </w:r>
           </w:p>
@@ -13643,6 +13813,14 @@
                 <w:color w:val="000000"/>
                 <w:sz w:val="22"/>
               </w:rPr>
+              <w:t>R0</w:t>
+            </w:r>
+            <w:r>
+              <w:rPr>
+                <w:rFonts w:ascii="Calibri" w:eastAsia="Times New Roman" w:hAnsi="Calibri" w:cs="Calibri"/>
+                <w:color w:val="000000"/>
+                <w:sz w:val="22"/>
+              </w:rPr>
               <w:t>5</w:t>
             </w:r>
           </w:p>
@@ -13671,7 +13849,67 @@
                 <w:color w:val="000000"/>
                 <w:sz w:val="22"/>
               </w:rPr>
+              <w:t>R0</w:t>
+            </w:r>
+            <w:r>
+              <w:rPr>
+                <w:rFonts w:ascii="Calibri" w:eastAsia="Times New Roman" w:hAnsi="Calibri" w:cs="Calibri"/>
+                <w:color w:val="000000"/>
+                <w:sz w:val="22"/>
+              </w:rPr>
               <w:t>6</w:t>
+            </w:r>
+          </w:p>
+        </w:tc>
+        <w:tc>
+          <w:tcPr>
+            <w:tcW w:w="960" w:type="dxa"/>
+          </w:tcPr>
+          <w:p>
+            <w:pPr>
+              <w:spacing w:after="0" w:line="240" w:lineRule="auto"/>
+              <w:ind w:firstLine="0"/>
+              <w:jc w:val="center"/>
+              <w:cnfStyle w:val="100000000000" w:firstRow="1" w:lastRow="0" w:firstColumn="0" w:lastColumn="0" w:oddVBand="0" w:evenVBand="0" w:oddHBand="0" w:evenHBand="0" w:firstRowFirstColumn="0" w:firstRowLastColumn="0" w:lastRowFirstColumn="0" w:lastRowLastColumn="0"/>
+              <w:rPr>
+                <w:rFonts w:ascii="Calibri" w:eastAsia="Times New Roman" w:hAnsi="Calibri" w:cs="Calibri"/>
+                <w:color w:val="000000"/>
+                <w:sz w:val="22"/>
+              </w:rPr>
+            </w:pPr>
+            <w:r>
+              <w:rPr>
+                <w:rFonts w:ascii="Calibri" w:eastAsia="Times New Roman" w:hAnsi="Calibri" w:cs="Calibri"/>
+                <w:color w:val="000000"/>
+                <w:sz w:val="22"/>
+              </w:rPr>
+              <w:t>R07</w:t>
+            </w:r>
+          </w:p>
+        </w:tc>
+        <w:tc>
+          <w:tcPr>
+            <w:tcW w:w="960" w:type="dxa"/>
+          </w:tcPr>
+          <w:p>
+            <w:pPr>
+              <w:spacing w:after="0" w:line="240" w:lineRule="auto"/>
+              <w:ind w:firstLine="0"/>
+              <w:jc w:val="center"/>
+              <w:cnfStyle w:val="100000000000" w:firstRow="1" w:lastRow="0" w:firstColumn="0" w:lastColumn="0" w:oddVBand="0" w:evenVBand="0" w:oddHBand="0" w:evenHBand="0" w:firstRowFirstColumn="0" w:firstRowLastColumn="0" w:lastRowFirstColumn="0" w:lastRowLastColumn="0"/>
+              <w:rPr>
+                <w:rFonts w:ascii="Calibri" w:eastAsia="Times New Roman" w:hAnsi="Calibri" w:cs="Calibri"/>
+                <w:color w:val="000000"/>
+                <w:sz w:val="22"/>
+              </w:rPr>
+            </w:pPr>
+            <w:r>
+              <w:rPr>
+                <w:rFonts w:ascii="Calibri" w:eastAsia="Times New Roman" w:hAnsi="Calibri" w:cs="Calibri"/>
+                <w:color w:val="000000"/>
+                <w:sz w:val="22"/>
+              </w:rPr>
+              <w:t>R08</w:t>
             </w:r>
           </w:p>
         </w:tc>
@@ -13706,6 +13944,14 @@
                 <w:color w:val="000000"/>
                 <w:sz w:val="22"/>
               </w:rPr>
+              <w:t>R0</w:t>
+            </w:r>
+            <w:r>
+              <w:rPr>
+                <w:rFonts w:ascii="Calibri" w:eastAsia="Times New Roman" w:hAnsi="Calibri" w:cs="Calibri"/>
+                <w:color w:val="000000"/>
+                <w:sz w:val="22"/>
+              </w:rPr>
               <w:t>1</w:t>
             </w:r>
           </w:p>
@@ -13876,6 +14122,42 @@
               </w:rPr>
               <w:t> </w:t>
             </w:r>
+          </w:p>
+        </w:tc>
+        <w:tc>
+          <w:tcPr>
+            <w:tcW w:w="960" w:type="dxa"/>
+          </w:tcPr>
+          <w:p>
+            <w:pPr>
+              <w:spacing w:after="0" w:line="240" w:lineRule="auto"/>
+              <w:ind w:firstLine="0"/>
+              <w:jc w:val="center"/>
+              <w:cnfStyle w:val="000000100000" w:firstRow="0" w:lastRow="0" w:firstColumn="0" w:lastColumn="0" w:oddVBand="0" w:evenVBand="0" w:oddHBand="1" w:evenHBand="0" w:firstRowFirstColumn="0" w:firstRowLastColumn="0" w:lastRowFirstColumn="0" w:lastRowLastColumn="0"/>
+              <w:rPr>
+                <w:rFonts w:ascii="Calibri" w:eastAsia="Times New Roman" w:hAnsi="Calibri" w:cs="Calibri"/>
+                <w:color w:val="000000"/>
+                <w:sz w:val="22"/>
+              </w:rPr>
+            </w:pPr>
+          </w:p>
+        </w:tc>
+        <w:tc>
+          <w:tcPr>
+            <w:tcW w:w="960" w:type="dxa"/>
+          </w:tcPr>
+          <w:p>
+            <w:pPr>
+              <w:spacing w:after="0" w:line="240" w:lineRule="auto"/>
+              <w:ind w:firstLine="0"/>
+              <w:jc w:val="center"/>
+              <w:cnfStyle w:val="000000100000" w:firstRow="0" w:lastRow="0" w:firstColumn="0" w:lastColumn="0" w:oddVBand="0" w:evenVBand="0" w:oddHBand="1" w:evenHBand="0" w:firstRowFirstColumn="0" w:firstRowLastColumn="0" w:lastRowFirstColumn="0" w:lastRowLastColumn="0"/>
+              <w:rPr>
+                <w:rFonts w:ascii="Calibri" w:eastAsia="Times New Roman" w:hAnsi="Calibri" w:cs="Calibri"/>
+                <w:color w:val="000000"/>
+                <w:sz w:val="22"/>
+              </w:rPr>
+            </w:pPr>
           </w:p>
         </w:tc>
       </w:tr>
@@ -13908,6 +14190,14 @@
                 <w:color w:val="000000"/>
                 <w:sz w:val="22"/>
               </w:rPr>
+              <w:t>R0</w:t>
+            </w:r>
+            <w:r>
+              <w:rPr>
+                <w:rFonts w:ascii="Calibri" w:eastAsia="Times New Roman" w:hAnsi="Calibri" w:cs="Calibri"/>
+                <w:color w:val="000000"/>
+                <w:sz w:val="22"/>
+              </w:rPr>
               <w:t>2</w:t>
             </w:r>
           </w:p>
@@ -14078,6 +14368,42 @@
               </w:rPr>
               <w:t> </w:t>
             </w:r>
+          </w:p>
+        </w:tc>
+        <w:tc>
+          <w:tcPr>
+            <w:tcW w:w="960" w:type="dxa"/>
+          </w:tcPr>
+          <w:p>
+            <w:pPr>
+              <w:spacing w:after="0" w:line="240" w:lineRule="auto"/>
+              <w:ind w:firstLine="0"/>
+              <w:jc w:val="center"/>
+              <w:cnfStyle w:val="000000000000" w:firstRow="0" w:lastRow="0" w:firstColumn="0" w:lastColumn="0" w:oddVBand="0" w:evenVBand="0" w:oddHBand="0" w:evenHBand="0" w:firstRowFirstColumn="0" w:firstRowLastColumn="0" w:lastRowFirstColumn="0" w:lastRowLastColumn="0"/>
+              <w:rPr>
+                <w:rFonts w:ascii="Calibri" w:eastAsia="Times New Roman" w:hAnsi="Calibri" w:cs="Calibri"/>
+                <w:color w:val="000000"/>
+                <w:sz w:val="22"/>
+              </w:rPr>
+            </w:pPr>
+          </w:p>
+        </w:tc>
+        <w:tc>
+          <w:tcPr>
+            <w:tcW w:w="960" w:type="dxa"/>
+          </w:tcPr>
+          <w:p>
+            <w:pPr>
+              <w:spacing w:after="0" w:line="240" w:lineRule="auto"/>
+              <w:ind w:firstLine="0"/>
+              <w:jc w:val="center"/>
+              <w:cnfStyle w:val="000000000000" w:firstRow="0" w:lastRow="0" w:firstColumn="0" w:lastColumn="0" w:oddVBand="0" w:evenVBand="0" w:oddHBand="0" w:evenHBand="0" w:firstRowFirstColumn="0" w:firstRowLastColumn="0" w:lastRowFirstColumn="0" w:lastRowLastColumn="0"/>
+              <w:rPr>
+                <w:rFonts w:ascii="Calibri" w:eastAsia="Times New Roman" w:hAnsi="Calibri" w:cs="Calibri"/>
+                <w:color w:val="000000"/>
+                <w:sz w:val="22"/>
+              </w:rPr>
+            </w:pPr>
           </w:p>
         </w:tc>
       </w:tr>
@@ -14111,6 +14437,14 @@
                 <w:color w:val="000000"/>
                 <w:sz w:val="22"/>
               </w:rPr>
+              <w:t>R0</w:t>
+            </w:r>
+            <w:r>
+              <w:rPr>
+                <w:rFonts w:ascii="Calibri" w:eastAsia="Times New Roman" w:hAnsi="Calibri" w:cs="Calibri"/>
+                <w:color w:val="000000"/>
+                <w:sz w:val="22"/>
+              </w:rPr>
               <w:t>3</w:t>
             </w:r>
           </w:p>
@@ -14281,6 +14615,50 @@
               </w:rPr>
               <w:t>R</w:t>
             </w:r>
+          </w:p>
+        </w:tc>
+        <w:tc>
+          <w:tcPr>
+            <w:tcW w:w="960" w:type="dxa"/>
+          </w:tcPr>
+          <w:p>
+            <w:pPr>
+              <w:spacing w:after="0" w:line="240" w:lineRule="auto"/>
+              <w:ind w:firstLine="0"/>
+              <w:jc w:val="center"/>
+              <w:cnfStyle w:val="000000100000" w:firstRow="0" w:lastRow="0" w:firstColumn="0" w:lastColumn="0" w:oddVBand="0" w:evenVBand="0" w:oddHBand="1" w:evenHBand="0" w:firstRowFirstColumn="0" w:firstRowLastColumn="0" w:lastRowFirstColumn="0" w:lastRowLastColumn="0"/>
+              <w:rPr>
+                <w:rFonts w:ascii="Calibri" w:eastAsia="Times New Roman" w:hAnsi="Calibri" w:cs="Calibri"/>
+                <w:color w:val="000000"/>
+                <w:sz w:val="22"/>
+              </w:rPr>
+            </w:pPr>
+            <w:r>
+              <w:rPr>
+                <w:rFonts w:ascii="Calibri" w:eastAsia="Times New Roman" w:hAnsi="Calibri" w:cs="Calibri"/>
+                <w:color w:val="000000"/>
+                <w:sz w:val="22"/>
+              </w:rPr>
+              <w:t>R</w:t>
+            </w:r>
+          </w:p>
+        </w:tc>
+        <w:tc>
+          <w:tcPr>
+            <w:tcW w:w="960" w:type="dxa"/>
+          </w:tcPr>
+          <w:p>
+            <w:pPr>
+              <w:spacing w:after="0" w:line="240" w:lineRule="auto"/>
+              <w:ind w:firstLine="0"/>
+              <w:jc w:val="center"/>
+              <w:cnfStyle w:val="000000100000" w:firstRow="0" w:lastRow="0" w:firstColumn="0" w:lastColumn="0" w:oddVBand="0" w:evenVBand="0" w:oddHBand="1" w:evenHBand="0" w:firstRowFirstColumn="0" w:firstRowLastColumn="0" w:lastRowFirstColumn="0" w:lastRowLastColumn="0"/>
+              <w:rPr>
+                <w:rFonts w:ascii="Calibri" w:eastAsia="Times New Roman" w:hAnsi="Calibri" w:cs="Calibri"/>
+                <w:color w:val="000000"/>
+                <w:sz w:val="22"/>
+              </w:rPr>
+            </w:pPr>
           </w:p>
         </w:tc>
       </w:tr>
@@ -14313,6 +14691,14 @@
                 <w:color w:val="000000"/>
                 <w:sz w:val="22"/>
               </w:rPr>
+              <w:t>R0</w:t>
+            </w:r>
+            <w:r>
+              <w:rPr>
+                <w:rFonts w:ascii="Calibri" w:eastAsia="Times New Roman" w:hAnsi="Calibri" w:cs="Calibri"/>
+                <w:color w:val="000000"/>
+                <w:sz w:val="22"/>
+              </w:rPr>
               <w:t>4</w:t>
             </w:r>
           </w:p>
@@ -14483,6 +14869,42 @@
               </w:rPr>
               <w:t>R</w:t>
             </w:r>
+          </w:p>
+        </w:tc>
+        <w:tc>
+          <w:tcPr>
+            <w:tcW w:w="960" w:type="dxa"/>
+          </w:tcPr>
+          <w:p>
+            <w:pPr>
+              <w:spacing w:after="0" w:line="240" w:lineRule="auto"/>
+              <w:ind w:firstLine="0"/>
+              <w:jc w:val="center"/>
+              <w:cnfStyle w:val="000000000000" w:firstRow="0" w:lastRow="0" w:firstColumn="0" w:lastColumn="0" w:oddVBand="0" w:evenVBand="0" w:oddHBand="0" w:evenHBand="0" w:firstRowFirstColumn="0" w:firstRowLastColumn="0" w:lastRowFirstColumn="0" w:lastRowLastColumn="0"/>
+              <w:rPr>
+                <w:rFonts w:ascii="Calibri" w:eastAsia="Times New Roman" w:hAnsi="Calibri" w:cs="Calibri"/>
+                <w:color w:val="000000"/>
+                <w:sz w:val="22"/>
+              </w:rPr>
+            </w:pPr>
+          </w:p>
+        </w:tc>
+        <w:tc>
+          <w:tcPr>
+            <w:tcW w:w="960" w:type="dxa"/>
+          </w:tcPr>
+          <w:p>
+            <w:pPr>
+              <w:spacing w:after="0" w:line="240" w:lineRule="auto"/>
+              <w:ind w:firstLine="0"/>
+              <w:jc w:val="center"/>
+              <w:cnfStyle w:val="000000000000" w:firstRow="0" w:lastRow="0" w:firstColumn="0" w:lastColumn="0" w:oddVBand="0" w:evenVBand="0" w:oddHBand="0" w:evenHBand="0" w:firstRowFirstColumn="0" w:firstRowLastColumn="0" w:lastRowFirstColumn="0" w:lastRowLastColumn="0"/>
+              <w:rPr>
+                <w:rFonts w:ascii="Calibri" w:eastAsia="Times New Roman" w:hAnsi="Calibri" w:cs="Calibri"/>
+                <w:color w:val="000000"/>
+                <w:sz w:val="22"/>
+              </w:rPr>
+            </w:pPr>
           </w:p>
         </w:tc>
       </w:tr>
@@ -14516,6 +14938,14 @@
                 <w:color w:val="000000"/>
                 <w:sz w:val="22"/>
               </w:rPr>
+              <w:t>R0</w:t>
+            </w:r>
+            <w:r>
+              <w:rPr>
+                <w:rFonts w:ascii="Calibri" w:eastAsia="Times New Roman" w:hAnsi="Calibri" w:cs="Calibri"/>
+                <w:color w:val="000000"/>
+                <w:sz w:val="22"/>
+              </w:rPr>
               <w:t>5</w:t>
             </w:r>
           </w:p>
@@ -14686,6 +15116,42 @@
               </w:rPr>
               <w:t>R</w:t>
             </w:r>
+          </w:p>
+        </w:tc>
+        <w:tc>
+          <w:tcPr>
+            <w:tcW w:w="960" w:type="dxa"/>
+          </w:tcPr>
+          <w:p>
+            <w:pPr>
+              <w:spacing w:after="0" w:line="240" w:lineRule="auto"/>
+              <w:ind w:firstLine="0"/>
+              <w:jc w:val="center"/>
+              <w:cnfStyle w:val="000000100000" w:firstRow="0" w:lastRow="0" w:firstColumn="0" w:lastColumn="0" w:oddVBand="0" w:evenVBand="0" w:oddHBand="1" w:evenHBand="0" w:firstRowFirstColumn="0" w:firstRowLastColumn="0" w:lastRowFirstColumn="0" w:lastRowLastColumn="0"/>
+              <w:rPr>
+                <w:rFonts w:ascii="Calibri" w:eastAsia="Times New Roman" w:hAnsi="Calibri" w:cs="Calibri"/>
+                <w:color w:val="000000"/>
+                <w:sz w:val="22"/>
+              </w:rPr>
+            </w:pPr>
+          </w:p>
+        </w:tc>
+        <w:tc>
+          <w:tcPr>
+            <w:tcW w:w="960" w:type="dxa"/>
+          </w:tcPr>
+          <w:p>
+            <w:pPr>
+              <w:spacing w:after="0" w:line="240" w:lineRule="auto"/>
+              <w:ind w:firstLine="0"/>
+              <w:jc w:val="center"/>
+              <w:cnfStyle w:val="000000100000" w:firstRow="0" w:lastRow="0" w:firstColumn="0" w:lastColumn="0" w:oddVBand="0" w:evenVBand="0" w:oddHBand="1" w:evenHBand="0" w:firstRowFirstColumn="0" w:firstRowLastColumn="0" w:lastRowFirstColumn="0" w:lastRowLastColumn="0"/>
+              <w:rPr>
+                <w:rFonts w:ascii="Calibri" w:eastAsia="Times New Roman" w:hAnsi="Calibri" w:cs="Calibri"/>
+                <w:color w:val="000000"/>
+                <w:sz w:val="22"/>
+              </w:rPr>
+            </w:pPr>
           </w:p>
         </w:tc>
       </w:tr>
@@ -14718,6 +15184,14 @@
                 <w:color w:val="000000"/>
                 <w:sz w:val="22"/>
               </w:rPr>
+              <w:t>R0</w:t>
+            </w:r>
+            <w:r>
+              <w:rPr>
+                <w:rFonts w:ascii="Calibri" w:eastAsia="Times New Roman" w:hAnsi="Calibri" w:cs="Calibri"/>
+                <w:color w:val="000000"/>
+                <w:sz w:val="22"/>
+              </w:rPr>
               <w:t>6</w:t>
             </w:r>
           </w:p>
@@ -14890,13 +15364,435 @@
             </w:r>
           </w:p>
         </w:tc>
+        <w:tc>
+          <w:tcPr>
+            <w:tcW w:w="960" w:type="dxa"/>
+          </w:tcPr>
+          <w:p>
+            <w:pPr>
+              <w:spacing w:after="0" w:line="240" w:lineRule="auto"/>
+              <w:ind w:firstLine="0"/>
+              <w:jc w:val="center"/>
+              <w:cnfStyle w:val="000000000000" w:firstRow="0" w:lastRow="0" w:firstColumn="0" w:lastColumn="0" w:oddVBand="0" w:evenVBand="0" w:oddHBand="0" w:evenHBand="0" w:firstRowFirstColumn="0" w:firstRowLastColumn="0" w:lastRowFirstColumn="0" w:lastRowLastColumn="0"/>
+              <w:rPr>
+                <w:rFonts w:ascii="Calibri" w:eastAsia="Times New Roman" w:hAnsi="Calibri" w:cs="Calibri"/>
+                <w:color w:val="000000"/>
+                <w:sz w:val="22"/>
+              </w:rPr>
+            </w:pPr>
+          </w:p>
+        </w:tc>
+        <w:tc>
+          <w:tcPr>
+            <w:tcW w:w="960" w:type="dxa"/>
+          </w:tcPr>
+          <w:p>
+            <w:pPr>
+              <w:spacing w:after="0" w:line="240" w:lineRule="auto"/>
+              <w:ind w:firstLine="0"/>
+              <w:jc w:val="center"/>
+              <w:cnfStyle w:val="000000000000" w:firstRow="0" w:lastRow="0" w:firstColumn="0" w:lastColumn="0" w:oddVBand="0" w:evenVBand="0" w:oddHBand="0" w:evenHBand="0" w:firstRowFirstColumn="0" w:firstRowLastColumn="0" w:lastRowFirstColumn="0" w:lastRowLastColumn="0"/>
+              <w:rPr>
+                <w:rFonts w:ascii="Calibri" w:eastAsia="Times New Roman" w:hAnsi="Calibri" w:cs="Calibri"/>
+                <w:color w:val="000000"/>
+                <w:sz w:val="22"/>
+              </w:rPr>
+            </w:pPr>
+          </w:p>
+        </w:tc>
+      </w:tr>
+      <w:tr>
+        <w:trPr>
+          <w:cnfStyle w:val="000000100000" w:firstRow="0" w:lastRow="0" w:firstColumn="0" w:lastColumn="0" w:oddVBand="0" w:evenVBand="0" w:oddHBand="1" w:evenHBand="0" w:firstRowFirstColumn="0" w:firstRowLastColumn="0" w:lastRowFirstColumn="0" w:lastRowLastColumn="0"/>
+          <w:trHeight w:val="300"/>
+          <w:jc w:val="center"/>
+        </w:trPr>
+        <w:tc>
+          <w:tcPr>
+            <w:cnfStyle w:val="001000000000" w:firstRow="0" w:lastRow="0" w:firstColumn="1" w:lastColumn="0" w:oddVBand="0" w:evenVBand="0" w:oddHBand="0" w:evenHBand="0" w:firstRowFirstColumn="0" w:firstRowLastColumn="0" w:lastRowFirstColumn="0" w:lastRowLastColumn="0"/>
+            <w:tcW w:w="960" w:type="dxa"/>
+            <w:noWrap/>
+          </w:tcPr>
+          <w:p>
+            <w:pPr>
+              <w:spacing w:after="0" w:line="240" w:lineRule="auto"/>
+              <w:ind w:firstLine="0"/>
+              <w:jc w:val="center"/>
+              <w:rPr>
+                <w:rFonts w:ascii="Calibri" w:eastAsia="Times New Roman" w:hAnsi="Calibri" w:cs="Calibri"/>
+                <w:color w:val="000000"/>
+                <w:sz w:val="22"/>
+              </w:rPr>
+            </w:pPr>
+            <w:r>
+              <w:rPr>
+                <w:rFonts w:ascii="Calibri" w:eastAsia="Times New Roman" w:hAnsi="Calibri" w:cs="Calibri"/>
+                <w:color w:val="000000"/>
+                <w:sz w:val="22"/>
+              </w:rPr>
+              <w:t>R07</w:t>
+            </w:r>
+          </w:p>
+        </w:tc>
+        <w:tc>
+          <w:tcPr>
+            <w:tcW w:w="960" w:type="dxa"/>
+            <w:noWrap/>
+          </w:tcPr>
+          <w:p>
+            <w:pPr>
+              <w:spacing w:after="0" w:line="240" w:lineRule="auto"/>
+              <w:ind w:firstLine="0"/>
+              <w:jc w:val="center"/>
+              <w:cnfStyle w:val="000000100000" w:firstRow="0" w:lastRow="0" w:firstColumn="0" w:lastColumn="0" w:oddVBand="0" w:evenVBand="0" w:oddHBand="1" w:evenHBand="0" w:firstRowFirstColumn="0" w:firstRowLastColumn="0" w:lastRowFirstColumn="0" w:lastRowLastColumn="0"/>
+              <w:rPr>
+                <w:rFonts w:ascii="Calibri" w:eastAsia="Times New Roman" w:hAnsi="Calibri" w:cs="Calibri"/>
+                <w:color w:val="000000"/>
+                <w:sz w:val="22"/>
+              </w:rPr>
+            </w:pPr>
+          </w:p>
+        </w:tc>
+        <w:tc>
+          <w:tcPr>
+            <w:tcW w:w="960" w:type="dxa"/>
+            <w:noWrap/>
+          </w:tcPr>
+          <w:p>
+            <w:pPr>
+              <w:spacing w:after="0" w:line="240" w:lineRule="auto"/>
+              <w:ind w:firstLine="0"/>
+              <w:jc w:val="center"/>
+              <w:cnfStyle w:val="000000100000" w:firstRow="0" w:lastRow="0" w:firstColumn="0" w:lastColumn="0" w:oddVBand="0" w:evenVBand="0" w:oddHBand="1" w:evenHBand="0" w:firstRowFirstColumn="0" w:firstRowLastColumn="0" w:lastRowFirstColumn="0" w:lastRowLastColumn="0"/>
+              <w:rPr>
+                <w:rFonts w:ascii="Calibri" w:eastAsia="Times New Roman" w:hAnsi="Calibri" w:cs="Calibri"/>
+                <w:color w:val="000000"/>
+                <w:sz w:val="22"/>
+              </w:rPr>
+            </w:pPr>
+          </w:p>
+        </w:tc>
+        <w:tc>
+          <w:tcPr>
+            <w:tcW w:w="960" w:type="dxa"/>
+            <w:noWrap/>
+          </w:tcPr>
+          <w:p>
+            <w:pPr>
+              <w:spacing w:after="0" w:line="240" w:lineRule="auto"/>
+              <w:ind w:firstLine="0"/>
+              <w:jc w:val="center"/>
+              <w:cnfStyle w:val="000000100000" w:firstRow="0" w:lastRow="0" w:firstColumn="0" w:lastColumn="0" w:oddVBand="0" w:evenVBand="0" w:oddHBand="1" w:evenHBand="0" w:firstRowFirstColumn="0" w:firstRowLastColumn="0" w:lastRowFirstColumn="0" w:lastRowLastColumn="0"/>
+              <w:rPr>
+                <w:rFonts w:ascii="Calibri" w:eastAsia="Times New Roman" w:hAnsi="Calibri" w:cs="Calibri"/>
+                <w:color w:val="000000"/>
+                <w:sz w:val="22"/>
+              </w:rPr>
+            </w:pPr>
+            <w:r>
+              <w:rPr>
+                <w:rFonts w:ascii="Calibri" w:eastAsia="Times New Roman" w:hAnsi="Calibri" w:cs="Calibri"/>
+                <w:color w:val="000000"/>
+                <w:sz w:val="22"/>
+              </w:rPr>
+              <w:t>D</w:t>
+            </w:r>
+          </w:p>
+        </w:tc>
+        <w:tc>
+          <w:tcPr>
+            <w:tcW w:w="960" w:type="dxa"/>
+            <w:noWrap/>
+          </w:tcPr>
+          <w:p>
+            <w:pPr>
+              <w:spacing w:after="0" w:line="240" w:lineRule="auto"/>
+              <w:ind w:firstLine="0"/>
+              <w:jc w:val="center"/>
+              <w:cnfStyle w:val="000000100000" w:firstRow="0" w:lastRow="0" w:firstColumn="0" w:lastColumn="0" w:oddVBand="0" w:evenVBand="0" w:oddHBand="1" w:evenHBand="0" w:firstRowFirstColumn="0" w:firstRowLastColumn="0" w:lastRowFirstColumn="0" w:lastRowLastColumn="0"/>
+              <w:rPr>
+                <w:rFonts w:ascii="Calibri" w:eastAsia="Times New Roman" w:hAnsi="Calibri" w:cs="Calibri"/>
+                <w:color w:val="000000"/>
+                <w:sz w:val="22"/>
+              </w:rPr>
+            </w:pPr>
+          </w:p>
+        </w:tc>
+        <w:tc>
+          <w:tcPr>
+            <w:tcW w:w="960" w:type="dxa"/>
+            <w:noWrap/>
+          </w:tcPr>
+          <w:p>
+            <w:pPr>
+              <w:spacing w:after="0" w:line="240" w:lineRule="auto"/>
+              <w:ind w:firstLine="0"/>
+              <w:jc w:val="center"/>
+              <w:cnfStyle w:val="000000100000" w:firstRow="0" w:lastRow="0" w:firstColumn="0" w:lastColumn="0" w:oddVBand="0" w:evenVBand="0" w:oddHBand="1" w:evenHBand="0" w:firstRowFirstColumn="0" w:firstRowLastColumn="0" w:lastRowFirstColumn="0" w:lastRowLastColumn="0"/>
+              <w:rPr>
+                <w:rFonts w:ascii="Calibri" w:eastAsia="Times New Roman" w:hAnsi="Calibri" w:cs="Calibri"/>
+                <w:color w:val="000000"/>
+                <w:sz w:val="22"/>
+              </w:rPr>
+            </w:pPr>
+          </w:p>
+        </w:tc>
+        <w:tc>
+          <w:tcPr>
+            <w:tcW w:w="960" w:type="dxa"/>
+            <w:noWrap/>
+          </w:tcPr>
+          <w:p>
+            <w:pPr>
+              <w:spacing w:after="0" w:line="240" w:lineRule="auto"/>
+              <w:ind w:firstLine="0"/>
+              <w:jc w:val="center"/>
+              <w:cnfStyle w:val="000000100000" w:firstRow="0" w:lastRow="0" w:firstColumn="0" w:lastColumn="0" w:oddVBand="0" w:evenVBand="0" w:oddHBand="1" w:evenHBand="0" w:firstRowFirstColumn="0" w:firstRowLastColumn="0" w:lastRowFirstColumn="0" w:lastRowLastColumn="0"/>
+              <w:rPr>
+                <w:rFonts w:ascii="Calibri" w:eastAsia="Times New Roman" w:hAnsi="Calibri" w:cs="Calibri"/>
+                <w:color w:val="000000"/>
+                <w:sz w:val="22"/>
+              </w:rPr>
+            </w:pPr>
+          </w:p>
+        </w:tc>
+        <w:tc>
+          <w:tcPr>
+            <w:tcW w:w="960" w:type="dxa"/>
+          </w:tcPr>
+          <w:p>
+            <w:pPr>
+              <w:spacing w:after="0" w:line="240" w:lineRule="auto"/>
+              <w:ind w:firstLine="0"/>
+              <w:jc w:val="center"/>
+              <w:cnfStyle w:val="000000100000" w:firstRow="0" w:lastRow="0" w:firstColumn="0" w:lastColumn="0" w:oddVBand="0" w:evenVBand="0" w:oddHBand="1" w:evenHBand="0" w:firstRowFirstColumn="0" w:firstRowLastColumn="0" w:lastRowFirstColumn="0" w:lastRowLastColumn="0"/>
+              <w:rPr>
+                <w:rFonts w:ascii="Calibri" w:eastAsia="Times New Roman" w:hAnsi="Calibri" w:cs="Calibri"/>
+                <w:color w:val="000000"/>
+                <w:sz w:val="22"/>
+              </w:rPr>
+            </w:pPr>
+          </w:p>
+        </w:tc>
+        <w:tc>
+          <w:tcPr>
+            <w:tcW w:w="960" w:type="dxa"/>
+          </w:tcPr>
+          <w:p>
+            <w:pPr>
+              <w:spacing w:after="0" w:line="240" w:lineRule="auto"/>
+              <w:ind w:firstLine="0"/>
+              <w:jc w:val="center"/>
+              <w:cnfStyle w:val="000000100000" w:firstRow="0" w:lastRow="0" w:firstColumn="0" w:lastColumn="0" w:oddVBand="0" w:evenVBand="0" w:oddHBand="1" w:evenHBand="0" w:firstRowFirstColumn="0" w:firstRowLastColumn="0" w:lastRowFirstColumn="0" w:lastRowLastColumn="0"/>
+              <w:rPr>
+                <w:rFonts w:ascii="Calibri" w:eastAsia="Times New Roman" w:hAnsi="Calibri" w:cs="Calibri"/>
+                <w:color w:val="000000"/>
+                <w:sz w:val="22"/>
+              </w:rPr>
+            </w:pPr>
+            <w:r>
+              <w:rPr>
+                <w:rFonts w:ascii="Calibri" w:eastAsia="Times New Roman" w:hAnsi="Calibri" w:cs="Calibri"/>
+                <w:color w:val="000000"/>
+                <w:sz w:val="22"/>
+              </w:rPr>
+              <w:t>R</w:t>
+            </w:r>
+          </w:p>
+        </w:tc>
+      </w:tr>
+      <w:tr>
+        <w:trPr>
+          <w:trHeight w:val="300"/>
+          <w:jc w:val="center"/>
+        </w:trPr>
+        <w:tc>
+          <w:tcPr>
+            <w:cnfStyle w:val="001000000000" w:firstRow="0" w:lastRow="0" w:firstColumn="1" w:lastColumn="0" w:oddVBand="0" w:evenVBand="0" w:oddHBand="0" w:evenHBand="0" w:firstRowFirstColumn="0" w:firstRowLastColumn="0" w:lastRowFirstColumn="0" w:lastRowLastColumn="0"/>
+            <w:tcW w:w="960" w:type="dxa"/>
+            <w:noWrap/>
+          </w:tcPr>
+          <w:p>
+            <w:pPr>
+              <w:spacing w:after="0" w:line="240" w:lineRule="auto"/>
+              <w:ind w:firstLine="0"/>
+              <w:jc w:val="center"/>
+              <w:rPr>
+                <w:rFonts w:ascii="Calibri" w:eastAsia="Times New Roman" w:hAnsi="Calibri" w:cs="Calibri"/>
+                <w:color w:val="000000"/>
+                <w:sz w:val="22"/>
+              </w:rPr>
+            </w:pPr>
+            <w:r>
+              <w:rPr>
+                <w:rFonts w:ascii="Calibri" w:eastAsia="Times New Roman" w:hAnsi="Calibri" w:cs="Calibri"/>
+                <w:color w:val="000000"/>
+                <w:sz w:val="22"/>
+              </w:rPr>
+              <w:t>R08</w:t>
+            </w:r>
+          </w:p>
+        </w:tc>
+        <w:tc>
+          <w:tcPr>
+            <w:tcW w:w="960" w:type="dxa"/>
+            <w:noWrap/>
+          </w:tcPr>
+          <w:p>
+            <w:pPr>
+              <w:spacing w:after="0" w:line="240" w:lineRule="auto"/>
+              <w:ind w:firstLine="0"/>
+              <w:jc w:val="center"/>
+              <w:cnfStyle w:val="000000000000" w:firstRow="0" w:lastRow="0" w:firstColumn="0" w:lastColumn="0" w:oddVBand="0" w:evenVBand="0" w:oddHBand="0" w:evenHBand="0" w:firstRowFirstColumn="0" w:firstRowLastColumn="0" w:lastRowFirstColumn="0" w:lastRowLastColumn="0"/>
+              <w:rPr>
+                <w:rFonts w:ascii="Calibri" w:eastAsia="Times New Roman" w:hAnsi="Calibri" w:cs="Calibri"/>
+                <w:color w:val="000000"/>
+                <w:sz w:val="22"/>
+              </w:rPr>
+            </w:pPr>
+          </w:p>
+        </w:tc>
+        <w:tc>
+          <w:tcPr>
+            <w:tcW w:w="960" w:type="dxa"/>
+            <w:noWrap/>
+          </w:tcPr>
+          <w:p>
+            <w:pPr>
+              <w:spacing w:after="0" w:line="240" w:lineRule="auto"/>
+              <w:ind w:firstLine="0"/>
+              <w:jc w:val="center"/>
+              <w:cnfStyle w:val="000000000000" w:firstRow="0" w:lastRow="0" w:firstColumn="0" w:lastColumn="0" w:oddVBand="0" w:evenVBand="0" w:oddHBand="0" w:evenHBand="0" w:firstRowFirstColumn="0" w:firstRowLastColumn="0" w:lastRowFirstColumn="0" w:lastRowLastColumn="0"/>
+              <w:rPr>
+                <w:rFonts w:ascii="Calibri" w:eastAsia="Times New Roman" w:hAnsi="Calibri" w:cs="Calibri"/>
+                <w:color w:val="000000"/>
+                <w:sz w:val="22"/>
+              </w:rPr>
+            </w:pPr>
+          </w:p>
+        </w:tc>
+        <w:tc>
+          <w:tcPr>
+            <w:tcW w:w="960" w:type="dxa"/>
+            <w:noWrap/>
+          </w:tcPr>
+          <w:p>
+            <w:pPr>
+              <w:spacing w:after="0" w:line="240" w:lineRule="auto"/>
+              <w:ind w:firstLine="0"/>
+              <w:jc w:val="center"/>
+              <w:cnfStyle w:val="000000000000" w:firstRow="0" w:lastRow="0" w:firstColumn="0" w:lastColumn="0" w:oddVBand="0" w:evenVBand="0" w:oddHBand="0" w:evenHBand="0" w:firstRowFirstColumn="0" w:firstRowLastColumn="0" w:lastRowFirstColumn="0" w:lastRowLastColumn="0"/>
+              <w:rPr>
+                <w:rFonts w:ascii="Calibri" w:eastAsia="Times New Roman" w:hAnsi="Calibri" w:cs="Calibri"/>
+                <w:color w:val="000000"/>
+                <w:sz w:val="22"/>
+              </w:rPr>
+            </w:pPr>
+          </w:p>
+        </w:tc>
+        <w:tc>
+          <w:tcPr>
+            <w:tcW w:w="960" w:type="dxa"/>
+            <w:noWrap/>
+          </w:tcPr>
+          <w:p>
+            <w:pPr>
+              <w:spacing w:after="0" w:line="240" w:lineRule="auto"/>
+              <w:ind w:firstLine="0"/>
+              <w:jc w:val="center"/>
+              <w:cnfStyle w:val="000000000000" w:firstRow="0" w:lastRow="0" w:firstColumn="0" w:lastColumn="0" w:oddVBand="0" w:evenVBand="0" w:oddHBand="0" w:evenHBand="0" w:firstRowFirstColumn="0" w:firstRowLastColumn="0" w:lastRowFirstColumn="0" w:lastRowLastColumn="0"/>
+              <w:rPr>
+                <w:rFonts w:ascii="Calibri" w:eastAsia="Times New Roman" w:hAnsi="Calibri" w:cs="Calibri"/>
+                <w:color w:val="000000"/>
+                <w:sz w:val="22"/>
+              </w:rPr>
+            </w:pPr>
+          </w:p>
+        </w:tc>
+        <w:tc>
+          <w:tcPr>
+            <w:tcW w:w="960" w:type="dxa"/>
+            <w:noWrap/>
+          </w:tcPr>
+          <w:p>
+            <w:pPr>
+              <w:spacing w:after="0" w:line="240" w:lineRule="auto"/>
+              <w:ind w:firstLine="0"/>
+              <w:jc w:val="center"/>
+              <w:cnfStyle w:val="000000000000" w:firstRow="0" w:lastRow="0" w:firstColumn="0" w:lastColumn="0" w:oddVBand="0" w:evenVBand="0" w:oddHBand="0" w:evenHBand="0" w:firstRowFirstColumn="0" w:firstRowLastColumn="0" w:lastRowFirstColumn="0" w:lastRowLastColumn="0"/>
+              <w:rPr>
+                <w:rFonts w:ascii="Calibri" w:eastAsia="Times New Roman" w:hAnsi="Calibri" w:cs="Calibri"/>
+                <w:color w:val="000000"/>
+                <w:sz w:val="22"/>
+              </w:rPr>
+            </w:pPr>
+          </w:p>
+        </w:tc>
+        <w:tc>
+          <w:tcPr>
+            <w:tcW w:w="960" w:type="dxa"/>
+            <w:noWrap/>
+          </w:tcPr>
+          <w:p>
+            <w:pPr>
+              <w:spacing w:after="0" w:line="240" w:lineRule="auto"/>
+              <w:ind w:firstLine="0"/>
+              <w:jc w:val="center"/>
+              <w:cnfStyle w:val="000000000000" w:firstRow="0" w:lastRow="0" w:firstColumn="0" w:lastColumn="0" w:oddVBand="0" w:evenVBand="0" w:oddHBand="0" w:evenHBand="0" w:firstRowFirstColumn="0" w:firstRowLastColumn="0" w:lastRowFirstColumn="0" w:lastRowLastColumn="0"/>
+              <w:rPr>
+                <w:rFonts w:ascii="Calibri" w:eastAsia="Times New Roman" w:hAnsi="Calibri" w:cs="Calibri"/>
+                <w:color w:val="000000"/>
+                <w:sz w:val="22"/>
+              </w:rPr>
+            </w:pPr>
+          </w:p>
+        </w:tc>
+        <w:tc>
+          <w:tcPr>
+            <w:tcW w:w="960" w:type="dxa"/>
+          </w:tcPr>
+          <w:p>
+            <w:pPr>
+              <w:spacing w:after="0" w:line="240" w:lineRule="auto"/>
+              <w:ind w:firstLine="0"/>
+              <w:jc w:val="center"/>
+              <w:cnfStyle w:val="000000000000" w:firstRow="0" w:lastRow="0" w:firstColumn="0" w:lastColumn="0" w:oddVBand="0" w:evenVBand="0" w:oddHBand="0" w:evenHBand="0" w:firstRowFirstColumn="0" w:firstRowLastColumn="0" w:lastRowFirstColumn="0" w:lastRowLastColumn="0"/>
+              <w:rPr>
+                <w:rFonts w:ascii="Calibri" w:eastAsia="Times New Roman" w:hAnsi="Calibri" w:cs="Calibri"/>
+                <w:color w:val="000000"/>
+                <w:sz w:val="22"/>
+              </w:rPr>
+            </w:pPr>
+            <w:r>
+              <w:rPr>
+                <w:rFonts w:ascii="Calibri" w:eastAsia="Times New Roman" w:hAnsi="Calibri" w:cs="Calibri"/>
+                <w:color w:val="000000"/>
+                <w:sz w:val="22"/>
+              </w:rPr>
+              <w:t>D</w:t>
+            </w:r>
+          </w:p>
+        </w:tc>
+        <w:tc>
+          <w:tcPr>
+            <w:tcW w:w="960" w:type="dxa"/>
+          </w:tcPr>
+          <w:p>
+            <w:pPr>
+              <w:spacing w:after="0" w:line="240" w:lineRule="auto"/>
+              <w:ind w:firstLine="0"/>
+              <w:jc w:val="center"/>
+              <w:cnfStyle w:val="000000000000" w:firstRow="0" w:lastRow="0" w:firstColumn="0" w:lastColumn="0" w:oddVBand="0" w:evenVBand="0" w:oddHBand="0" w:evenHBand="0" w:firstRowFirstColumn="0" w:firstRowLastColumn="0" w:lastRowFirstColumn="0" w:lastRowLastColumn="0"/>
+              <w:rPr>
+                <w:rFonts w:ascii="Calibri" w:eastAsia="Times New Roman" w:hAnsi="Calibri" w:cs="Calibri"/>
+                <w:color w:val="000000"/>
+                <w:sz w:val="22"/>
+              </w:rPr>
+            </w:pPr>
+          </w:p>
+        </w:tc>
       </w:tr>
     </w:tbl>
-    <w:p>
-      <w:pPr>
-        <w:ind w:firstLine="0"/>
-      </w:pPr>
-    </w:p>
     <w:p>
       <w:pPr>
         <w:spacing w:after="200" w:line="276" w:lineRule="auto"/>
@@ -17961,7 +18857,7 @@
 </file>
 
 <file path=customXml/itemProps1.xml><?xml version="1.0" encoding="utf-8"?>
-<ds:datastoreItem xmlns:ds="http://schemas.openxmlformats.org/officeDocument/2006/customXml" ds:itemID="{D646FA71-CF61-40C6-B4A8-AE67DB955950}">
+<ds:datastoreItem xmlns:ds="http://schemas.openxmlformats.org/officeDocument/2006/customXml" ds:itemID="{AEB7B64E-0170-4403-9EA0-2143C4733C8F}">
   <ds:schemaRefs>
     <ds:schemaRef ds:uri="http://schemas.openxmlformats.org/officeDocument/2006/bibliography"/>
   </ds:schemaRefs>

</xml_diff>